<commit_message>
tracked changes made to milestone3.
</commit_message>
<xml_diff>
--- a/Milestone04.docx
+++ b/Milestone04.docx
@@ -27,7 +27,7 @@
           <w:r>
             <w:rPr>
               <w:noProof/>
-              <w:lang w:val="en-CA" w:eastAsia="en-CA"/>
+              <w:lang w:val="en-CA"/>
             </w:rPr>
             <mc:AlternateContent>
               <mc:Choice Requires="wpg">
@@ -3604,7 +3604,7 @@
           <w:r>
             <w:rPr>
               <w:noProof/>
-              <w:lang w:val="en-CA" w:eastAsia="en-CA"/>
+              <w:lang w:val="en-CA"/>
             </w:rPr>
             <mc:AlternateContent>
               <mc:Choice Requires="wps">
@@ -3863,7 +3863,7 @@
           <w:r>
             <w:rPr>
               <w:noProof/>
-              <w:lang w:eastAsia="en-CA"/>
+              <w:lang w:eastAsia="zh-CN"/>
             </w:rPr>
             <mc:AlternateContent>
               <mc:Choice Requires="wps">
@@ -6494,7 +6494,13 @@
         <w:spacing w:after="0"/>
       </w:pPr>
       <w:r>
-        <w:t>We added a tooltip the username input on signup.html</w:t>
+        <w:t>We added a tooltip</w:t>
+      </w:r>
+      <w:r>
+        <w:t xml:space="preserve"> to</w:t>
+      </w:r>
+      <w:r>
+        <w:t xml:space="preserve"> the username input on signup.html</w:t>
       </w:r>
     </w:p>
     <w:p>
@@ -6873,23 +6879,21 @@
           <w:rFonts w:ascii="Helvetica" w:hAnsi="Helvetica"/>
         </w:rPr>
       </w:pPr>
-      <w:bookmarkStart w:id="10" w:name="_GoBack"/>
-      <w:bookmarkEnd w:id="10"/>
     </w:p>
     <w:p>
       <w:pPr>
         <w:pStyle w:val="Heading1"/>
       </w:pPr>
-      <w:bookmarkStart w:id="11" w:name="_Toc473828438"/>
-      <w:bookmarkStart w:id="12" w:name="_Toc475051561"/>
-      <w:bookmarkStart w:id="13" w:name="_Toc478071496"/>
+      <w:bookmarkStart w:id="10" w:name="_Toc473828438"/>
+      <w:bookmarkStart w:id="11" w:name="_Toc475051561"/>
+      <w:bookmarkStart w:id="12" w:name="_Toc478071496"/>
       <w:r>
         <w:lastRenderedPageBreak/>
         <w:t>Appendix I</w:t>
       </w:r>
+      <w:bookmarkEnd w:id="10"/>
       <w:bookmarkEnd w:id="11"/>
       <w:bookmarkEnd w:id="12"/>
-      <w:bookmarkEnd w:id="13"/>
       <w:r>
         <w:rPr>
           <w:rFonts w:hint="eastAsia"/>
@@ -6902,65 +6906,65 @@
         <w:pStyle w:val="Heading1"/>
         <w:jc w:val="center"/>
       </w:pPr>
-      <w:bookmarkStart w:id="14" w:name="_Toc473828439"/>
-      <w:bookmarkStart w:id="15" w:name="_Toc475051562"/>
-      <w:bookmarkStart w:id="16" w:name="_Toc478071497"/>
+      <w:bookmarkStart w:id="13" w:name="_Toc473828439"/>
+      <w:bookmarkStart w:id="14" w:name="_Toc475051562"/>
+      <w:bookmarkStart w:id="15" w:name="_Toc478071497"/>
       <w:r>
         <w:t>Milestone One</w:t>
       </w:r>
+      <w:bookmarkEnd w:id="13"/>
       <w:bookmarkEnd w:id="14"/>
       <w:bookmarkEnd w:id="15"/>
+    </w:p>
+    <w:p>
+      <w:pPr>
+        <w:rPr>
+          <w:b/>
+        </w:rPr>
+      </w:pPr>
+      <w:bookmarkStart w:id="16" w:name="_Toc473828440"/>
+      <w:bookmarkStart w:id="17" w:name="_Toc475051563"/>
+      <w:r>
+        <w:rPr>
+          <w:b/>
+        </w:rPr>
+        <w:t>1.  Topic</w:t>
+      </w:r>
       <w:bookmarkEnd w:id="16"/>
-    </w:p>
-    <w:p>
-      <w:pPr>
-        <w:rPr>
-          <w:b/>
-        </w:rPr>
-      </w:pPr>
-      <w:bookmarkStart w:id="17" w:name="_Toc473828440"/>
-      <w:bookmarkStart w:id="18" w:name="_Toc475051563"/>
-      <w:r>
-        <w:rPr>
-          <w:b/>
-        </w:rPr>
-        <w:t>1.  Topic</w:t>
-      </w:r>
       <w:bookmarkEnd w:id="17"/>
-      <w:bookmarkEnd w:id="18"/>
-    </w:p>
-    <w:p>
-      <w:pPr>
-        <w:rPr>
-          <w:rFonts w:eastAsia="SimSun"/>
+    </w:p>
+    <w:p>
+      <w:pPr>
+        <w:rPr>
+          <w:rFonts w:eastAsia="宋体"/>
           <w:b/>
           <w:sz w:val="24"/>
           <w:szCs w:val="24"/>
         </w:rPr>
       </w:pPr>
-      <w:bookmarkStart w:id="19" w:name="_Toc472719679"/>
-      <w:bookmarkStart w:id="20" w:name="_Toc473828441"/>
-      <w:bookmarkStart w:id="21" w:name="_Toc475051564"/>
+      <w:bookmarkStart w:id="18" w:name="_Toc472719679"/>
+      <w:bookmarkStart w:id="19" w:name="_Toc473828441"/>
+      <w:bookmarkStart w:id="20" w:name="_Toc475051564"/>
       <w:r>
         <w:rPr>
           <w:b/>
         </w:rPr>
         <w:t>1.1 The Purpose</w:t>
       </w:r>
+      <w:bookmarkEnd w:id="18"/>
       <w:bookmarkEnd w:id="19"/>
       <w:bookmarkEnd w:id="20"/>
-      <w:bookmarkEnd w:id="21"/>
     </w:p>
     <w:p>
       <w:r>
         <w:t xml:space="preserve">The purpose of our website is to supply its users with recipes from all around the world; It will showcase different recipes from select </w:t>
       </w:r>
-      <w:del w:id="22" w:author="clixxe@gmail.com" w:date="2017-02-02T20:56:00Z">
+      <w:del w:id="21" w:author="clixxe@gmail.com" w:date="2017-02-02T20:56:00Z">
         <w:r>
           <w:delText>countries</w:delText>
         </w:r>
       </w:del>
-      <w:ins w:id="23" w:author="clixxe@gmail.com" w:date="2017-02-02T20:56:00Z">
+      <w:ins w:id="22" w:author="clixxe@gmail.com" w:date="2017-02-02T20:56:00Z">
         <w:r>
           <w:t>continents</w:t>
         </w:r>
@@ -6972,72 +6976,72 @@
     <w:p>
       <w:pPr>
         <w:rPr>
-          <w:rFonts w:eastAsia="SimSun"/>
+          <w:rFonts w:eastAsia="宋体"/>
           <w:b/>
           <w:sz w:val="24"/>
           <w:szCs w:val="24"/>
         </w:rPr>
       </w:pPr>
-      <w:bookmarkStart w:id="24" w:name="_Toc472719680"/>
-      <w:bookmarkStart w:id="25" w:name="_Toc473828442"/>
-      <w:bookmarkStart w:id="26" w:name="_Toc475051565"/>
+      <w:bookmarkStart w:id="23" w:name="_Toc472719680"/>
+      <w:bookmarkStart w:id="24" w:name="_Toc473828442"/>
+      <w:bookmarkStart w:id="25" w:name="_Toc475051565"/>
       <w:r>
         <w:rPr>
           <w:b/>
         </w:rPr>
         <w:t>1.2 Our Goals</w:t>
       </w:r>
+      <w:bookmarkEnd w:id="23"/>
       <w:bookmarkEnd w:id="24"/>
       <w:bookmarkEnd w:id="25"/>
+    </w:p>
+    <w:p>
+      <w:r>
+        <w:t xml:space="preserve">The goals of the website are strictly non-profit. We simply want to act as a medium for people to discover new recipes across the globe, and collaborate. </w:t>
+      </w:r>
+    </w:p>
+    <w:p>
+      <w:pPr>
+        <w:rPr>
+          <w:b/>
+        </w:rPr>
+      </w:pPr>
+      <w:bookmarkStart w:id="26" w:name="_Toc472719681"/>
+      <w:bookmarkStart w:id="27" w:name="_Toc473828443"/>
+      <w:bookmarkStart w:id="28" w:name="_Toc475051566"/>
+      <w:r>
+        <w:rPr>
+          <w:b/>
+        </w:rPr>
+        <w:t>1.3 Target Audience</w:t>
+      </w:r>
       <w:bookmarkEnd w:id="26"/>
-    </w:p>
-    <w:p>
-      <w:r>
-        <w:t xml:space="preserve">The goals of the website are strictly non-profit. We simply want to act as a medium for people to discover new recipes across the globe, and collaborate. </w:t>
-      </w:r>
-    </w:p>
-    <w:p>
-      <w:pPr>
-        <w:rPr>
-          <w:b/>
-        </w:rPr>
-      </w:pPr>
-      <w:bookmarkStart w:id="27" w:name="_Toc472719681"/>
-      <w:bookmarkStart w:id="28" w:name="_Toc473828443"/>
-      <w:bookmarkStart w:id="29" w:name="_Toc475051566"/>
-      <w:r>
-        <w:rPr>
-          <w:b/>
-        </w:rPr>
-        <w:t>1.3 Target Audience</w:t>
-      </w:r>
       <w:bookmarkEnd w:id="27"/>
       <w:bookmarkEnd w:id="28"/>
+    </w:p>
+    <w:p>
+      <w:r>
+        <w:t xml:space="preserve">Our target audience is the world. There are no barriers of gender, age, income, education, or ethnicity when it comes to cooking. </w:t>
+      </w:r>
+    </w:p>
+    <w:p>
+      <w:pPr>
+        <w:rPr>
+          <w:b/>
+        </w:rPr>
+      </w:pPr>
+      <w:bookmarkStart w:id="29" w:name="_Toc472719682"/>
+      <w:bookmarkStart w:id="30" w:name="_Toc473828444"/>
+      <w:bookmarkStart w:id="31" w:name="_Toc475051567"/>
+      <w:r>
+        <w:rPr>
+          <w:b/>
+        </w:rPr>
+        <w:t>1.4 Aims and Accomplishments</w:t>
+      </w:r>
       <w:bookmarkEnd w:id="29"/>
-    </w:p>
-    <w:p>
-      <w:r>
-        <w:t xml:space="preserve">Our target audience is the world. There are no barriers of gender, age, income, education, or ethnicity when it comes to cooking. </w:t>
-      </w:r>
-    </w:p>
-    <w:p>
-      <w:pPr>
-        <w:rPr>
-          <w:b/>
-        </w:rPr>
-      </w:pPr>
-      <w:bookmarkStart w:id="30" w:name="_Toc472719682"/>
-      <w:bookmarkStart w:id="31" w:name="_Toc473828444"/>
-      <w:bookmarkStart w:id="32" w:name="_Toc475051567"/>
-      <w:r>
-        <w:rPr>
-          <w:b/>
-        </w:rPr>
-        <w:t>1.4 Aims and Accomplishments</w:t>
-      </w:r>
       <w:bookmarkEnd w:id="30"/>
       <w:bookmarkEnd w:id="31"/>
-      <w:bookmarkEnd w:id="32"/>
     </w:p>
     <w:p>
       <w:r>
@@ -7047,35 +7051,35 @@
     <w:p>
       <w:pPr>
         <w:rPr>
-          <w:rFonts w:eastAsia="SimSun"/>
+          <w:rFonts w:eastAsia="宋体"/>
           <w:b/>
           <w:sz w:val="24"/>
           <w:szCs w:val="24"/>
         </w:rPr>
       </w:pPr>
-      <w:bookmarkStart w:id="33" w:name="_Toc472719683"/>
-      <w:bookmarkStart w:id="34" w:name="_Toc473828445"/>
-      <w:bookmarkStart w:id="35" w:name="_Toc475051568"/>
+      <w:bookmarkStart w:id="32" w:name="_Toc472719683"/>
+      <w:bookmarkStart w:id="33" w:name="_Toc473828445"/>
+      <w:bookmarkStart w:id="34" w:name="_Toc475051568"/>
       <w:r>
         <w:rPr>
           <w:b/>
         </w:rPr>
         <w:t>1.5 Required Content</w:t>
       </w:r>
+      <w:bookmarkEnd w:id="32"/>
       <w:bookmarkEnd w:id="33"/>
       <w:bookmarkEnd w:id="34"/>
-      <w:bookmarkEnd w:id="35"/>
     </w:p>
     <w:p>
       <w:r>
         <w:t xml:space="preserve">We will need to find media from all around the world. Each </w:t>
       </w:r>
-      <w:ins w:id="36" w:author="clixxe@gmail.com" w:date="2017-02-02T20:54:00Z">
+      <w:ins w:id="35" w:author="clixxe@gmail.com" w:date="2017-02-02T20:54:00Z">
         <w:r>
           <w:t xml:space="preserve">continent </w:t>
         </w:r>
       </w:ins>
-      <w:del w:id="37" w:author="clixxe@gmail.com" w:date="2017-02-02T20:54:00Z">
+      <w:del w:id="36" w:author="clixxe@gmail.com" w:date="2017-02-02T20:54:00Z">
         <w:r>
           <w:delText xml:space="preserve">country </w:delText>
         </w:r>
@@ -7083,12 +7087,12 @@
       <w:r>
         <w:t xml:space="preserve">will need a text description of the culture and cuisine. Alongside this, </w:t>
       </w:r>
-      <w:del w:id="38" w:author="clixxe@gmail.com" w:date="2017-02-02T20:54:00Z">
+      <w:del w:id="37" w:author="clixxe@gmail.com" w:date="2017-02-02T20:54:00Z">
         <w:r>
           <w:delText xml:space="preserve">countries </w:delText>
         </w:r>
       </w:del>
-      <w:ins w:id="39" w:author="clixxe@gmail.com" w:date="2017-02-02T20:54:00Z">
+      <w:ins w:id="38" w:author="clixxe@gmail.com" w:date="2017-02-02T20:54:00Z">
         <w:r>
           <w:t>continents</w:t>
         </w:r>
@@ -7103,24 +7107,24 @@
     <w:p>
       <w:pPr>
         <w:rPr>
-          <w:rFonts w:eastAsia="SimSun"/>
+          <w:rFonts w:eastAsia="宋体"/>
           <w:b/>
           <w:sz w:val="24"/>
           <w:szCs w:val="24"/>
         </w:rPr>
       </w:pPr>
-      <w:bookmarkStart w:id="40" w:name="_Toc472719684"/>
-      <w:bookmarkStart w:id="41" w:name="_Toc473828446"/>
-      <w:bookmarkStart w:id="42" w:name="_Toc475051569"/>
+      <w:bookmarkStart w:id="39" w:name="_Toc472719684"/>
+      <w:bookmarkStart w:id="40" w:name="_Toc473828446"/>
+      <w:bookmarkStart w:id="41" w:name="_Toc475051569"/>
       <w:r>
         <w:rPr>
           <w:b/>
         </w:rPr>
         <w:t>1.6 Factors of Success</w:t>
       </w:r>
+      <w:bookmarkEnd w:id="39"/>
       <w:bookmarkEnd w:id="40"/>
       <w:bookmarkEnd w:id="41"/>
-      <w:bookmarkEnd w:id="42"/>
     </w:p>
     <w:p>
       <w:r>
@@ -7130,27 +7134,27 @@
     <w:p>
       <w:pPr>
         <w:rPr>
-          <w:rFonts w:eastAsia="SimSun"/>
+          <w:rFonts w:eastAsia="宋体"/>
           <w:b/>
           <w:sz w:val="24"/>
           <w:szCs w:val="24"/>
         </w:rPr>
       </w:pPr>
-      <w:bookmarkStart w:id="43" w:name="_Toc472719685"/>
-      <w:bookmarkStart w:id="44" w:name="_Toc473828447"/>
-      <w:bookmarkStart w:id="45" w:name="_Toc475051570"/>
+      <w:bookmarkStart w:id="42" w:name="_Toc472719685"/>
+      <w:bookmarkStart w:id="43" w:name="_Toc473828447"/>
+      <w:bookmarkStart w:id="44" w:name="_Toc475051570"/>
       <w:r>
         <w:rPr>
           <w:b/>
         </w:rPr>
         <w:t>1.7 Competition</w:t>
       </w:r>
+      <w:bookmarkEnd w:id="42"/>
       <w:bookmarkEnd w:id="43"/>
       <w:bookmarkEnd w:id="44"/>
-      <w:bookmarkEnd w:id="45"/>
-    </w:p>
-    <w:p>
-      <w:ins w:id="46" w:author="Hao Guan" w:date="2017-02-02T19:19:00Z">
+    </w:p>
+    <w:p>
+      <w:ins w:id="45" w:author="Hao Guan" w:date="2017-02-02T19:19:00Z">
         <w:r>
           <w:fldChar w:fldCharType="begin"/>
         </w:r>
@@ -7173,7 +7177,7 @@
       <w:r>
         <w:t xml:space="preserve"> and the </w:t>
       </w:r>
-      <w:ins w:id="47" w:author="Hao Guan" w:date="2017-02-02T19:19:00Z">
+      <w:ins w:id="46" w:author="Hao Guan" w:date="2017-02-02T19:19:00Z">
         <w:r>
           <w:fldChar w:fldCharType="begin"/>
         </w:r>
@@ -7209,7 +7213,7 @@
       </w:r>
     </w:p>
     <w:p>
-      <w:bookmarkStart w:id="48" w:name="_Toc472719686"/>
+      <w:bookmarkStart w:id="47" w:name="_Toc472719686"/>
     </w:p>
     <w:p>
       <w:pPr>
@@ -7219,39 +7223,39 @@
           <w:szCs w:val="24"/>
         </w:rPr>
       </w:pPr>
-      <w:bookmarkStart w:id="49" w:name="_Toc473828448"/>
-      <w:bookmarkStart w:id="50" w:name="_Toc475051571"/>
+      <w:bookmarkStart w:id="48" w:name="_Toc473828448"/>
+      <w:bookmarkStart w:id="49" w:name="_Toc475051571"/>
       <w:r>
         <w:rPr>
           <w:b/>
         </w:rPr>
         <w:t>2.  Functional Requirements</w:t>
       </w:r>
+      <w:bookmarkEnd w:id="47"/>
       <w:bookmarkEnd w:id="48"/>
       <w:bookmarkEnd w:id="49"/>
-      <w:bookmarkEnd w:id="50"/>
-    </w:p>
-    <w:p>
-      <w:pPr>
-        <w:rPr>
-          <w:rFonts w:eastAsia="SimSun"/>
+    </w:p>
+    <w:p>
+      <w:pPr>
+        <w:rPr>
+          <w:rFonts w:eastAsia="宋体"/>
           <w:b/>
           <w:sz w:val="24"/>
           <w:szCs w:val="24"/>
         </w:rPr>
       </w:pPr>
-      <w:bookmarkStart w:id="51" w:name="_Toc472719687"/>
-      <w:bookmarkStart w:id="52" w:name="_Toc473828449"/>
-      <w:bookmarkStart w:id="53" w:name="_Toc475051572"/>
+      <w:bookmarkStart w:id="50" w:name="_Toc472719687"/>
+      <w:bookmarkStart w:id="51" w:name="_Toc473828449"/>
+      <w:bookmarkStart w:id="52" w:name="_Toc475051572"/>
       <w:r>
         <w:rPr>
           <w:b/>
         </w:rPr>
         <w:t>2.1 Forms</w:t>
       </w:r>
+      <w:bookmarkEnd w:id="50"/>
       <w:bookmarkEnd w:id="51"/>
       <w:bookmarkEnd w:id="52"/>
-      <w:bookmarkEnd w:id="53"/>
     </w:p>
     <w:p>
       <w:r>
@@ -7280,35 +7284,35 @@
     <w:p>
       <w:pPr>
         <w:rPr>
-          <w:rFonts w:eastAsia="SimSun"/>
+          <w:rFonts w:eastAsia="宋体"/>
           <w:b/>
           <w:sz w:val="24"/>
           <w:szCs w:val="24"/>
         </w:rPr>
       </w:pPr>
-      <w:bookmarkStart w:id="54" w:name="_Toc472719688"/>
-      <w:bookmarkStart w:id="55" w:name="_Toc473828450"/>
-      <w:bookmarkStart w:id="56" w:name="_Toc475051573"/>
+      <w:bookmarkStart w:id="53" w:name="_Toc472719688"/>
+      <w:bookmarkStart w:id="54" w:name="_Toc473828450"/>
+      <w:bookmarkStart w:id="55" w:name="_Toc475051573"/>
       <w:r>
         <w:rPr>
           <w:b/>
         </w:rPr>
         <w:t>2.2 Lists</w:t>
       </w:r>
+      <w:bookmarkEnd w:id="53"/>
       <w:bookmarkEnd w:id="54"/>
       <w:bookmarkEnd w:id="55"/>
-      <w:bookmarkEnd w:id="56"/>
     </w:p>
     <w:p>
       <w:r>
         <w:t xml:space="preserve">We plan to include a list of our top 10 dishes across the globe, chosen by us. This would be updated monthly with just a few dishes changing from the list. Also, we will implement a list view of all the dishes on our website, sorted by </w:t>
       </w:r>
-      <w:del w:id="57" w:author="clixxe@gmail.com" w:date="2017-02-02T20:54:00Z">
+      <w:del w:id="56" w:author="clixxe@gmail.com" w:date="2017-02-02T20:54:00Z">
         <w:r>
           <w:delText>country</w:delText>
         </w:r>
       </w:del>
-      <w:ins w:id="58" w:author="clixxe@gmail.com" w:date="2017-02-02T20:54:00Z">
+      <w:ins w:id="57" w:author="clixxe@gmail.com" w:date="2017-02-02T20:54:00Z">
         <w:r>
           <w:t>continent</w:t>
         </w:r>
@@ -7320,24 +7324,24 @@
     <w:p>
       <w:pPr>
         <w:rPr>
+          <w:ins w:id="58" w:author="Hao Guan" w:date="2017-02-02T19:26:00Z"/>
+        </w:rPr>
+      </w:pPr>
+    </w:p>
+    <w:p>
+      <w:pPr>
+        <w:rPr>
           <w:ins w:id="59" w:author="Hao Guan" w:date="2017-02-02T19:26:00Z"/>
         </w:rPr>
       </w:pPr>
-    </w:p>
-    <w:p>
-      <w:pPr>
-        <w:rPr>
-          <w:ins w:id="60" w:author="Hao Guan" w:date="2017-02-02T19:26:00Z"/>
-        </w:rPr>
-      </w:pPr>
-      <w:bookmarkStart w:id="61" w:name="_Toc473828451"/>
-      <w:bookmarkStart w:id="62" w:name="_Toc475051574"/>
-      <w:ins w:id="63" w:author="Hao Guan" w:date="2017-02-02T19:26:00Z">
+      <w:bookmarkStart w:id="60" w:name="_Toc473828451"/>
+      <w:bookmarkStart w:id="61" w:name="_Toc475051574"/>
+      <w:ins w:id="62" w:author="Hao Guan" w:date="2017-02-02T19:26:00Z">
         <w:r>
           <w:t>2.3 User Input</w:t>
         </w:r>
+        <w:bookmarkEnd w:id="60"/>
         <w:bookmarkEnd w:id="61"/>
-        <w:bookmarkEnd w:id="62"/>
       </w:ins>
     </w:p>
     <w:p>
@@ -7346,7 +7350,7 @@
           <w:u w:val="single"/>
         </w:rPr>
       </w:pPr>
-      <w:ins w:id="64" w:author="Hao Guan" w:date="2017-02-02T19:26:00Z">
+      <w:ins w:id="63" w:author="Hao Guan" w:date="2017-02-02T19:26:00Z">
         <w:r>
           <w:rPr>
             <w:u w:val="single"/>
@@ -7354,7 +7358,7 @@
           <w:t xml:space="preserve">Our website will allow users to submit their own recipes through the contact/submit page. </w:t>
         </w:r>
       </w:ins>
-      <w:ins w:id="65" w:author="Hao Guan" w:date="2017-02-02T19:27:00Z">
+      <w:ins w:id="64" w:author="Hao Guan" w:date="2017-02-02T19:27:00Z">
         <w:r>
           <w:rPr>
             <w:u w:val="single"/>
@@ -7362,7 +7366,7 @@
           <w:t xml:space="preserve">Another </w:t>
         </w:r>
       </w:ins>
-      <w:ins w:id="66" w:author="Hao Guan" w:date="2017-02-02T19:28:00Z">
+      <w:ins w:id="65" w:author="Hao Guan" w:date="2017-02-02T19:28:00Z">
         <w:r>
           <w:rPr>
             <w:u w:val="single"/>
@@ -7370,7 +7374,7 @@
           <w:t xml:space="preserve">way </w:t>
         </w:r>
       </w:ins>
-      <w:ins w:id="67" w:author="Hao Guan" w:date="2017-02-02T19:31:00Z">
+      <w:ins w:id="66" w:author="Hao Guan" w:date="2017-02-02T19:31:00Z">
         <w:r>
           <w:rPr>
             <w:u w:val="single"/>
@@ -7378,7 +7382,7 @@
           <w:t xml:space="preserve">that </w:t>
         </w:r>
       </w:ins>
-      <w:ins w:id="68" w:author="Hao Guan" w:date="2017-02-02T19:28:00Z">
+      <w:ins w:id="67" w:author="Hao Guan" w:date="2017-02-02T19:28:00Z">
         <w:r>
           <w:rPr>
             <w:u w:val="single"/>
@@ -7386,7 +7390,7 @@
           <w:t>user</w:t>
         </w:r>
       </w:ins>
-      <w:ins w:id="69" w:author="Hao Guan" w:date="2017-02-02T19:31:00Z">
+      <w:ins w:id="68" w:author="Hao Guan" w:date="2017-02-02T19:31:00Z">
         <w:r>
           <w:rPr>
             <w:u w:val="single"/>
@@ -7394,7 +7398,7 @@
           <w:t>s</w:t>
         </w:r>
       </w:ins>
-      <w:ins w:id="70" w:author="Hao Guan" w:date="2017-02-02T19:28:00Z">
+      <w:ins w:id="69" w:author="Hao Guan" w:date="2017-02-02T19:28:00Z">
         <w:r>
           <w:rPr>
             <w:u w:val="single"/>
@@ -7402,7 +7406,7 @@
           <w:t xml:space="preserve"> can interact with our website is by commenting on recipes on the recipes page, </w:t>
         </w:r>
       </w:ins>
-      <w:ins w:id="71" w:author="Hao Guan" w:date="2017-02-02T19:31:00Z">
+      <w:ins w:id="70" w:author="Hao Guan" w:date="2017-02-02T19:31:00Z">
         <w:r>
           <w:rPr>
             <w:u w:val="single"/>
@@ -7410,7 +7414,7 @@
           <w:t xml:space="preserve">and </w:t>
         </w:r>
       </w:ins>
-      <w:ins w:id="72" w:author="Hao Guan" w:date="2017-02-02T19:28:00Z">
+      <w:ins w:id="71" w:author="Hao Guan" w:date="2017-02-02T19:28:00Z">
         <w:r>
           <w:rPr>
             <w:u w:val="single"/>
@@ -7418,7 +7422,7 @@
           <w:t>the users will also be able to reply to other users</w:t>
         </w:r>
       </w:ins>
-      <w:ins w:id="73" w:author="Hao Guan" w:date="2017-02-02T19:32:00Z">
+      <w:ins w:id="72" w:author="Hao Guan" w:date="2017-02-02T19:32:00Z">
         <w:r>
           <w:rPr>
             <w:u w:val="single"/>
@@ -7426,7 +7430,7 @@
           <w:t>’</w:t>
         </w:r>
       </w:ins>
-      <w:ins w:id="74" w:author="Hao Guan" w:date="2017-02-02T19:28:00Z">
+      <w:ins w:id="73" w:author="Hao Guan" w:date="2017-02-02T19:28:00Z">
         <w:r>
           <w:rPr>
             <w:u w:val="single"/>
@@ -7452,46 +7456,46 @@
           <w:szCs w:val="24"/>
         </w:rPr>
       </w:pPr>
-      <w:bookmarkStart w:id="75" w:name="_Toc472719689"/>
-      <w:bookmarkStart w:id="76" w:name="_Toc473828452"/>
-      <w:bookmarkStart w:id="77" w:name="_Toc475051575"/>
+      <w:bookmarkStart w:id="74" w:name="_Toc472719689"/>
+      <w:bookmarkStart w:id="75" w:name="_Toc473828452"/>
+      <w:bookmarkStart w:id="76" w:name="_Toc475051575"/>
       <w:r>
         <w:rPr>
           <w:b/>
         </w:rPr>
         <w:t>3.  Work Plan</w:t>
       </w:r>
+      <w:bookmarkEnd w:id="74"/>
       <w:bookmarkEnd w:id="75"/>
       <w:bookmarkEnd w:id="76"/>
-      <w:bookmarkEnd w:id="77"/>
-    </w:p>
-    <w:p>
-      <w:pPr>
-        <w:rPr>
-          <w:rFonts w:eastAsia="SimSun"/>
+    </w:p>
+    <w:p>
+      <w:pPr>
+        <w:rPr>
+          <w:rFonts w:eastAsia="宋体"/>
           <w:b/>
           <w:sz w:val="24"/>
           <w:szCs w:val="24"/>
         </w:rPr>
       </w:pPr>
-      <w:bookmarkStart w:id="78" w:name="_Toc472719690"/>
-      <w:bookmarkStart w:id="79" w:name="_Toc473828453"/>
-      <w:bookmarkStart w:id="80" w:name="_Toc475051576"/>
+      <w:bookmarkStart w:id="77" w:name="_Toc472719690"/>
+      <w:bookmarkStart w:id="78" w:name="_Toc473828453"/>
+      <w:bookmarkStart w:id="79" w:name="_Toc475051576"/>
       <w:r>
         <w:rPr>
           <w:b/>
         </w:rPr>
         <w:t>3.1 Divide and Conquer</w:t>
       </w:r>
+      <w:bookmarkEnd w:id="77"/>
       <w:bookmarkEnd w:id="78"/>
       <w:bookmarkEnd w:id="79"/>
-      <w:bookmarkEnd w:id="80"/>
     </w:p>
     <w:p>
       <w:r>
         <w:t>We are scattered among 3 different sets, so we are using WhatsApp to communicate daily. We plan to meet every Wednesday at 15:00, as that time works for everyone. The work will be spread evenly between each member, working together on the landing page, and then dividing up</w:t>
       </w:r>
-      <w:del w:id="81" w:author="clixxe@gmail.com" w:date="2017-02-02T20:55:00Z">
+      <w:del w:id="80" w:author="clixxe@gmail.com" w:date="2017-02-02T20:55:00Z">
         <w:r>
           <w:delText xml:space="preserve"> to</w:delText>
         </w:r>
@@ -7499,12 +7503,12 @@
       <w:r>
         <w:t xml:space="preserve"> </w:t>
       </w:r>
-      <w:ins w:id="82" w:author="clixxe@gmail.com" w:date="2017-02-02T20:55:00Z">
+      <w:ins w:id="81" w:author="clixxe@gmail.com" w:date="2017-02-02T20:55:00Z">
         <w:r>
           <w:t>the</w:t>
         </w:r>
       </w:ins>
-      <w:del w:id="83" w:author="clixxe@gmail.com" w:date="2017-02-02T20:55:00Z">
+      <w:del w:id="82" w:author="clixxe@gmail.com" w:date="2017-02-02T20:55:00Z">
         <w:r>
           <w:delText>assigned</w:delText>
         </w:r>
@@ -7512,12 +7516,12 @@
       <w:r>
         <w:t xml:space="preserve"> </w:t>
       </w:r>
-      <w:del w:id="84" w:author="clixxe@gmail.com" w:date="2017-02-02T20:55:00Z">
+      <w:del w:id="83" w:author="clixxe@gmail.com" w:date="2017-02-02T20:55:00Z">
         <w:r>
           <w:delText>countries</w:delText>
         </w:r>
       </w:del>
-      <w:ins w:id="85" w:author="clixxe@gmail.com" w:date="2017-02-02T20:55:00Z">
+      <w:ins w:id="84" w:author="clixxe@gmail.com" w:date="2017-02-02T20:55:00Z">
         <w:r>
           <w:t>continents</w:t>
         </w:r>
@@ -7525,12 +7529,12 @@
       <w:r>
         <w:t xml:space="preserve">. This will include gathering media, recipes, and other relatable information </w:t>
       </w:r>
-      <w:del w:id="86" w:author="clixxe@gmail.com" w:date="2017-02-02T20:56:00Z">
+      <w:del w:id="85" w:author="clixxe@gmail.com" w:date="2017-02-02T20:56:00Z">
         <w:r>
           <w:delText>of the</w:delText>
         </w:r>
       </w:del>
-      <w:ins w:id="87" w:author="clixxe@gmail.com" w:date="2017-02-02T20:56:00Z">
+      <w:ins w:id="86" w:author="clixxe@gmail.com" w:date="2017-02-02T20:56:00Z">
         <w:r>
           <w:t>for each continent</w:t>
         </w:r>
@@ -7538,7 +7542,7 @@
       <w:r>
         <w:t xml:space="preserve"> </w:t>
       </w:r>
-      <w:del w:id="88" w:author="clixxe@gmail.com" w:date="2017-02-02T20:55:00Z">
+      <w:del w:id="87" w:author="clixxe@gmail.com" w:date="2017-02-02T20:55:00Z">
         <w:r>
           <w:delText>country</w:delText>
         </w:r>
@@ -7580,123 +7584,123 @@
         <w:pStyle w:val="Heading1"/>
         <w:jc w:val="center"/>
       </w:pPr>
-      <w:bookmarkStart w:id="89" w:name="_Toc475051577"/>
-      <w:bookmarkStart w:id="90" w:name="_Toc478071498"/>
+      <w:bookmarkStart w:id="88" w:name="_Toc475051577"/>
+      <w:bookmarkStart w:id="89" w:name="_Toc478071498"/>
       <w:r>
         <w:lastRenderedPageBreak/>
         <w:t>Milestone Two</w:t>
       </w:r>
+      <w:bookmarkEnd w:id="88"/>
       <w:bookmarkEnd w:id="89"/>
+    </w:p>
+    <w:p>
+      <w:pPr>
+        <w:rPr>
+          <w:rFonts w:ascii="Helvetica" w:hAnsi="Helvetica"/>
+        </w:rPr>
+      </w:pPr>
+    </w:p>
+    <w:p>
+      <w:pPr>
+        <w:rPr>
+          <w:rFonts w:ascii="Helvetica" w:hAnsi="Helvetica"/>
+        </w:rPr>
+      </w:pPr>
+    </w:p>
+    <w:p>
+      <w:r>
+        <w:t>In the previous milestone, we decided the topic of our website and set the goals and purpose. For this milestone, we will proceed further and construct the basic structure of our website.</w:t>
+      </w:r>
+    </w:p>
+    <w:p/>
+    <w:p>
+      <w:r>
+        <w:t>In the first section, we will propose a site map that demonstrates the essential components and the overall flow of our website, then the next section will focus on the layout for each proposed webpage.</w:t>
+      </w:r>
+    </w:p>
+    <w:p/>
+    <w:p>
+      <w:pPr>
+        <w:rPr>
+          <w:b/>
+        </w:rPr>
+      </w:pPr>
+      <w:bookmarkStart w:id="90" w:name="_Toc473828426"/>
+      <w:bookmarkStart w:id="91" w:name="_Toc475051578"/>
+      <w:r>
+        <w:rPr>
+          <w:b/>
+        </w:rPr>
+        <w:t>Site map and navigation</w:t>
+      </w:r>
       <w:bookmarkEnd w:id="90"/>
-    </w:p>
-    <w:p>
-      <w:pPr>
-        <w:rPr>
-          <w:rFonts w:ascii="Helvetica" w:hAnsi="Helvetica"/>
-        </w:rPr>
-      </w:pPr>
-    </w:p>
-    <w:p>
-      <w:pPr>
-        <w:rPr>
-          <w:rFonts w:ascii="Helvetica" w:hAnsi="Helvetica"/>
-        </w:rPr>
-      </w:pPr>
-    </w:p>
-    <w:p>
-      <w:r>
-        <w:t>In the previous milestone, we decided the topic of our website and set the goals and purpose. For this milestone, we will proceed further and construct the basic structure of our website.</w:t>
+      <w:bookmarkEnd w:id="91"/>
+    </w:p>
+    <w:p>
+      <w:r>
+        <w:t xml:space="preserve">Our website </w:t>
+      </w:r>
+      <w:r>
+        <w:t>follows a shallow hierarchy design.</w:t>
+      </w:r>
+      <w:r>
+        <w:t xml:space="preserve"> </w:t>
+      </w:r>
+      <w:r>
+        <w:t xml:space="preserve">From the home page, the user </w:t>
+      </w:r>
+      <w:r>
+        <w:t xml:space="preserve">will be able to navigate to all the parts of the website. The home page offers a clickable area in the center that directs </w:t>
+      </w:r>
+      <w:r>
+        <w:t>a</w:t>
+      </w:r>
+      <w:r>
+        <w:t xml:space="preserve"> </w:t>
+      </w:r>
+      <w:r>
+        <w:t>user</w:t>
+      </w:r>
+      <w:r>
+        <w:t xml:space="preserve"> to </w:t>
+      </w:r>
+      <w:r>
+        <w:t>one of the seven continents page. In</w:t>
+      </w:r>
+      <w:r>
+        <w:t xml:space="preserve"> addition</w:t>
+      </w:r>
+      <w:r>
+        <w:t xml:space="preserve"> to this</w:t>
+      </w:r>
+      <w:r>
+        <w:t xml:space="preserve">, </w:t>
+      </w:r>
+      <w:r>
+        <w:t>navigation bar</w:t>
+      </w:r>
+      <w:r>
+        <w:t xml:space="preserve"> can </w:t>
+      </w:r>
+      <w:r>
+        <w:t>lead users to a page with all the recipes available, organized by continent</w:t>
+      </w:r>
+      <w:r>
+        <w:t xml:space="preserve">. </w:t>
       </w:r>
     </w:p>
     <w:p/>
     <w:p>
       <w:r>
-        <w:t>In the first section, we will propose a site map that demonstrates the essential components and the overall flow of our website, then the next section will focus on the layout for each proposed webpage.</w:t>
-      </w:r>
-    </w:p>
-    <w:p/>
-    <w:p>
-      <w:pPr>
-        <w:rPr>
-          <w:b/>
-        </w:rPr>
-      </w:pPr>
-      <w:bookmarkStart w:id="91" w:name="_Toc473828426"/>
-      <w:bookmarkStart w:id="92" w:name="_Toc475051578"/>
-      <w:r>
-        <w:rPr>
-          <w:b/>
-        </w:rPr>
-        <w:t>Site map and navigation</w:t>
-      </w:r>
-      <w:bookmarkEnd w:id="91"/>
-      <w:bookmarkEnd w:id="92"/>
-    </w:p>
-    <w:p>
-      <w:r>
-        <w:t xml:space="preserve">Our website </w:t>
-      </w:r>
-      <w:r>
-        <w:t>follows a shallow hierarchy design.</w:t>
+        <w:t xml:space="preserve">The continents page and list view page will </w:t>
+      </w:r>
+      <w:r>
+        <w:t>lead</w:t>
       </w:r>
       <w:r>
         <w:t xml:space="preserve"> </w:t>
       </w:r>
       <w:r>
-        <w:t xml:space="preserve">From the home page, the user </w:t>
-      </w:r>
-      <w:r>
-        <w:t xml:space="preserve">will be able to navigate to all the parts of the website. The home page offers a clickable area in the center that directs </w:t>
-      </w:r>
-      <w:r>
-        <w:t>a</w:t>
-      </w:r>
-      <w:r>
-        <w:t xml:space="preserve"> </w:t>
-      </w:r>
-      <w:r>
-        <w:t>user</w:t>
-      </w:r>
-      <w:r>
-        <w:t xml:space="preserve"> to </w:t>
-      </w:r>
-      <w:r>
-        <w:t>one of the seven continents page. In</w:t>
-      </w:r>
-      <w:r>
-        <w:t xml:space="preserve"> addition</w:t>
-      </w:r>
-      <w:r>
-        <w:t xml:space="preserve"> to this</w:t>
-      </w:r>
-      <w:r>
-        <w:t xml:space="preserve">, </w:t>
-      </w:r>
-      <w:r>
-        <w:t>navigation bar</w:t>
-      </w:r>
-      <w:r>
-        <w:t xml:space="preserve"> can </w:t>
-      </w:r>
-      <w:r>
-        <w:t>lead users to a page with all the recipes available, organized by continent</w:t>
-      </w:r>
-      <w:r>
-        <w:t xml:space="preserve">. </w:t>
-      </w:r>
-    </w:p>
-    <w:p/>
-    <w:p>
-      <w:r>
-        <w:t xml:space="preserve">The continents page and list view page will </w:t>
-      </w:r>
-      <w:r>
-        <w:t>lead</w:t>
-      </w:r>
-      <w:r>
-        <w:t xml:space="preserve"> </w:t>
-      </w:r>
-      <w:r>
         <w:t>the user</w:t>
       </w:r>
       <w:r>
@@ -7710,7 +7714,7 @@
       <w:r>
         <w:rPr>
           <w:noProof/>
-          <w:lang w:eastAsia="en-CA"/>
+          <w:lang w:eastAsia="zh-CN"/>
         </w:rPr>
         <w:lastRenderedPageBreak/>
         <w:drawing>
@@ -7763,8 +7767,8 @@
           <w:b/>
         </w:rPr>
       </w:pPr>
-      <w:bookmarkStart w:id="93" w:name="_Toc473828427"/>
-      <w:bookmarkStart w:id="94" w:name="_Toc475051579"/>
+      <w:bookmarkStart w:id="92" w:name="_Toc473828427"/>
+      <w:bookmarkStart w:id="93" w:name="_Toc475051579"/>
       <w:r>
         <w:rPr>
           <w:b/>
@@ -7778,58 +7782,58 @@
         </w:rPr>
         <w:t>Layout</w:t>
       </w:r>
+      <w:bookmarkEnd w:id="92"/>
       <w:bookmarkEnd w:id="93"/>
+    </w:p>
+    <w:p>
+      <w:r>
+        <w:t>Our website will have 8 types of pages: the home page, list view page, contact page, forum page, forum post page, log in page, con</w:t>
+      </w:r>
+      <w:r>
+        <w:t>tinent view page and the recipe</w:t>
+      </w:r>
+      <w:r>
+        <w:t xml:space="preserve"> page. All the pages will employ a single</w:t>
+      </w:r>
+      <w:r>
+        <w:t xml:space="preserve"> to three</w:t>
+      </w:r>
+      <w:r>
+        <w:t xml:space="preserve"> column design for simplicity and visual continuity. </w:t>
+      </w:r>
+    </w:p>
+    <w:p/>
+    <w:p>
+      <w:r>
+        <w:t>For responsiveness and a fluid-width layout, we will be using Bootstrap as a framework.</w:t>
+      </w:r>
+    </w:p>
+    <w:p/>
+    <w:p>
+      <w:r>
+        <w:t>Print layouts will include all content minus images, the navigation bar, and the footer.</w:t>
+      </w:r>
+    </w:p>
+    <w:p/>
+    <w:p>
+      <w:r>
+        <w:t xml:space="preserve">We used Visio to create the wireframe for all the pages as listed below: </w:t>
+      </w:r>
+    </w:p>
+    <w:p>
+      <w:bookmarkStart w:id="94" w:name="_Toc473828428"/>
+      <w:bookmarkStart w:id="95" w:name="_Toc475051580"/>
+      <w:r>
+        <w:t>2.1 Home Page</w:t>
+      </w:r>
       <w:bookmarkEnd w:id="94"/>
-    </w:p>
-    <w:p>
-      <w:r>
-        <w:t>Our website will have 8 types of pages: the home page, list view page, contact page, forum page, forum post page, log in page, con</w:t>
-      </w:r>
-      <w:r>
-        <w:t>tinent view page and the recipe</w:t>
-      </w:r>
-      <w:r>
-        <w:t xml:space="preserve"> page. All the pages will employ a single</w:t>
-      </w:r>
-      <w:r>
-        <w:t xml:space="preserve"> to three</w:t>
-      </w:r>
-      <w:r>
-        <w:t xml:space="preserve"> column design for simplicity and visual continuity. </w:t>
-      </w:r>
-    </w:p>
-    <w:p/>
-    <w:p>
-      <w:r>
-        <w:t>For responsiveness and a fluid-width layout, we will be using Bootstrap as a framework.</w:t>
-      </w:r>
-    </w:p>
-    <w:p/>
-    <w:p>
-      <w:r>
-        <w:t>Print layouts will include all content minus images, the navigation bar, and the footer.</w:t>
-      </w:r>
-    </w:p>
-    <w:p/>
-    <w:p>
-      <w:r>
-        <w:t xml:space="preserve">We used Visio to create the wireframe for all the pages as listed below: </w:t>
-      </w:r>
-    </w:p>
-    <w:p>
-      <w:bookmarkStart w:id="95" w:name="_Toc473828428"/>
-      <w:bookmarkStart w:id="96" w:name="_Toc475051580"/>
-      <w:r>
-        <w:t>2.1 Home Page</w:t>
-      </w:r>
       <w:bookmarkEnd w:id="95"/>
-      <w:bookmarkEnd w:id="96"/>
     </w:p>
     <w:p>
       <w:r>
         <w:rPr>
           <w:noProof/>
-          <w:lang w:eastAsia="en-CA"/>
+          <w:lang w:eastAsia="zh-CN"/>
         </w:rPr>
         <w:drawing>
           <wp:inline distT="0" distB="0" distL="0" distR="0" wp14:anchorId="03E536A0" wp14:editId="4F225FDD">
@@ -7886,8 +7890,8 @@
           <w:b/>
         </w:rPr>
       </w:pPr>
-      <w:bookmarkStart w:id="97" w:name="_Toc473828429"/>
-      <w:bookmarkStart w:id="98" w:name="_Toc475051581"/>
+      <w:bookmarkStart w:id="96" w:name="_Toc473828429"/>
+      <w:bookmarkStart w:id="97" w:name="_Toc475051581"/>
       <w:r>
         <w:rPr>
           <w:b/>
@@ -7895,8 +7899,8 @@
         <w:lastRenderedPageBreak/>
         <w:t>2.2 List View Page</w:t>
       </w:r>
+      <w:bookmarkEnd w:id="96"/>
       <w:bookmarkEnd w:id="97"/>
-      <w:bookmarkEnd w:id="98"/>
       <w:r>
         <w:rPr>
           <w:b/>
@@ -7908,7 +7912,7 @@
       <w:r>
         <w:rPr>
           <w:noProof/>
-          <w:lang w:eastAsia="en-CA"/>
+          <w:lang w:eastAsia="zh-CN"/>
         </w:rPr>
         <w:drawing>
           <wp:inline distT="0" distB="0" distL="0" distR="0" wp14:anchorId="7B53409B" wp14:editId="43E26D66">
@@ -7955,7 +7959,7 @@
     </w:p>
     <w:p/>
     <w:p>
-      <w:bookmarkStart w:id="99" w:name="_Toc473828430"/>
+      <w:bookmarkStart w:id="98" w:name="_Toc473828430"/>
       <w:r>
         <w:rPr>
           <w:rFonts w:cstheme="majorBidi"/>
@@ -7967,7 +7971,7 @@
       <w:r>
         <w:rPr>
           <w:noProof/>
-          <w:lang w:eastAsia="en-CA"/>
+          <w:lang w:eastAsia="zh-CN"/>
         </w:rPr>
         <w:drawing>
           <wp:inline distT="0" distB="0" distL="0" distR="0" wp14:anchorId="608BBBE4" wp14:editId="6BB411DC">
@@ -8011,7 +8015,7 @@
           </wp:inline>
         </w:drawing>
       </w:r>
-      <w:bookmarkEnd w:id="99"/>
+      <w:bookmarkEnd w:id="98"/>
     </w:p>
     <w:p>
       <w:pPr>
@@ -8019,8 +8023,8 @@
           <w:rFonts w:eastAsia="Arial,宋体"/>
         </w:rPr>
       </w:pPr>
-      <w:bookmarkStart w:id="100" w:name="_Toc473828431"/>
-      <w:bookmarkStart w:id="101" w:name="_Toc475051582"/>
+      <w:bookmarkStart w:id="99" w:name="_Toc473828431"/>
+      <w:bookmarkStart w:id="100" w:name="_Toc475051582"/>
     </w:p>
     <w:p>
       <w:pPr>
@@ -8042,14 +8046,14 @@
         </w:rPr>
         <w:t>Forum Page</w:t>
       </w:r>
+      <w:bookmarkEnd w:id="99"/>
       <w:bookmarkEnd w:id="100"/>
-      <w:bookmarkEnd w:id="101"/>
     </w:p>
     <w:p>
       <w:r>
         <w:rPr>
           <w:noProof/>
-          <w:lang w:eastAsia="en-CA"/>
+          <w:lang w:eastAsia="zh-CN"/>
         </w:rPr>
         <w:drawing>
           <wp:inline distT="0" distB="0" distL="0" distR="0" wp14:anchorId="761E24AC" wp14:editId="7D71CF25">
@@ -8101,8 +8105,8 @@
           <w:b/>
         </w:rPr>
       </w:pPr>
-      <w:bookmarkStart w:id="102" w:name="_Toc473828432"/>
-      <w:bookmarkStart w:id="103" w:name="_Toc475051583"/>
+      <w:bookmarkStart w:id="101" w:name="_Toc473828432"/>
+      <w:bookmarkStart w:id="102" w:name="_Toc475051583"/>
       <w:r>
         <w:rPr>
           <w:rFonts w:eastAsia="Arial,宋体"/>
@@ -8116,14 +8120,14 @@
         </w:rPr>
         <w:t>Forum Post</w:t>
       </w:r>
+      <w:bookmarkEnd w:id="101"/>
       <w:bookmarkEnd w:id="102"/>
-      <w:bookmarkEnd w:id="103"/>
     </w:p>
     <w:p>
       <w:r>
         <w:rPr>
           <w:noProof/>
-          <w:lang w:eastAsia="en-CA"/>
+          <w:lang w:eastAsia="zh-CN"/>
         </w:rPr>
         <w:drawing>
           <wp:inline distT="0" distB="0" distL="0" distR="0" wp14:anchorId="1224B79B" wp14:editId="25A45DD9">
@@ -8179,8 +8183,8 @@
           <w:b/>
         </w:rPr>
       </w:pPr>
-      <w:bookmarkStart w:id="104" w:name="_Toc473828433"/>
-      <w:bookmarkStart w:id="105" w:name="_Toc475051584"/>
+      <w:bookmarkStart w:id="103" w:name="_Toc473828433"/>
+      <w:bookmarkStart w:id="104" w:name="_Toc475051584"/>
       <w:r>
         <w:rPr>
           <w:b/>
@@ -8188,14 +8192,14 @@
         <w:lastRenderedPageBreak/>
         <w:t>2.6 Login Page</w:t>
       </w:r>
+      <w:bookmarkEnd w:id="103"/>
       <w:bookmarkEnd w:id="104"/>
-      <w:bookmarkEnd w:id="105"/>
     </w:p>
     <w:p>
       <w:r>
         <w:rPr>
           <w:noProof/>
-          <w:lang w:eastAsia="en-CA"/>
+          <w:lang w:eastAsia="zh-CN"/>
         </w:rPr>
         <w:drawing>
           <wp:inline distT="0" distB="0" distL="0" distR="0" wp14:anchorId="2DB10B93" wp14:editId="77F78F60">
@@ -8247,8 +8251,8 @@
           <w:rFonts w:eastAsia="Arial,宋体"/>
         </w:rPr>
       </w:pPr>
-      <w:bookmarkStart w:id="106" w:name="_Toc473828434"/>
-      <w:bookmarkStart w:id="107" w:name="_Toc475051585"/>
+      <w:bookmarkStart w:id="105" w:name="_Toc473828434"/>
+      <w:bookmarkStart w:id="106" w:name="_Toc475051585"/>
     </w:p>
     <w:p>
       <w:pPr>
@@ -8360,14 +8364,14 @@
         </w:rPr>
         <w:t>Continent Grid View</w:t>
       </w:r>
+      <w:bookmarkEnd w:id="105"/>
       <w:bookmarkEnd w:id="106"/>
-      <w:bookmarkEnd w:id="107"/>
     </w:p>
     <w:p>
       <w:r>
         <w:rPr>
           <w:noProof/>
-          <w:lang w:eastAsia="en-CA"/>
+          <w:lang w:eastAsia="zh-CN"/>
         </w:rPr>
         <w:lastRenderedPageBreak/>
         <w:drawing>
@@ -8448,8 +8452,8 @@
           <w:b/>
         </w:rPr>
       </w:pPr>
-      <w:bookmarkStart w:id="108" w:name="_Toc473828435"/>
-      <w:bookmarkStart w:id="109" w:name="_Toc475051586"/>
+      <w:bookmarkStart w:id="107" w:name="_Toc473828435"/>
+      <w:bookmarkStart w:id="108" w:name="_Toc475051586"/>
       <w:r>
         <w:rPr>
           <w:rFonts w:eastAsia="Arial,宋体"/>
@@ -8463,14 +8467,14 @@
         </w:rPr>
         <w:t>Recipe Page</w:t>
       </w:r>
+      <w:bookmarkEnd w:id="107"/>
       <w:bookmarkEnd w:id="108"/>
-      <w:bookmarkEnd w:id="109"/>
     </w:p>
     <w:p>
       <w:r>
         <w:rPr>
           <w:noProof/>
-          <w:lang w:eastAsia="en-CA"/>
+          <w:lang w:eastAsia="zh-CN"/>
         </w:rPr>
         <w:lastRenderedPageBreak/>
         <w:drawing>
@@ -8523,16 +8527,16 @@
           <w:b/>
         </w:rPr>
       </w:pPr>
-      <w:bookmarkStart w:id="110" w:name="_Toc473828436"/>
-      <w:bookmarkStart w:id="111" w:name="_Toc475051587"/>
+      <w:bookmarkStart w:id="109" w:name="_Toc473828436"/>
+      <w:bookmarkStart w:id="110" w:name="_Toc475051587"/>
       <w:r>
         <w:rPr>
           <w:b/>
         </w:rPr>
         <w:t>Color Scheme</w:t>
       </w:r>
+      <w:bookmarkEnd w:id="109"/>
       <w:bookmarkEnd w:id="110"/>
-      <w:bookmarkEnd w:id="111"/>
     </w:p>
     <w:p>
       <w:r>
@@ -8577,7 +8581,7 @@
       <w:r>
         <w:rPr>
           <w:noProof/>
-          <w:lang w:eastAsia="en-CA"/>
+          <w:lang w:eastAsia="zh-CN"/>
         </w:rPr>
         <w:drawing>
           <wp:inline distT="0" distB="0" distL="0" distR="0" wp14:anchorId="68313891" wp14:editId="4353F309">
@@ -8629,16 +8633,16 @@
           <w:b/>
         </w:rPr>
       </w:pPr>
-      <w:bookmarkStart w:id="112" w:name="_Toc473828437"/>
-      <w:bookmarkStart w:id="113" w:name="_Toc475051588"/>
+      <w:bookmarkStart w:id="111" w:name="_Toc473828437"/>
+      <w:bookmarkStart w:id="112" w:name="_Toc475051588"/>
       <w:r>
         <w:rPr>
           <w:b/>
         </w:rPr>
         <w:t>Reasons and Best Practices</w:t>
       </w:r>
+      <w:bookmarkEnd w:id="111"/>
       <w:bookmarkEnd w:id="112"/>
-      <w:bookmarkEnd w:id="113"/>
     </w:p>
     <w:p>
       <w:r>
@@ -8715,12 +8719,12 @@
         <w:pStyle w:val="Heading1"/>
         <w:jc w:val="center"/>
       </w:pPr>
-      <w:bookmarkStart w:id="114" w:name="_Toc478071499"/>
+      <w:bookmarkStart w:id="113" w:name="_Toc478071499"/>
       <w:r>
         <w:lastRenderedPageBreak/>
         <w:t>Milestone Three</w:t>
       </w:r>
-      <w:bookmarkEnd w:id="114"/>
+      <w:bookmarkEnd w:id="113"/>
     </w:p>
     <w:p>
       <w:pPr>
@@ -8980,11 +8984,31 @@
     </w:p>
     <w:p>
       <w:pPr>
-        <w:ind w:left="720"/>
-        <w:rPr>
-          <w:rFonts w:ascii="Helvetica" w:hAnsi="Helvetica"/>
-        </w:rPr>
-      </w:pPr>
+        <w:rPr>
+          <w:rFonts w:ascii="Helvetica" w:hAnsi="Helvetica"/>
+        </w:rPr>
+        <w:pPrChange w:id="114" w:author="Hao Tang" w:date="2017-03-23T23:27:00Z">
+          <w:pPr>
+            <w:ind w:left="720"/>
+          </w:pPr>
+        </w:pPrChange>
+      </w:pPr>
+      <w:ins w:id="115" w:author="Hao Tang" w:date="2017-03-23T23:27:00Z">
+        <w:r>
+          <w:rPr>
+            <w:rFonts w:ascii="Helvetica" w:hAnsi="Helvetica"/>
+          </w:rPr>
+          <w:t>We also created one imag</w:t>
+        </w:r>
+      </w:ins>
+      <w:ins w:id="116" w:author="Hao Tang" w:date="2017-03-23T23:28:00Z">
+        <w:r>
+          <w:rPr>
+            <w:rFonts w:ascii="Helvetica" w:hAnsi="Helvetica"/>
+          </w:rPr>
+          <w:t>es folder under each continents folder to store the images used for that continent.</w:t>
+        </w:r>
+      </w:ins>
     </w:p>
     <w:p>
       <w:pPr>
@@ -9210,6 +9234,7 @@
     <w:p>
       <w:pPr>
         <w:rPr>
+          <w:del w:id="117" w:author="Hao Tang" w:date="2017-03-23T23:29:00Z"/>
           <w:rFonts w:ascii="Helvetica" w:hAnsi="Helvetica"/>
         </w:rPr>
       </w:pPr>
@@ -9304,6 +9329,7 @@
         <w:rPr>
           <w:rFonts w:ascii="Helvetica" w:hAnsi="Helvetica"/>
         </w:rPr>
+        <w:lastRenderedPageBreak/>
         <w:t>We followed the appropriate style and accessibility guidelines. Our defined class names are coherent, and our code has been cleaned up by dirtymarkup.com.</w:t>
       </w:r>
     </w:p>
@@ -9360,14 +9386,22 @@
         </w:rPr>
         <w:t xml:space="preserve">All our styles are defined in </w:t>
       </w:r>
-      <w:proofErr w:type="spellStart"/>
-      <w:r>
-        <w:rPr>
-          <w:rFonts w:ascii="Helvetica" w:hAnsi="Helvetica"/>
-        </w:rPr>
-        <w:t>css</w:t>
-      </w:r>
-      <w:proofErr w:type="spellEnd"/>
+      <w:ins w:id="118" w:author="Hao Tang" w:date="2017-03-23T23:30:00Z">
+        <w:r>
+          <w:rPr>
+            <w:rFonts w:ascii="Helvetica" w:hAnsi="Helvetica"/>
+          </w:rPr>
+          <w:t>style</w:t>
+        </w:r>
+      </w:ins>
+      <w:del w:id="119" w:author="Hao Tang" w:date="2017-03-23T23:30:00Z">
+        <w:r>
+          <w:rPr>
+            <w:rFonts w:ascii="Helvetica" w:hAnsi="Helvetica"/>
+          </w:rPr>
+          <w:delText>css</w:delText>
+        </w:r>
+      </w:del>
       <w:r>
         <w:rPr>
           <w:rFonts w:ascii="Helvetica" w:hAnsi="Helvetica"/>
@@ -9472,7 +9506,7 @@
       </w:r>
       <w:r>
         <w:rPr>
-          <w:rFonts w:ascii="Helvetica" w:eastAsia="Microsoft YaHei" w:hAnsi="Helvetica" w:cs="Microsoft YaHei"/>
+          <w:rFonts w:ascii="Helvetica" w:eastAsia="微软雅黑" w:hAnsi="Helvetica" w:cs="微软雅黑"/>
         </w:rPr>
         <w:t>Microsoft Edge</w:t>
       </w:r>
@@ -9655,28 +9689,28 @@
         <w:rPr>
           <w:rFonts w:ascii="Helvetica" w:hAnsi="Helvetica"/>
         </w:rPr>
+        <w:t xml:space="preserve">A: The dark gray </w:t>
+      </w:r>
+      <w:r>
+        <w:rPr>
+          <w:rFonts w:ascii="Helvetica" w:hAnsi="Helvetica"/>
+        </w:rPr>
+        <w:t>default Bootstrap colour.</w:t>
+      </w:r>
+    </w:p>
+    <w:p>
+      <w:pPr>
+        <w:rPr>
+          <w:rFonts w:ascii="Helvetica" w:hAnsi="Helvetica"/>
+        </w:rPr>
+      </w:pPr>
+      <w:r>
+        <w:rPr>
+          <w:rFonts w:ascii="Helvetica" w:hAnsi="Helvetica"/>
+          <w:noProof/>
+          <w:lang w:eastAsia="zh-CN"/>
+        </w:rPr>
         <w:lastRenderedPageBreak/>
-        <w:t xml:space="preserve">A: The dark gray </w:t>
-      </w:r>
-      <w:r>
-        <w:rPr>
-          <w:rFonts w:ascii="Helvetica" w:hAnsi="Helvetica"/>
-        </w:rPr>
-        <w:t>default Bootstrap colour.</w:t>
-      </w:r>
-    </w:p>
-    <w:p>
-      <w:pPr>
-        <w:rPr>
-          <w:rFonts w:ascii="Helvetica" w:hAnsi="Helvetica"/>
-        </w:rPr>
-      </w:pPr>
-      <w:r>
-        <w:rPr>
-          <w:rFonts w:ascii="Helvetica" w:hAnsi="Helvetica"/>
-          <w:noProof/>
-          <w:lang w:eastAsia="en-CA"/>
-        </w:rPr>
         <w:drawing>
           <wp:inline distT="114300" distB="114300" distL="114300" distR="114300" wp14:anchorId="656BBDE3" wp14:editId="7160AC8A">
             <wp:extent cx="5731200" cy="2933700"/>
@@ -9768,7 +9802,7 @@
         <w:rPr>
           <w:rFonts w:ascii="Helvetica" w:hAnsi="Helvetica"/>
           <w:noProof/>
-          <w:lang w:eastAsia="en-CA"/>
+          <w:lang w:eastAsia="zh-CN"/>
         </w:rPr>
         <w:drawing>
           <wp:inline distT="114300" distB="114300" distL="114300" distR="114300" wp14:anchorId="24C82CBC" wp14:editId="2E68F2DA">
@@ -9877,6 +9911,7 @@
         <w:rPr>
           <w:rFonts w:ascii="Helvetica" w:hAnsi="Helvetica"/>
         </w:rPr>
+        <w:lastRenderedPageBreak/>
         <w:t>For now, we have decided the brown colour. We will conduct further A/B testing when the website is fully developed.</w:t>
       </w:r>
     </w:p>
@@ -9902,7 +9937,7 @@
       </w:r>
       <w:r>
         <w:rPr>
-          <w:rFonts w:ascii="Helvetica" w:eastAsia="Microsoft YaHei" w:hAnsi="Helvetica" w:cs="Microsoft YaHei"/>
+          <w:rFonts w:ascii="Helvetica" w:eastAsia="微软雅黑" w:hAnsi="Helvetica" w:cs="微软雅黑"/>
           <w:b/>
         </w:rPr>
         <w:t>Testing</w:t>
@@ -9916,7 +9951,7 @@
       </w:pPr>
       <w:r>
         <w:rPr>
-          <w:rFonts w:ascii="Helvetica" w:eastAsia="Microsoft YaHei" w:hAnsi="Helvetica" w:cs="Microsoft YaHei"/>
+          <w:rFonts w:ascii="Helvetica" w:eastAsia="微软雅黑" w:hAnsi="Helvetica" w:cs="微软雅黑"/>
           <w:sz w:val="21"/>
           <w:szCs w:val="21"/>
         </w:rPr>
@@ -9924,7 +9959,7 @@
       </w:r>
       <w:r>
         <w:rPr>
-          <w:rFonts w:ascii="Helvetica" w:eastAsia="Microsoft YaHei" w:hAnsi="Helvetica" w:cs="Microsoft YaHei"/>
+          <w:rFonts w:ascii="Helvetica" w:eastAsia="微软雅黑" w:hAnsi="Helvetica" w:cs="微软雅黑"/>
           <w:sz w:val="21"/>
           <w:szCs w:val="21"/>
         </w:rPr>
@@ -9941,14 +9976,14 @@
         <w:ind w:hanging="360"/>
         <w:contextualSpacing/>
         <w:rPr>
-          <w:rFonts w:ascii="Helvetica" w:eastAsia="Microsoft YaHei" w:hAnsi="Helvetica" w:cs="Microsoft YaHei"/>
+          <w:rFonts w:ascii="Helvetica" w:eastAsia="微软雅黑" w:hAnsi="Helvetica" w:cs="微软雅黑"/>
           <w:sz w:val="21"/>
           <w:szCs w:val="21"/>
         </w:rPr>
       </w:pPr>
       <w:r>
         <w:rPr>
-          <w:rFonts w:ascii="Helvetica" w:eastAsia="Microsoft YaHei" w:hAnsi="Helvetica" w:cs="Microsoft YaHei"/>
+          <w:rFonts w:ascii="Helvetica" w:eastAsia="微软雅黑" w:hAnsi="Helvetica" w:cs="微软雅黑"/>
           <w:sz w:val="21"/>
           <w:szCs w:val="21"/>
         </w:rPr>
@@ -9956,7 +9991,7 @@
       </w:r>
       <w:r>
         <w:rPr>
-          <w:rFonts w:ascii="Helvetica" w:eastAsia="Microsoft YaHei" w:hAnsi="Helvetica" w:cs="Microsoft YaHei"/>
+          <w:rFonts w:ascii="Helvetica" w:eastAsia="微软雅黑" w:hAnsi="Helvetica" w:cs="微软雅黑"/>
           <w:sz w:val="21"/>
           <w:szCs w:val="21"/>
         </w:rPr>
@@ -9973,14 +10008,14 @@
         <w:ind w:hanging="360"/>
         <w:contextualSpacing/>
         <w:rPr>
-          <w:rFonts w:ascii="Helvetica" w:eastAsia="Microsoft YaHei" w:hAnsi="Helvetica" w:cs="Microsoft YaHei"/>
+          <w:rFonts w:ascii="Helvetica" w:eastAsia="微软雅黑" w:hAnsi="Helvetica" w:cs="微软雅黑"/>
           <w:sz w:val="21"/>
           <w:szCs w:val="21"/>
         </w:rPr>
       </w:pPr>
       <w:r>
         <w:rPr>
-          <w:rFonts w:ascii="Helvetica" w:eastAsia="Microsoft YaHei" w:hAnsi="Helvetica" w:cs="Microsoft YaHei"/>
+          <w:rFonts w:ascii="Helvetica" w:eastAsia="微软雅黑" w:hAnsi="Helvetica" w:cs="微软雅黑"/>
           <w:sz w:val="21"/>
           <w:szCs w:val="21"/>
         </w:rPr>
@@ -9997,14 +10032,14 @@
         <w:ind w:hanging="360"/>
         <w:contextualSpacing/>
         <w:rPr>
-          <w:rFonts w:ascii="Helvetica" w:eastAsia="Microsoft YaHei" w:hAnsi="Helvetica" w:cs="Microsoft YaHei"/>
+          <w:rFonts w:ascii="Helvetica" w:eastAsia="微软雅黑" w:hAnsi="Helvetica" w:cs="微软雅黑"/>
           <w:sz w:val="21"/>
           <w:szCs w:val="21"/>
         </w:rPr>
       </w:pPr>
       <w:r>
         <w:rPr>
-          <w:rFonts w:ascii="Helvetica" w:eastAsia="Microsoft YaHei" w:hAnsi="Helvetica" w:cs="Microsoft YaHei"/>
+          <w:rFonts w:ascii="Helvetica" w:eastAsia="微软雅黑" w:hAnsi="Helvetica" w:cs="微软雅黑"/>
           <w:sz w:val="21"/>
           <w:szCs w:val="21"/>
         </w:rPr>
@@ -10021,14 +10056,14 @@
         <w:ind w:hanging="360"/>
         <w:contextualSpacing/>
         <w:rPr>
-          <w:rFonts w:ascii="Helvetica" w:eastAsia="Microsoft YaHei" w:hAnsi="Helvetica" w:cs="Microsoft YaHei"/>
+          <w:rFonts w:ascii="Helvetica" w:eastAsia="微软雅黑" w:hAnsi="Helvetica" w:cs="微软雅黑"/>
           <w:sz w:val="21"/>
           <w:szCs w:val="21"/>
         </w:rPr>
       </w:pPr>
       <w:r>
         <w:rPr>
-          <w:rFonts w:ascii="Helvetica" w:eastAsia="Microsoft YaHei" w:hAnsi="Helvetica" w:cs="Microsoft YaHei"/>
+          <w:rFonts w:ascii="Helvetica" w:eastAsia="微软雅黑" w:hAnsi="Helvetica" w:cs="微软雅黑"/>
           <w:sz w:val="21"/>
           <w:szCs w:val="21"/>
         </w:rPr>
@@ -10043,7 +10078,7 @@
       </w:pPr>
       <w:r>
         <w:rPr>
-          <w:rFonts w:ascii="Helvetica" w:eastAsia="Microsoft YaHei" w:hAnsi="Helvetica" w:cs="Microsoft YaHei"/>
+          <w:rFonts w:ascii="Helvetica" w:eastAsia="微软雅黑" w:hAnsi="Helvetica" w:cs="微软雅黑"/>
           <w:sz w:val="21"/>
           <w:szCs w:val="21"/>
         </w:rPr>
@@ -10051,7 +10086,7 @@
       </w:r>
       <w:r>
         <w:rPr>
-          <w:rFonts w:ascii="Helvetica" w:eastAsia="Microsoft YaHei" w:hAnsi="Helvetica" w:cs="Microsoft YaHei"/>
+          <w:rFonts w:ascii="Helvetica" w:eastAsia="微软雅黑" w:hAnsi="Helvetica" w:cs="微软雅黑"/>
           <w:sz w:val="21"/>
           <w:szCs w:val="21"/>
         </w:rPr>
@@ -10368,7 +10403,21 @@
         <w:rPr>
           <w:rFonts w:ascii="Helvetica" w:hAnsi="Helvetica"/>
         </w:rPr>
-        <w:t>the milestone we will add favicons, content, colour, and</w:t>
+        <w:t>the milestone we will add</w:t>
+      </w:r>
+      <w:del w:id="120" w:author="Hao Tang" w:date="2017-03-23T23:32:00Z">
+        <w:r>
+          <w:rPr>
+            <w:rFonts w:ascii="Helvetica" w:hAnsi="Helvetica"/>
+          </w:rPr>
+          <w:delText xml:space="preserve"> favicons,</w:delText>
+        </w:r>
+      </w:del>
+      <w:r>
+        <w:rPr>
+          <w:rFonts w:ascii="Helvetica" w:hAnsi="Helvetica"/>
+        </w:rPr>
+        <w:t xml:space="preserve"> content, colour, and</w:t>
       </w:r>
       <w:r>
         <w:rPr>
@@ -10454,6 +10503,7 @@
     <w:p>
       <w:pPr>
         <w:rPr>
+          <w:del w:id="121" w:author="Hao Tang" w:date="2017-03-23T23:36:00Z"/>
           <w:rFonts w:ascii="Helvetica" w:hAnsi="Helvetica"/>
         </w:rPr>
       </w:pPr>
@@ -10478,122 +10528,192 @@
           <w:rFonts w:ascii="Helvetica" w:hAnsi="Helvetica"/>
         </w:rPr>
       </w:pPr>
+      <w:del w:id="122" w:author="Hao Tang" w:date="2017-03-23T23:36:00Z">
+        <w:r>
+          <w:rPr>
+            <w:rFonts w:ascii="Helvetica" w:hAnsi="Helvetica"/>
+            <w:noProof/>
+            <w:lang w:eastAsia="zh-CN"/>
+          </w:rPr>
+          <w:drawing>
+            <wp:inline distT="0" distB="0" distL="0" distR="0" wp14:anchorId="0B3964C6" wp14:editId="54B2B6BF">
+              <wp:extent cx="5716905" cy="4341495"/>
+              <wp:effectExtent l="0" t="0" r="0" b="1905"/>
+              <wp:docPr id="1787199462" name="Picture 1787199462" descr="C:\Users\ceres\Desktop\download.png"/>
+              <wp:cNvGraphicFramePr>
+                <a:graphicFrameLocks xmlns:a="http://schemas.openxmlformats.org/drawingml/2006/main" noChangeAspect="1"/>
+              </wp:cNvGraphicFramePr>
+              <a:graphic xmlns:a="http://schemas.openxmlformats.org/drawingml/2006/main">
+                <a:graphicData uri="http://schemas.openxmlformats.org/drawingml/2006/picture">
+                  <pic:pic xmlns:pic="http://schemas.openxmlformats.org/drawingml/2006/picture">
+                    <pic:nvPicPr>
+                      <pic:cNvPr id="0" name="Picture 1" descr="C:\Users\ceres\Desktop\download.png"/>
+                      <pic:cNvPicPr>
+                        <a:picLocks noChangeAspect="1" noChangeArrowheads="1"/>
+                      </pic:cNvPicPr>
+                    </pic:nvPicPr>
+                    <pic:blipFill>
+                      <a:blip r:embed="rId19" cstate="print">
+                        <a:extLst>
+                          <a:ext uri="{28A0092B-C50C-407E-A947-70E740481C1C}">
+                            <a14:useLocalDpi xmlns:a14="http://schemas.microsoft.com/office/drawing/2010/main" val="0"/>
+                          </a:ext>
+                        </a:extLst>
+                      </a:blip>
+                      <a:srcRect/>
+                      <a:stretch>
+                        <a:fillRect/>
+                      </a:stretch>
+                    </pic:blipFill>
+                    <pic:spPr bwMode="auto">
+                      <a:xfrm>
+                        <a:off x="0" y="0"/>
+                        <a:ext cx="5716905" cy="4341495"/>
+                      </a:xfrm>
+                      <a:prstGeom prst="rect">
+                        <a:avLst/>
+                      </a:prstGeom>
+                      <a:noFill/>
+                      <a:ln>
+                        <a:noFill/>
+                      </a:ln>
+                    </pic:spPr>
+                  </pic:pic>
+                </a:graphicData>
+              </a:graphic>
+            </wp:inline>
+          </w:drawing>
+        </w:r>
+      </w:del>
+      <w:ins w:id="123" w:author="Hao Tang" w:date="2017-03-23T23:36:00Z">
+        <w:r>
+          <w:rPr>
+            <w:noProof/>
+            <w:lang w:eastAsia="zh-CN"/>
+          </w:rPr>
+          <w:drawing>
+            <wp:inline distT="0" distB="0" distL="0" distR="0" wp14:anchorId="5BAA31EF" wp14:editId="40A0BA1C">
+              <wp:extent cx="6324465" cy="2990850"/>
+              <wp:effectExtent l="0" t="0" r="635" b="0"/>
+              <wp:docPr id="11" name="Picture 11"/>
+              <wp:cNvGraphicFramePr>
+                <a:graphicFrameLocks xmlns:a="http://schemas.openxmlformats.org/drawingml/2006/main" noChangeAspect="1"/>
+              </wp:cNvGraphicFramePr>
+              <a:graphic xmlns:a="http://schemas.openxmlformats.org/drawingml/2006/main">
+                <a:graphicData uri="http://schemas.openxmlformats.org/drawingml/2006/picture">
+                  <pic:pic xmlns:pic="http://schemas.openxmlformats.org/drawingml/2006/picture">
+                    <pic:nvPicPr>
+                      <pic:cNvPr id="1" name=""/>
+                      <pic:cNvPicPr/>
+                    </pic:nvPicPr>
+                    <pic:blipFill>
+                      <a:blip r:embed="rId20"/>
+                      <a:stretch>
+                        <a:fillRect/>
+                      </a:stretch>
+                    </pic:blipFill>
+                    <pic:spPr>
+                      <a:xfrm>
+                        <a:off x="0" y="0"/>
+                        <a:ext cx="6342692" cy="2999470"/>
+                      </a:xfrm>
+                      <a:prstGeom prst="rect">
+                        <a:avLst/>
+                      </a:prstGeom>
+                    </pic:spPr>
+                  </pic:pic>
+                </a:graphicData>
+              </a:graphic>
+            </wp:inline>
+          </w:drawing>
+        </w:r>
+      </w:ins>
+    </w:p>
+    <w:p>
+      <w:pPr>
+        <w:rPr>
+          <w:rFonts w:ascii="Helvetica" w:hAnsi="Helvetica"/>
+        </w:rPr>
+      </w:pPr>
+      <w:r>
+        <w:rPr>
+          <w:rFonts w:ascii="Helvetica" w:hAnsi="Helvetica"/>
+        </w:rPr>
+        <w:t>Figure 1: Screenshot of home page</w:t>
+      </w:r>
+      <w:ins w:id="124" w:author="Hao Tang" w:date="2017-03-23T23:36:00Z">
+        <w:r>
+          <w:rPr>
+            <w:rFonts w:ascii="Helvetica" w:hAnsi="Helvetica"/>
+          </w:rPr>
+          <w:t>.</w:t>
+        </w:r>
+      </w:ins>
+      <w:bookmarkStart w:id="125" w:name="_GoBack"/>
+      <w:bookmarkEnd w:id="125"/>
+      <w:del w:id="126" w:author="Hao Tang" w:date="2017-03-23T23:36:00Z">
+        <w:r>
+          <w:rPr>
+            <w:rFonts w:ascii="Helvetica" w:hAnsi="Helvetica"/>
+          </w:rPr>
+          <w:delText>. We intend to have a clickable image of earth with animations.</w:delText>
+        </w:r>
+      </w:del>
+      <w:r>
+        <w:rPr>
+          <w:rFonts w:ascii="Helvetica" w:hAnsi="Helvetica"/>
+        </w:rPr>
+        <w:t xml:space="preserve"> </w:t>
+      </w:r>
+    </w:p>
+    <w:p>
+      <w:pPr>
+        <w:rPr>
+          <w:rFonts w:ascii="Helvetica" w:hAnsi="Helvetica"/>
+        </w:rPr>
+      </w:pPr>
+    </w:p>
+    <w:p>
+      <w:pPr>
+        <w:rPr>
+          <w:rFonts w:ascii="Helvetica" w:hAnsi="Helvetica"/>
+        </w:rPr>
+      </w:pPr>
+    </w:p>
+    <w:p>
+      <w:pPr>
+        <w:rPr>
+          <w:rFonts w:ascii="Helvetica" w:hAnsi="Helvetica"/>
+        </w:rPr>
+      </w:pPr>
+    </w:p>
+    <w:p>
+      <w:pPr>
+        <w:rPr>
+          <w:rFonts w:ascii="Helvetica" w:hAnsi="Helvetica"/>
+        </w:rPr>
+      </w:pPr>
+    </w:p>
+    <w:p>
+      <w:pPr>
+        <w:rPr>
+          <w:rFonts w:ascii="Helvetica" w:hAnsi="Helvetica"/>
+        </w:rPr>
+      </w:pPr>
+    </w:p>
+    <w:p>
+      <w:pPr>
+        <w:rPr>
+          <w:rFonts w:ascii="Helvetica" w:hAnsi="Helvetica"/>
+        </w:rPr>
+      </w:pPr>
       <w:r>
         <w:rPr>
           <w:rFonts w:ascii="Helvetica" w:hAnsi="Helvetica"/>
           <w:noProof/>
-          <w:lang w:eastAsia="en-CA"/>
-        </w:rPr>
-        <w:drawing>
-          <wp:inline distT="0" distB="0" distL="0" distR="0" wp14:anchorId="0B3964C6" wp14:editId="33DBAFA9">
-            <wp:extent cx="5716905" cy="4341495"/>
-            <wp:effectExtent l="0" t="0" r="0" b="1905"/>
-            <wp:docPr id="1787199462" name="Picture 1787199462" descr="C:\Users\ceres\Desktop\download.png"/>
-            <wp:cNvGraphicFramePr>
-              <a:graphicFrameLocks xmlns:a="http://schemas.openxmlformats.org/drawingml/2006/main" noChangeAspect="1"/>
-            </wp:cNvGraphicFramePr>
-            <a:graphic xmlns:a="http://schemas.openxmlformats.org/drawingml/2006/main">
-              <a:graphicData uri="http://schemas.openxmlformats.org/drawingml/2006/picture">
-                <pic:pic xmlns:pic="http://schemas.openxmlformats.org/drawingml/2006/picture">
-                  <pic:nvPicPr>
-                    <pic:cNvPr id="0" name="Picture 1" descr="C:\Users\ceres\Desktop\download.png"/>
-                    <pic:cNvPicPr>
-                      <a:picLocks noChangeAspect="1" noChangeArrowheads="1"/>
-                    </pic:cNvPicPr>
-                  </pic:nvPicPr>
-                  <pic:blipFill>
-                    <a:blip r:embed="rId19" cstate="print">
-                      <a:extLst>
-                        <a:ext uri="{28A0092B-C50C-407E-A947-70E740481C1C}">
-                          <a14:useLocalDpi xmlns:a14="http://schemas.microsoft.com/office/drawing/2010/main" val="0"/>
-                        </a:ext>
-                      </a:extLst>
-                    </a:blip>
-                    <a:srcRect/>
-                    <a:stretch>
-                      <a:fillRect/>
-                    </a:stretch>
-                  </pic:blipFill>
-                  <pic:spPr bwMode="auto">
-                    <a:xfrm>
-                      <a:off x="0" y="0"/>
-                      <a:ext cx="5716905" cy="4341495"/>
-                    </a:xfrm>
-                    <a:prstGeom prst="rect">
-                      <a:avLst/>
-                    </a:prstGeom>
-                    <a:noFill/>
-                    <a:ln>
-                      <a:noFill/>
-                    </a:ln>
-                  </pic:spPr>
-                </pic:pic>
-              </a:graphicData>
-            </a:graphic>
-          </wp:inline>
-        </w:drawing>
-      </w:r>
-    </w:p>
-    <w:p>
-      <w:pPr>
-        <w:rPr>
-          <w:rFonts w:ascii="Helvetica" w:hAnsi="Helvetica"/>
-        </w:rPr>
-      </w:pPr>
-      <w:r>
-        <w:rPr>
-          <w:rFonts w:ascii="Helvetica" w:hAnsi="Helvetica"/>
-        </w:rPr>
-        <w:t xml:space="preserve">Figure 1: Screenshot of home page. We intend to have a clickable image of earth with animations. </w:t>
-      </w:r>
-    </w:p>
-    <w:p>
-      <w:pPr>
-        <w:rPr>
-          <w:rFonts w:ascii="Helvetica" w:hAnsi="Helvetica"/>
-        </w:rPr>
-      </w:pPr>
-    </w:p>
-    <w:p>
-      <w:pPr>
-        <w:rPr>
-          <w:rFonts w:ascii="Helvetica" w:hAnsi="Helvetica"/>
-        </w:rPr>
-      </w:pPr>
-    </w:p>
-    <w:p>
-      <w:pPr>
-        <w:rPr>
-          <w:rFonts w:ascii="Helvetica" w:hAnsi="Helvetica"/>
-        </w:rPr>
-      </w:pPr>
-    </w:p>
-    <w:p>
-      <w:pPr>
-        <w:rPr>
-          <w:rFonts w:ascii="Helvetica" w:hAnsi="Helvetica"/>
-        </w:rPr>
-      </w:pPr>
-    </w:p>
-    <w:p>
-      <w:pPr>
-        <w:rPr>
-          <w:rFonts w:ascii="Helvetica" w:hAnsi="Helvetica"/>
-        </w:rPr>
-      </w:pPr>
-    </w:p>
-    <w:p>
-      <w:pPr>
-        <w:rPr>
-          <w:rFonts w:ascii="Helvetica" w:hAnsi="Helvetica"/>
-        </w:rPr>
-      </w:pPr>
-      <w:r>
-        <w:rPr>
-          <w:rFonts w:ascii="Helvetica" w:hAnsi="Helvetica"/>
-          <w:noProof/>
-          <w:lang w:eastAsia="en-CA"/>
-        </w:rPr>
+          <w:lang w:eastAsia="zh-CN"/>
+        </w:rPr>
+        <w:lastRenderedPageBreak/>
         <w:drawing>
           <wp:inline distT="0" distB="0" distL="0" distR="0" wp14:anchorId="0DEEB4EC" wp14:editId="199F8300">
             <wp:extent cx="5716905" cy="3156585"/>
@@ -10612,7 +10732,7 @@
                     </pic:cNvPicPr>
                   </pic:nvPicPr>
                   <pic:blipFill>
-                    <a:blip r:embed="rId20" cstate="print">
+                    <a:blip r:embed="rId21" cstate="print">
                       <a:extLst>
                         <a:ext uri="{28A0092B-C50C-407E-A947-70E740481C1C}">
                           <a14:useLocalDpi xmlns:a14="http://schemas.microsoft.com/office/drawing/2010/main" val="0"/>
@@ -10681,7 +10801,7 @@
         <w:rPr>
           <w:rFonts w:ascii="Helvetica" w:hAnsi="Helvetica"/>
           <w:noProof/>
-          <w:lang w:eastAsia="en-CA"/>
+          <w:lang w:eastAsia="zh-CN"/>
         </w:rPr>
         <w:drawing>
           <wp:inline distT="0" distB="0" distL="0" distR="0" wp14:anchorId="1771527F" wp14:editId="71768E27">
@@ -10701,7 +10821,7 @@
                     </pic:cNvPicPr>
                   </pic:nvPicPr>
                   <pic:blipFill>
-                    <a:blip r:embed="rId21" cstate="print">
+                    <a:blip r:embed="rId22" cstate="print">
                       <a:extLst>
                         <a:ext uri="{28A0092B-C50C-407E-A947-70E740481C1C}">
                           <a14:useLocalDpi xmlns:a14="http://schemas.microsoft.com/office/drawing/2010/main" val="0"/>
@@ -11355,6 +11475,9 @@
   </w15:person>
   <w15:person w15:author="Hao Guan">
     <w15:presenceInfo w15:providerId="Windows Live" w15:userId="4d8e2953fe927ce8"/>
+  </w15:person>
+  <w15:person w15:author="Hao Tang">
+    <w15:presenceInfo w15:providerId="Windows Live" w15:userId="167fa3ea30509690"/>
   </w15:person>
 </w15:people>
 </file>
@@ -12312,7 +12435,7 @@
 </file>
 
 <file path=customXml/itemProps2.xml><?xml version="1.0" encoding="utf-8"?>
-<ds:datastoreItem xmlns:ds="http://schemas.openxmlformats.org/officeDocument/2006/customXml" ds:itemID="{9830FDE6-7755-4BC7-9208-C1E4F2B2AB76}">
+<ds:datastoreItem xmlns:ds="http://schemas.openxmlformats.org/officeDocument/2006/customXml" ds:itemID="{0602DDD9-D541-49B2-A22E-829ACFEB31F5}">
   <ds:schemaRefs>
     <ds:schemaRef ds:uri="http://schemas.openxmlformats.org/officeDocument/2006/bibliography"/>
   </ds:schemaRefs>

</xml_diff>

<commit_message>
final formatting done to milestone4
</commit_message>
<xml_diff>
--- a/Milestone04.docx
+++ b/Milestone04.docx
@@ -3471,6 +3471,7 @@
                                 <w:calendar w:val="gregorian"/>
                               </w:date>
                             </w:sdtPr>
+                            <w:sdtEndPr/>
                             <w:sdtContent>
                               <w:p>
                                 <w:pPr>
@@ -3798,6 +3799,7 @@
                               <w:dataBinding w:prefixMappings="xmlns:ns0='http://purl.org/dc/elements/1.1/' xmlns:ns1='http://schemas.openxmlformats.org/package/2006/metadata/core-properties' " w:xpath="/ns1:coreProperties[1]/ns0:title[1]" w:storeItemID="{6C3C8BC8-F283-45AE-878A-BAB7291924A1}"/>
                               <w:text/>
                             </w:sdtPr>
+                            <w:sdtEndPr/>
                             <w:sdtContent>
                               <w:r>
                                 <w:rPr>
@@ -3833,6 +3835,7 @@
                               <w:dataBinding w:prefixMappings="xmlns:ns0='http://purl.org/dc/elements/1.1/' xmlns:ns1='http://schemas.openxmlformats.org/package/2006/metadata/core-properties' " w:xpath="/ns1:coreProperties[1]/ns0:subject[1]" w:storeItemID="{6C3C8BC8-F283-45AE-878A-BAB7291924A1}"/>
                               <w:text/>
                             </w:sdtPr>
+                            <w:sdtEndPr/>
                             <w:sdtContent>
                               <w:r>
                                 <w:rPr>
@@ -3992,19 +3995,8 @@
                                     <w:szCs w:val="26"/>
                                     <w:lang w:val="en-CA"/>
                                   </w:rPr>
-                                  <w:t xml:space="preserve">Greg </w:t>
+                                  <w:t>Greg Torney</w:t>
                                 </w:r>
-                                <w:proofErr w:type="spellStart"/>
-                                <w:r>
-                                  <w:rPr>
-                                    <w:color w:val="4472C4" w:themeColor="accent1"/>
-                                    <w:sz w:val="26"/>
-                                    <w:szCs w:val="26"/>
-                                    <w:lang w:val="en-CA"/>
-                                  </w:rPr>
-                                  <w:t>Torney</w:t>
-                                </w:r>
-                                <w:proofErr w:type="spellEnd"/>
                               </w:p>
                               <w:p>
                                 <w:pPr>
@@ -4016,7 +4008,6 @@
                                     <w:lang w:val="en-CA"/>
                                   </w:rPr>
                                 </w:pPr>
-                                <w:proofErr w:type="spellStart"/>
                                 <w:r>
                                   <w:rPr>
                                     <w:color w:val="4472C4" w:themeColor="accent1"/>
@@ -4024,17 +4015,7 @@
                                     <w:szCs w:val="26"/>
                                     <w:lang w:val="en-CA"/>
                                   </w:rPr>
-                                  <w:t>Xiaoan</w:t>
-                                </w:r>
-                                <w:proofErr w:type="spellEnd"/>
-                                <w:r>
-                                  <w:rPr>
-                                    <w:color w:val="4472C4" w:themeColor="accent1"/>
-                                    <w:sz w:val="26"/>
-                                    <w:szCs w:val="26"/>
-                                    <w:lang w:val="en-CA"/>
-                                  </w:rPr>
-                                  <w:t xml:space="preserve"> Yang</w:t>
+                                  <w:t>Xiaoan Yang</w:t>
                                 </w:r>
                               </w:p>
                             </w:txbxContent>
@@ -4139,19 +4120,8 @@
                               <w:szCs w:val="26"/>
                               <w:lang w:val="en-CA"/>
                             </w:rPr>
-                            <w:t xml:space="preserve">Greg </w:t>
+                            <w:t>Greg Torney</w:t>
                           </w:r>
-                          <w:proofErr w:type="spellStart"/>
-                          <w:r>
-                            <w:rPr>
-                              <w:color w:val="4472C4" w:themeColor="accent1"/>
-                              <w:sz w:val="26"/>
-                              <w:szCs w:val="26"/>
-                              <w:lang w:val="en-CA"/>
-                            </w:rPr>
-                            <w:t>Torney</w:t>
-                          </w:r>
-                          <w:proofErr w:type="spellEnd"/>
                         </w:p>
                         <w:p>
                           <w:pPr>
@@ -4163,7 +4133,6 @@
                               <w:lang w:val="en-CA"/>
                             </w:rPr>
                           </w:pPr>
-                          <w:proofErr w:type="spellStart"/>
                           <w:r>
                             <w:rPr>
                               <w:color w:val="4472C4" w:themeColor="accent1"/>
@@ -4171,17 +4140,7 @@
                               <w:szCs w:val="26"/>
                               <w:lang w:val="en-CA"/>
                             </w:rPr>
-                            <w:t>Xiaoan</w:t>
-                          </w:r>
-                          <w:proofErr w:type="spellEnd"/>
-                          <w:r>
-                            <w:rPr>
-                              <w:color w:val="4472C4" w:themeColor="accent1"/>
-                              <w:sz w:val="26"/>
-                              <w:szCs w:val="26"/>
-                              <w:lang w:val="en-CA"/>
-                            </w:rPr>
-                            <w:t xml:space="preserve"> Yang</w:t>
+                            <w:t>Xiaoan Yang</w:t>
                           </w:r>
                         </w:p>
                       </w:txbxContent>
@@ -4241,7 +4200,7 @@
             <w:rPr>
               <w:rFonts w:eastAsiaTheme="minorEastAsia"/>
               <w:noProof/>
-              <w:lang w:eastAsia="en-CA"/>
+              <w:lang w:eastAsia="zh-CN"/>
             </w:rPr>
           </w:pPr>
           <w:r>
@@ -4253,7 +4212,7 @@
           <w:r>
             <w:fldChar w:fldCharType="separate"/>
           </w:r>
-          <w:hyperlink w:anchor="_Toc478071486" w:history="1">
+          <w:hyperlink w:anchor="_Toc478078961" w:history="1">
             <w:r>
               <w:rPr>
                 <w:rStyle w:val="Hyperlink"/>
@@ -4280,7 +4239,7 @@
                 <w:noProof/>
                 <w:webHidden/>
               </w:rPr>
-              <w:instrText xml:space="preserve"> PAGEREF _Toc478071486 \h </w:instrText>
+              <w:instrText xml:space="preserve"> PAGEREF _Toc478078961 \h </w:instrText>
             </w:r>
             <w:r>
               <w:rPr>
@@ -4320,10 +4279,10 @@
             <w:rPr>
               <w:rFonts w:eastAsiaTheme="minorEastAsia"/>
               <w:noProof/>
-              <w:lang w:eastAsia="en-CA"/>
+              <w:lang w:eastAsia="zh-CN"/>
             </w:rPr>
           </w:pPr>
-          <w:hyperlink w:anchor="_Toc478071487" w:history="1">
+          <w:hyperlink w:anchor="_Toc478078962" w:history="1">
             <w:r>
               <w:rPr>
                 <w:rStyle w:val="Hyperlink"/>
@@ -4350,7 +4309,7 @@
                 <w:noProof/>
                 <w:webHidden/>
               </w:rPr>
-              <w:instrText xml:space="preserve"> PAGEREF _Toc478071487 \h </w:instrText>
+              <w:instrText xml:space="preserve"> PAGEREF _Toc478078962 \h </w:instrText>
             </w:r>
             <w:r>
               <w:rPr>
@@ -4390,10 +4349,10 @@
             <w:rPr>
               <w:rFonts w:eastAsiaTheme="minorEastAsia"/>
               <w:noProof/>
-              <w:lang w:eastAsia="en-CA"/>
+              <w:lang w:eastAsia="zh-CN"/>
             </w:rPr>
           </w:pPr>
-          <w:hyperlink w:anchor="_Toc478071488" w:history="1">
+          <w:hyperlink w:anchor="_Toc478078963" w:history="1">
             <w:r>
               <w:rPr>
                 <w:rStyle w:val="Hyperlink"/>
@@ -4420,7 +4379,7 @@
                 <w:noProof/>
                 <w:webHidden/>
               </w:rPr>
-              <w:instrText xml:space="preserve"> PAGEREF _Toc478071488 \h </w:instrText>
+              <w:instrText xml:space="preserve"> PAGEREF _Toc478078963 \h </w:instrText>
             </w:r>
             <w:r>
               <w:rPr>
@@ -4460,10 +4419,10 @@
             <w:rPr>
               <w:rFonts w:eastAsiaTheme="minorEastAsia"/>
               <w:noProof/>
-              <w:lang w:eastAsia="en-CA"/>
+              <w:lang w:eastAsia="zh-CN"/>
             </w:rPr>
           </w:pPr>
-          <w:hyperlink w:anchor="_Toc478071489" w:history="1">
+          <w:hyperlink w:anchor="_Toc478078964" w:history="1">
             <w:r>
               <w:rPr>
                 <w:rStyle w:val="Hyperlink"/>
@@ -4490,7 +4449,7 @@
                 <w:noProof/>
                 <w:webHidden/>
               </w:rPr>
-              <w:instrText xml:space="preserve"> PAGEREF _Toc478071489 \h </w:instrText>
+              <w:instrText xml:space="preserve"> PAGEREF _Toc478078964 \h </w:instrText>
             </w:r>
             <w:r>
               <w:rPr>
@@ -4531,10 +4490,10 @@
             <w:rPr>
               <w:rFonts w:eastAsiaTheme="minorEastAsia"/>
               <w:noProof/>
-              <w:lang w:eastAsia="en-CA"/>
+              <w:lang w:eastAsia="zh-CN"/>
             </w:rPr>
           </w:pPr>
-          <w:hyperlink w:anchor="_Toc478071490" w:history="1">
+          <w:hyperlink w:anchor="_Toc478078965" w:history="1">
             <w:r>
               <w:rPr>
                 <w:rStyle w:val="Hyperlink"/>
@@ -4561,7 +4520,7 @@
                 <w:noProof/>
                 <w:webHidden/>
               </w:rPr>
-              <w:instrText xml:space="preserve"> PAGEREF _Toc478071490 \h </w:instrText>
+              <w:instrText xml:space="preserve"> PAGEREF _Toc478078965 \h </w:instrText>
             </w:r>
             <w:r>
               <w:rPr>
@@ -4581,7 +4540,7 @@
                 <w:noProof/>
                 <w:webHidden/>
               </w:rPr>
-              <w:t>5</w:t>
+              <w:t>4</w:t>
             </w:r>
             <w:r>
               <w:rPr>
@@ -4601,10 +4560,10 @@
             <w:rPr>
               <w:rFonts w:eastAsiaTheme="minorEastAsia"/>
               <w:noProof/>
-              <w:lang w:eastAsia="en-CA"/>
+              <w:lang w:eastAsia="zh-CN"/>
             </w:rPr>
           </w:pPr>
-          <w:hyperlink w:anchor="_Toc478071491" w:history="1">
+          <w:hyperlink w:anchor="_Toc478078966" w:history="1">
             <w:r>
               <w:rPr>
                 <w:rStyle w:val="Hyperlink"/>
@@ -4631,7 +4590,7 @@
                 <w:noProof/>
                 <w:webHidden/>
               </w:rPr>
-              <w:instrText xml:space="preserve"> PAGEREF _Toc478071491 \h </w:instrText>
+              <w:instrText xml:space="preserve"> PAGEREF _Toc478078966 \h </w:instrText>
             </w:r>
             <w:r>
               <w:rPr>
@@ -4671,10 +4630,10 @@
             <w:rPr>
               <w:rFonts w:eastAsiaTheme="minorEastAsia"/>
               <w:noProof/>
-              <w:lang w:eastAsia="en-CA"/>
+              <w:lang w:eastAsia="zh-CN"/>
             </w:rPr>
           </w:pPr>
-          <w:hyperlink w:anchor="_Toc478071492" w:history="1">
+          <w:hyperlink w:anchor="_Toc478078967" w:history="1">
             <w:r>
               <w:rPr>
                 <w:rStyle w:val="Hyperlink"/>
@@ -4701,7 +4660,7 @@
                 <w:noProof/>
                 <w:webHidden/>
               </w:rPr>
-              <w:instrText xml:space="preserve"> PAGEREF _Toc478071492 \h </w:instrText>
+              <w:instrText xml:space="preserve"> PAGEREF _Toc478078967 \h </w:instrText>
             </w:r>
             <w:r>
               <w:rPr>
@@ -4741,10 +4700,10 @@
             <w:rPr>
               <w:rFonts w:eastAsiaTheme="minorEastAsia"/>
               <w:noProof/>
-              <w:lang w:eastAsia="en-CA"/>
+              <w:lang w:eastAsia="zh-CN"/>
             </w:rPr>
           </w:pPr>
-          <w:hyperlink w:anchor="_Toc478071493" w:history="1">
+          <w:hyperlink w:anchor="_Toc478078968" w:history="1">
             <w:r>
               <w:rPr>
                 <w:rStyle w:val="Hyperlink"/>
@@ -4771,7 +4730,7 @@
                 <w:noProof/>
                 <w:webHidden/>
               </w:rPr>
-              <w:instrText xml:space="preserve"> PAGEREF _Toc478071493 \h </w:instrText>
+              <w:instrText xml:space="preserve"> PAGEREF _Toc478078968 \h </w:instrText>
             </w:r>
             <w:r>
               <w:rPr>
@@ -4812,10 +4771,10 @@
             <w:rPr>
               <w:rFonts w:eastAsiaTheme="minorEastAsia"/>
               <w:noProof/>
-              <w:lang w:eastAsia="en-CA"/>
+              <w:lang w:eastAsia="zh-CN"/>
             </w:rPr>
           </w:pPr>
-          <w:hyperlink w:anchor="_Toc478071494" w:history="1">
+          <w:hyperlink w:anchor="_Toc478078969" w:history="1">
             <w:r>
               <w:rPr>
                 <w:rStyle w:val="Hyperlink"/>
@@ -4842,7 +4801,7 @@
                 <w:noProof/>
                 <w:webHidden/>
               </w:rPr>
-              <w:instrText xml:space="preserve"> PAGEREF _Toc478071494 \h </w:instrText>
+              <w:instrText xml:space="preserve"> PAGEREF _Toc478078969 \h </w:instrText>
             </w:r>
             <w:r>
               <w:rPr>
@@ -4882,10 +4841,10 @@
             <w:rPr>
               <w:rFonts w:eastAsiaTheme="minorEastAsia"/>
               <w:noProof/>
-              <w:lang w:eastAsia="en-CA"/>
+              <w:lang w:eastAsia="zh-CN"/>
             </w:rPr>
           </w:pPr>
-          <w:hyperlink w:anchor="_Toc478071495" w:history="1">
+          <w:hyperlink w:anchor="_Toc478078970" w:history="1">
             <w:r>
               <w:rPr>
                 <w:rStyle w:val="Hyperlink"/>
@@ -4912,7 +4871,7 @@
                 <w:noProof/>
                 <w:webHidden/>
               </w:rPr>
-              <w:instrText xml:space="preserve"> PAGEREF _Toc478071495 \h </w:instrText>
+              <w:instrText xml:space="preserve"> PAGEREF _Toc478078970 \h </w:instrText>
             </w:r>
             <w:r>
               <w:rPr>
@@ -4952,16 +4911,16 @@
             <w:rPr>
               <w:rFonts w:eastAsiaTheme="minorEastAsia"/>
               <w:noProof/>
-              <w:lang w:eastAsia="en-CA"/>
+              <w:lang w:eastAsia="zh-CN"/>
             </w:rPr>
           </w:pPr>
-          <w:hyperlink w:anchor="_Toc478071496" w:history="1">
+          <w:hyperlink w:anchor="_Toc478078971" w:history="1">
             <w:r>
               <w:rPr>
                 <w:rStyle w:val="Hyperlink"/>
                 <w:noProof/>
               </w:rPr>
-              <w:t>Appendix I</w:t>
+              <w:t>Appendix I — Milestone One</w:t>
             </w:r>
             <w:r>
               <w:rPr>
@@ -4982,7 +4941,7 @@
                 <w:noProof/>
                 <w:webHidden/>
               </w:rPr>
-              <w:instrText xml:space="preserve"> PAGEREF _Toc478071496 \h </w:instrText>
+              <w:instrText xml:space="preserve"> PAGEREF _Toc478078971 \h </w:instrText>
             </w:r>
             <w:r>
               <w:rPr>
@@ -5022,16 +4981,16 @@
             <w:rPr>
               <w:rFonts w:eastAsiaTheme="minorEastAsia"/>
               <w:noProof/>
-              <w:lang w:eastAsia="en-CA"/>
+              <w:lang w:eastAsia="zh-CN"/>
             </w:rPr>
           </w:pPr>
-          <w:hyperlink w:anchor="_Toc478071497" w:history="1">
+          <w:hyperlink w:anchor="_Toc478078972" w:history="1">
             <w:r>
               <w:rPr>
                 <w:rStyle w:val="Hyperlink"/>
                 <w:noProof/>
               </w:rPr>
-              <w:t>Milestone One</w:t>
+              <w:t>Appendix II — Milestone Two</w:t>
             </w:r>
             <w:r>
               <w:rPr>
@@ -5052,7 +5011,7 @@
                 <w:noProof/>
                 <w:webHidden/>
               </w:rPr>
-              <w:instrText xml:space="preserve"> PAGEREF _Toc478071497 \h </w:instrText>
+              <w:instrText xml:space="preserve"> PAGEREF _Toc478078972 \h </w:instrText>
             </w:r>
             <w:r>
               <w:rPr>
@@ -5072,7 +5031,7 @@
                 <w:noProof/>
                 <w:webHidden/>
               </w:rPr>
-              <w:t>6</w:t>
+              <w:t>8</w:t>
             </w:r>
             <w:r>
               <w:rPr>
@@ -5092,16 +5051,16 @@
             <w:rPr>
               <w:rFonts w:eastAsiaTheme="minorEastAsia"/>
               <w:noProof/>
-              <w:lang w:eastAsia="en-CA"/>
+              <w:lang w:eastAsia="zh-CN"/>
             </w:rPr>
           </w:pPr>
-          <w:hyperlink w:anchor="_Toc478071498" w:history="1">
+          <w:hyperlink w:anchor="_Toc478078973" w:history="1">
             <w:r>
               <w:rPr>
                 <w:rStyle w:val="Hyperlink"/>
                 <w:noProof/>
               </w:rPr>
-              <w:t>Milestone Two</w:t>
+              <w:t>Appendix III — Milestone Three</w:t>
             </w:r>
             <w:r>
               <w:rPr>
@@ -5122,77 +5081,7 @@
                 <w:noProof/>
                 <w:webHidden/>
               </w:rPr>
-              <w:instrText xml:space="preserve"> PAGEREF _Toc478071498 \h </w:instrText>
-            </w:r>
-            <w:r>
-              <w:rPr>
-                <w:noProof/>
-                <w:webHidden/>
-              </w:rPr>
-            </w:r>
-            <w:r>
-              <w:rPr>
-                <w:noProof/>
-                <w:webHidden/>
-              </w:rPr>
-              <w:fldChar w:fldCharType="separate"/>
-            </w:r>
-            <w:r>
-              <w:rPr>
-                <w:noProof/>
-                <w:webHidden/>
-              </w:rPr>
-              <w:t>8</w:t>
-            </w:r>
-            <w:r>
-              <w:rPr>
-                <w:noProof/>
-                <w:webHidden/>
-              </w:rPr>
-              <w:fldChar w:fldCharType="end"/>
-            </w:r>
-          </w:hyperlink>
-        </w:p>
-        <w:p>
-          <w:pPr>
-            <w:pStyle w:val="TOC1"/>
-            <w:tabs>
-              <w:tab w:val="right" w:leader="dot" w:pos="9350"/>
-            </w:tabs>
-            <w:rPr>
-              <w:rFonts w:eastAsiaTheme="minorEastAsia"/>
-              <w:noProof/>
-              <w:lang w:eastAsia="en-CA"/>
-            </w:rPr>
-          </w:pPr>
-          <w:hyperlink w:anchor="_Toc478071499" w:history="1">
-            <w:r>
-              <w:rPr>
-                <w:rStyle w:val="Hyperlink"/>
-                <w:noProof/>
-              </w:rPr>
-              <w:t>Milestone Three</w:t>
-            </w:r>
-            <w:r>
-              <w:rPr>
-                <w:noProof/>
-                <w:webHidden/>
-              </w:rPr>
-              <w:tab/>
-            </w:r>
-            <w:r>
-              <w:rPr>
-                <w:noProof/>
-                <w:webHidden/>
-              </w:rPr>
-              <w:fldChar w:fldCharType="begin"/>
-            </w:r>
-            <w:r>
-              <w:rPr>
-                <w:noProof/>
-                <w:webHidden/>
-              </w:rPr>
-              <w:instrText xml:space="preserve"> PAGEREF _Toc478071499 \h </w:instrText>
+              <w:instrText xml:space="preserve"> PAGEREF _Toc478078973 \h </w:instrText>
             </w:r>
             <w:r>
               <w:rPr>
@@ -5241,6 +5130,8 @@
           <w:b/>
         </w:rPr>
       </w:pPr>
+      <w:bookmarkStart w:id="0" w:name="_GoBack"/>
+      <w:bookmarkEnd w:id="0"/>
     </w:p>
     <w:p>
       <w:pPr>
@@ -5348,40 +5239,19 @@
     </w:p>
     <w:p>
       <w:pPr>
-        <w:rPr>
-          <w:b/>
-        </w:rPr>
-      </w:pPr>
-    </w:p>
-    <w:p>
-      <w:pPr>
-        <w:rPr>
-          <w:b/>
-        </w:rPr>
-      </w:pPr>
-    </w:p>
-    <w:p>
-      <w:pPr>
         <w:pStyle w:val="Heading1"/>
       </w:pPr>
-      <w:bookmarkStart w:id="0" w:name="_Toc478071486"/>
-      <w:r>
+      <w:bookmarkStart w:id="1" w:name="_Toc478078961"/>
+      <w:r>
+        <w:lastRenderedPageBreak/>
         <w:t>Validation Requirements</w:t>
       </w:r>
-      <w:bookmarkEnd w:id="0"/>
+      <w:bookmarkEnd w:id="1"/>
     </w:p>
     <w:p/>
     <w:p>
       <w:r>
-        <w:t xml:space="preserve">We used recommendations online to decide what types of strings we will accept. Our forms are very limited; we used </w:t>
-      </w:r>
-      <w:proofErr w:type="spellStart"/>
-      <w:r>
-        <w:t>RegExp</w:t>
-      </w:r>
-      <w:proofErr w:type="spellEnd"/>
-      <w:r>
-        <w:t xml:space="preserve"> to ensure the strings </w:t>
+        <w:t xml:space="preserve">We used recommendations online to decide what types of strings we will accept. Our forms are very limited; we used RegExp to ensure the strings </w:t>
       </w:r>
       <w:r>
         <w:t>inputted</w:t>
@@ -5467,16 +5337,8 @@
               <w:rPr>
                 <w:b/>
               </w:rPr>
-              <w:t xml:space="preserve">Data Format or </w:t>
-            </w:r>
-            <w:proofErr w:type="spellStart"/>
-            <w:r>
-              <w:rPr>
-                <w:b/>
-              </w:rPr>
-              <w:t>RegExp</w:t>
-            </w:r>
-            <w:proofErr w:type="spellEnd"/>
+              <w:t>Data Format or RegExp</w:t>
+            </w:r>
           </w:p>
         </w:tc>
         <w:tc>
@@ -5510,11 +5372,9 @@
             <w:pPr>
               <w:jc w:val="center"/>
             </w:pPr>
-            <w:proofErr w:type="spellStart"/>
             <w:r>
               <w:t>inputEmail</w:t>
             </w:r>
-            <w:proofErr w:type="spellEnd"/>
           </w:p>
         </w:tc>
         <w:tc>
@@ -5593,11 +5453,9 @@
             <w:pPr>
               <w:jc w:val="center"/>
             </w:pPr>
-            <w:proofErr w:type="spellStart"/>
             <w:r>
               <w:t>inputSubject</w:t>
             </w:r>
-            <w:proofErr w:type="spellEnd"/>
           </w:p>
         </w:tc>
         <w:tc>
@@ -5634,11 +5492,9 @@
             <w:pPr>
               <w:jc w:val="center"/>
             </w:pPr>
-            <w:proofErr w:type="spellStart"/>
             <w:r>
               <w:t>textArea</w:t>
             </w:r>
-            <w:proofErr w:type="spellEnd"/>
           </w:p>
         </w:tc>
         <w:tc>
@@ -5735,16 +5591,8 @@
               <w:rPr>
                 <w:b/>
               </w:rPr>
-              <w:t xml:space="preserve">Data Format or </w:t>
-            </w:r>
-            <w:proofErr w:type="spellStart"/>
-            <w:r>
-              <w:rPr>
-                <w:b/>
-              </w:rPr>
-              <w:t>RegExp</w:t>
-            </w:r>
-            <w:proofErr w:type="spellEnd"/>
+              <w:t>Data Format or RegExp</w:t>
+            </w:r>
           </w:p>
         </w:tc>
         <w:tc>
@@ -5778,11 +5626,9 @@
             <w:pPr>
               <w:jc w:val="center"/>
             </w:pPr>
-            <w:proofErr w:type="spellStart"/>
             <w:r>
               <w:t>inputEmail</w:t>
             </w:r>
-            <w:proofErr w:type="spellEnd"/>
           </w:p>
         </w:tc>
         <w:tc>
@@ -5858,11 +5704,9 @@
             <w:pPr>
               <w:jc w:val="center"/>
             </w:pPr>
-            <w:proofErr w:type="spellStart"/>
             <w:r>
               <w:t>inputUser</w:t>
             </w:r>
-            <w:proofErr w:type="spellEnd"/>
           </w:p>
         </w:tc>
         <w:tc>
@@ -5921,11 +5765,9 @@
             <w:pPr>
               <w:jc w:val="center"/>
             </w:pPr>
-            <w:proofErr w:type="spellStart"/>
             <w:r>
               <w:t>inputPassword</w:t>
             </w:r>
-            <w:proofErr w:type="spellEnd"/>
           </w:p>
         </w:tc>
         <w:tc>
@@ -6062,16 +5904,8 @@
               <w:rPr>
                 <w:b/>
               </w:rPr>
-              <w:t xml:space="preserve">Data Format or </w:t>
-            </w:r>
-            <w:proofErr w:type="spellStart"/>
-            <w:r>
-              <w:rPr>
-                <w:b/>
-              </w:rPr>
-              <w:t>RegExp</w:t>
-            </w:r>
-            <w:proofErr w:type="spellEnd"/>
+              <w:t>Data Format or RegExp</w:t>
+            </w:r>
           </w:p>
         </w:tc>
         <w:tc>
@@ -6105,11 +5939,9 @@
             <w:pPr>
               <w:jc w:val="center"/>
             </w:pPr>
-            <w:proofErr w:type="spellStart"/>
             <w:r>
               <w:t>inputEmail</w:t>
             </w:r>
-            <w:proofErr w:type="spellEnd"/>
           </w:p>
         </w:tc>
         <w:tc>
@@ -6185,11 +6017,9 @@
             <w:pPr>
               <w:jc w:val="center"/>
             </w:pPr>
-            <w:proofErr w:type="spellStart"/>
             <w:r>
               <w:t>inputPassword</w:t>
             </w:r>
-            <w:proofErr w:type="spellEnd"/>
           </w:p>
         </w:tc>
         <w:tc>
@@ -6215,67 +6045,57 @@
       </w:tr>
     </w:tbl>
     <w:p/>
+    <w:p>
+      <w:pPr>
+        <w:pStyle w:val="Heading1"/>
+      </w:pPr>
+      <w:bookmarkStart w:id="2" w:name="_Toc478078962"/>
+      <w:r>
+        <w:t>Implement validation requirements</w:t>
+      </w:r>
+      <w:bookmarkEnd w:id="2"/>
+    </w:p>
     <w:p/>
-    <w:p/>
+    <w:p>
+      <w:r>
+        <w:t xml:space="preserve">Upon submission of each form, a function </w:t>
+      </w:r>
+      <w:r>
+        <w:t>named</w:t>
+      </w:r>
+      <w:r>
+        <w:t xml:space="preserve"> formValidate() is called which checks the fields as described above. If there are any errors, </w:t>
+      </w:r>
+      <w:r>
+        <w:t xml:space="preserve">on-form error messages </w:t>
+      </w:r>
+      <w:r>
+        <w:t xml:space="preserve">in red </w:t>
+      </w:r>
+      <w:r>
+        <w:t>are displayed</w:t>
+      </w:r>
+      <w:r>
+        <w:t>.</w:t>
+      </w:r>
+      <w:r>
+        <w:t xml:space="preserve"> </w:t>
+      </w:r>
+    </w:p>
+    <w:p>
+      <w:r>
+        <w:t>Forms do not submit unless all error messages have been cleared</w:t>
+      </w:r>
+    </w:p>
     <w:p>
       <w:pPr>
         <w:pStyle w:val="Heading1"/>
       </w:pPr>
-      <w:bookmarkStart w:id="1" w:name="_Toc478071487"/>
-      <w:r>
-        <w:t>Implement validation requirements</w:t>
-      </w:r>
-      <w:bookmarkEnd w:id="1"/>
-    </w:p>
-    <w:p/>
-    <w:p>
-      <w:r>
-        <w:t xml:space="preserve">Upon submission of each form, a function </w:t>
-      </w:r>
-      <w:r>
-        <w:t>named</w:t>
-      </w:r>
-      <w:r>
-        <w:t xml:space="preserve"> </w:t>
-      </w:r>
-      <w:proofErr w:type="spellStart"/>
-      <w:r>
-        <w:t>formValidate</w:t>
-      </w:r>
-      <w:proofErr w:type="spellEnd"/>
-      <w:r>
-        <w:t xml:space="preserve">() is called which checks the fields as described above. If there are any errors, </w:t>
-      </w:r>
-      <w:r>
-        <w:t xml:space="preserve">on-form error messages </w:t>
-      </w:r>
-      <w:r>
-        <w:t xml:space="preserve">in red </w:t>
-      </w:r>
-      <w:r>
-        <w:t>are displayed</w:t>
-      </w:r>
-      <w:r>
-        <w:t>.</w:t>
-      </w:r>
-      <w:r>
-        <w:t xml:space="preserve"> </w:t>
-      </w:r>
-    </w:p>
-    <w:p>
-      <w:r>
-        <w:t>Forms do not submit unless all error messages have been cleared</w:t>
-      </w:r>
-    </w:p>
-    <w:p>
-      <w:pPr>
-        <w:pStyle w:val="Heading1"/>
-      </w:pPr>
-      <w:bookmarkStart w:id="2" w:name="_Toc478071488"/>
+      <w:bookmarkStart w:id="3" w:name="_Toc478078963"/>
       <w:r>
         <w:t>Test Form</w:t>
       </w:r>
-      <w:bookmarkEnd w:id="2"/>
+      <w:bookmarkEnd w:id="3"/>
     </w:p>
     <w:p/>
     <w:p>
@@ -6440,11 +6260,9 @@
             <w:gridSpan w:val="2"/>
           </w:tcPr>
           <w:p>
-            <w:proofErr w:type="spellStart"/>
             <w:r>
               <w:t>inputUser</w:t>
             </w:r>
-            <w:proofErr w:type="spellEnd"/>
           </w:p>
         </w:tc>
         <w:tc>
@@ -6476,7 +6294,7 @@
       <w:pPr>
         <w:pStyle w:val="Heading1"/>
       </w:pPr>
-      <w:bookmarkStart w:id="3" w:name="_Toc478071489"/>
+      <w:bookmarkStart w:id="4" w:name="_Toc478078964"/>
       <w:r>
         <w:t>Java</w:t>
       </w:r>
@@ -6486,7 +6304,7 @@
       <w:r>
         <w:t>cript widget</w:t>
       </w:r>
-      <w:bookmarkEnd w:id="3"/>
+      <w:bookmarkEnd w:id="4"/>
     </w:p>
     <w:p/>
     <w:p>
@@ -6519,16 +6337,6 @@
       <w:r>
         <w:t xml:space="preserve"> </w:t>
       </w:r>
-    </w:p>
-    <w:p>
-      <w:pPr>
-        <w:spacing w:after="0"/>
-      </w:pPr>
-    </w:p>
-    <w:p>
-      <w:pPr>
-        <w:spacing w:after="0"/>
-      </w:pPr>
     </w:p>
     <w:p>
       <w:pPr>
@@ -6548,166 +6356,166 @@
           <w:szCs w:val="32"/>
         </w:rPr>
       </w:pPr>
-      <w:bookmarkStart w:id="4" w:name="_Toc478071490"/>
+      <w:bookmarkStart w:id="5" w:name="_Toc478078965"/>
       <w:r>
         <w:rPr>
           <w:sz w:val="32"/>
           <w:szCs w:val="32"/>
         </w:rPr>
+        <w:t>Testing with JavaScript disabled</w:t>
+      </w:r>
+      <w:bookmarkEnd w:id="5"/>
+    </w:p>
+    <w:p/>
+    <w:p>
+      <w:r>
+        <w:t>Form submission works normally without JavaScript. The tooltip styling does not. The native HTML tooltip shows up which is hard to read and has a longer delay</w:t>
+      </w:r>
+      <w:r>
+        <w:t xml:space="preserve"> to popup</w:t>
+      </w:r>
+      <w:r>
+        <w:t xml:space="preserve"> than with jQuery.</w:t>
+      </w:r>
+    </w:p>
+    <w:p>
+      <w:pPr>
+        <w:pStyle w:val="Heading1"/>
+      </w:pPr>
+      <w:bookmarkStart w:id="6" w:name="_Toc478078966"/>
+      <w:r>
         <w:lastRenderedPageBreak/>
-        <w:t>Testing with JavaScript disabled</w:t>
-      </w:r>
-      <w:bookmarkEnd w:id="4"/>
+        <w:t>Published site</w:t>
+      </w:r>
+      <w:bookmarkEnd w:id="6"/>
+    </w:p>
+    <w:p>
+      <w:pPr>
+        <w:rPr>
+          <w:b/>
+        </w:rPr>
+      </w:pPr>
+    </w:p>
+    <w:p>
+      <w:r>
+        <w:t xml:space="preserve">We found it difficult to assess our time.  There were things that you only realize during development, that they must be implemented or changed. For example, after we finished the website, we realized last minute that the home page does not at all tell the user that the website is about recipes. </w:t>
+      </w:r>
+      <w:r>
+        <w:t>We plan to change this by the next milestone. We are thinking about a full span carousel.</w:t>
+      </w:r>
+    </w:p>
+    <w:p>
+      <w:r>
+        <w:t>We also ended up changing the layout of the recipe page, and continent pages as we were not happy with how they appeared when finished</w:t>
+      </w:r>
+      <w:r>
+        <w:t>.</w:t>
+      </w:r>
+    </w:p>
+    <w:p>
+      <w:r>
+        <w:t xml:space="preserve">Things like this made it difficult </w:t>
+      </w:r>
+      <w:r>
+        <w:t>to add onto our already tight schedules.</w:t>
+      </w:r>
+    </w:p>
+    <w:p>
+      <w:r>
+        <w:t>However, in the end we</w:t>
+      </w:r>
+      <w:r>
+        <w:t xml:space="preserve"> are </w:t>
+      </w:r>
+      <w:r>
+        <w:t>still all satisfied with how has turned out</w:t>
+      </w:r>
+      <w:r>
+        <w:t>.</w:t>
+      </w:r>
+    </w:p>
+    <w:p>
+      <w:pPr>
+        <w:pStyle w:val="Heading1"/>
+      </w:pPr>
+      <w:bookmarkStart w:id="7" w:name="_Toc478078967"/>
+      <w:r>
+        <w:t>Changes from previous milestones</w:t>
+      </w:r>
+      <w:bookmarkEnd w:id="7"/>
     </w:p>
     <w:p/>
     <w:p>
-      <w:r>
-        <w:t>Form submission works normally without JavaScript. The tooltip styling does not. The native HTML tooltip shows up which is hard to read and has a longer delay</w:t>
-      </w:r>
-      <w:r>
-        <w:t xml:space="preserve"> to popup</w:t>
-      </w:r>
-      <w:r>
-        <w:t xml:space="preserve"> than with jQuery.</w:t>
+      <w:pPr>
+        <w:spacing w:after="0"/>
+      </w:pPr>
+      <w:r>
+        <w:t>Homepage layout</w:t>
+      </w:r>
+      <w:r>
+        <w:t>(headings)</w:t>
+      </w:r>
+      <w:r>
+        <w:t>.</w:t>
+      </w:r>
+    </w:p>
+    <w:p>
+      <w:pPr>
+        <w:spacing w:after="0"/>
+      </w:pPr>
+      <w:r>
+        <w:t>Fixed c</w:t>
+      </w:r>
+      <w:r>
+        <w:t>ontinent page layout as discussed with Dr. Yu.</w:t>
+      </w:r>
+    </w:p>
+    <w:p>
+      <w:pPr>
+        <w:spacing w:after="0"/>
+      </w:pPr>
+      <w:r>
+        <w:t>Recipe page layout.</w:t>
+      </w:r>
+    </w:p>
+    <w:p>
+      <w:pPr>
+        <w:spacing w:after="0"/>
+      </w:pPr>
+      <w:r>
+        <w:t xml:space="preserve">Added 2 recipes to </w:t>
+      </w:r>
+      <w:r>
+        <w:t>most</w:t>
+      </w:r>
+      <w:r>
+        <w:t xml:space="preserve"> continent</w:t>
+      </w:r>
+      <w:r>
+        <w:t>s</w:t>
+      </w:r>
+      <w:r>
+        <w:t xml:space="preserve"> so we could display 5</w:t>
+      </w:r>
+      <w:r>
+        <w:t xml:space="preserve"> total</w:t>
+      </w:r>
+      <w:r>
+        <w:t xml:space="preserve"> on each continent page</w:t>
+      </w:r>
+      <w:r>
+        <w:t>.</w:t>
       </w:r>
     </w:p>
     <w:p>
       <w:pPr>
         <w:pStyle w:val="Heading1"/>
       </w:pPr>
-      <w:bookmarkStart w:id="5" w:name="_Toc478071491"/>
-      <w:r>
-        <w:t>Published site</w:t>
-      </w:r>
-      <w:bookmarkEnd w:id="5"/>
-    </w:p>
-    <w:p>
-      <w:pPr>
-        <w:rPr>
-          <w:b/>
-        </w:rPr>
-      </w:pPr>
-    </w:p>
-    <w:p>
-      <w:r>
-        <w:t xml:space="preserve">We found it difficult to assess our time.  There were things that you only realize during development, that they must be implemented or changed. For example, after we finished the website, we realized last minute that the home page does not at all tell the user that the website is about recipes. </w:t>
-      </w:r>
-      <w:r>
-        <w:t>We plan to change this by the next milestone. We are thinking about a full span carousel.</w:t>
-      </w:r>
-    </w:p>
-    <w:p>
-      <w:r>
-        <w:t>We also ended up changing the layout of the recipe page, and continent pages as we were not happy with how they appeared when finished</w:t>
-      </w:r>
-      <w:r>
-        <w:t>.</w:t>
-      </w:r>
-    </w:p>
-    <w:p>
-      <w:r>
-        <w:t xml:space="preserve">Things like this made it difficult </w:t>
-      </w:r>
-      <w:r>
-        <w:t>to add onto our already tight schedules.</w:t>
-      </w:r>
-    </w:p>
-    <w:p>
-      <w:r>
-        <w:t>However, in the end we</w:t>
-      </w:r>
-      <w:r>
-        <w:t xml:space="preserve"> are </w:t>
-      </w:r>
-      <w:r>
-        <w:t>still all satisfied with how has turned out</w:t>
-      </w:r>
-      <w:r>
-        <w:t>.</w:t>
-      </w:r>
-    </w:p>
-    <w:p>
-      <w:pPr>
-        <w:pStyle w:val="Heading1"/>
-      </w:pPr>
-      <w:bookmarkStart w:id="6" w:name="_Toc478071492"/>
-      <w:r>
-        <w:t>Changes from previous milestones</w:t>
-      </w:r>
-      <w:bookmarkEnd w:id="6"/>
-    </w:p>
-    <w:p/>
-    <w:p>
-      <w:pPr>
-        <w:spacing w:after="0"/>
-      </w:pPr>
-      <w:r>
-        <w:t>Homepage layout</w:t>
-      </w:r>
-      <w:r>
-        <w:t>(headings)</w:t>
-      </w:r>
-      <w:r>
-        <w:t>.</w:t>
-      </w:r>
-    </w:p>
-    <w:p>
-      <w:pPr>
-        <w:spacing w:after="0"/>
-      </w:pPr>
-      <w:r>
-        <w:t>Fixed c</w:t>
-      </w:r>
-      <w:r>
-        <w:t>ontinent page layout as discussed with Dr. Yu.</w:t>
-      </w:r>
-    </w:p>
-    <w:p>
-      <w:pPr>
-        <w:spacing w:after="0"/>
-      </w:pPr>
-      <w:r>
-        <w:t>Recipe page layout.</w:t>
-      </w:r>
-    </w:p>
-    <w:p>
-      <w:pPr>
-        <w:spacing w:after="0"/>
-      </w:pPr>
-      <w:r>
-        <w:t xml:space="preserve">Added 2 recipes to </w:t>
-      </w:r>
-      <w:r>
-        <w:t>most</w:t>
-      </w:r>
-      <w:r>
-        <w:t xml:space="preserve"> continent</w:t>
-      </w:r>
-      <w:r>
-        <w:t>s</w:t>
-      </w:r>
-      <w:r>
-        <w:t xml:space="preserve"> so we could display 5</w:t>
-      </w:r>
-      <w:r>
-        <w:t xml:space="preserve"> total</w:t>
-      </w:r>
-      <w:r>
-        <w:t xml:space="preserve"> on each continent page</w:t>
-      </w:r>
-      <w:r>
-        <w:t>.</w:t>
-      </w:r>
-    </w:p>
-    <w:p>
-      <w:pPr>
-        <w:pStyle w:val="Heading1"/>
-      </w:pPr>
-      <w:bookmarkStart w:id="7" w:name="_Toc478071493"/>
+      <w:bookmarkStart w:id="8" w:name="_Toc478078968"/>
       <w:r>
         <w:t>URL</w:t>
       </w:r>
-      <w:bookmarkEnd w:id="7"/>
+      <w:bookmarkEnd w:id="8"/>
     </w:p>
     <w:p>
       <w:r>
@@ -6725,7 +6533,7 @@
           <w:szCs w:val="32"/>
         </w:rPr>
       </w:pPr>
-      <w:bookmarkStart w:id="8" w:name="_Toc478071494"/>
+      <w:bookmarkStart w:id="9" w:name="_Toc478078969"/>
       <w:r>
         <w:rPr>
           <w:sz w:val="32"/>
@@ -6733,7 +6541,7 @@
         </w:rPr>
         <w:t>Completed Work</w:t>
       </w:r>
-      <w:bookmarkEnd w:id="8"/>
+      <w:bookmarkEnd w:id="9"/>
     </w:p>
     <w:p>
       <w:pPr>
@@ -6787,14 +6595,14 @@
       <w:pPr>
         <w:pStyle w:val="Heading1"/>
       </w:pPr>
-      <w:bookmarkStart w:id="9" w:name="_Toc478071495"/>
+      <w:bookmarkStart w:id="10" w:name="_Toc478078970"/>
       <w:r>
         <w:t>Outstanding</w:t>
       </w:r>
       <w:r>
         <w:t xml:space="preserve"> work</w:t>
       </w:r>
-      <w:bookmarkEnd w:id="9"/>
+      <w:bookmarkEnd w:id="10"/>
     </w:p>
     <w:p>
       <w:pPr>
@@ -6882,33 +6690,36 @@
     </w:p>
     <w:p>
       <w:pPr>
+        <w:rPr>
+          <w:rFonts w:ascii="Helvetica" w:hAnsi="Helvetica"/>
+        </w:rPr>
+      </w:pPr>
+    </w:p>
+    <w:p>
+      <w:pPr>
+        <w:rPr>
+          <w:rFonts w:ascii="Helvetica" w:hAnsi="Helvetica"/>
+        </w:rPr>
+      </w:pPr>
+    </w:p>
+    <w:p>
+      <w:pPr>
         <w:pStyle w:val="Heading1"/>
       </w:pPr>
-      <w:bookmarkStart w:id="10" w:name="_Toc473828438"/>
-      <w:bookmarkStart w:id="11" w:name="_Toc475051561"/>
-      <w:bookmarkStart w:id="12" w:name="_Toc478071496"/>
+      <w:bookmarkStart w:id="11" w:name="_Toc473828438"/>
+      <w:bookmarkStart w:id="12" w:name="_Toc475051561"/>
+      <w:bookmarkStart w:id="13" w:name="_Toc478078971"/>
       <w:r>
         <w:lastRenderedPageBreak/>
         <w:t>Appendix I</w:t>
       </w:r>
-      <w:bookmarkEnd w:id="10"/>
+      <w:bookmarkStart w:id="14" w:name="_Toc473828439"/>
+      <w:bookmarkStart w:id="15" w:name="_Toc475051562"/>
       <w:bookmarkEnd w:id="11"/>
       <w:bookmarkEnd w:id="12"/>
       <w:r>
-        <w:rPr>
-          <w:rFonts w:hint="eastAsia"/>
-        </w:rPr>
-        <w:t xml:space="preserve">   </w:t>
-      </w:r>
-    </w:p>
-    <w:p>
-      <w:pPr>
-        <w:pStyle w:val="Heading1"/>
-        <w:jc w:val="center"/>
-      </w:pPr>
-      <w:bookmarkStart w:id="13" w:name="_Toc473828439"/>
-      <w:bookmarkStart w:id="14" w:name="_Toc475051562"/>
-      <w:bookmarkStart w:id="15" w:name="_Toc478071497"/>
+        <w:t xml:space="preserve"> — </w:t>
+      </w:r>
       <w:r>
         <w:t>Milestone One</w:t>
       </w:r>
@@ -6920,6 +6731,8 @@
       <w:pPr>
         <w:rPr>
           <w:b/>
+          <w:sz w:val="28"/>
+          <w:szCs w:val="28"/>
         </w:rPr>
       </w:pPr>
       <w:bookmarkStart w:id="16" w:name="_Toc473828440"/>
@@ -6927,6 +6740,8 @@
       <w:r>
         <w:rPr>
           <w:b/>
+          <w:sz w:val="28"/>
+          <w:szCs w:val="28"/>
         </w:rPr>
         <w:t>1.  Topic</w:t>
       </w:r>
@@ -7205,8 +7020,10 @@
       <w:r>
         <w:t>Filled with articles, videos, and prompts to subscribe, the websites are distasteful</w:t>
       </w:r>
-    </w:p>
-    <w:p/>
+      <w:r>
+        <w:t>.</w:t>
+      </w:r>
+    </w:p>
     <w:p>
       <w:r>
         <w:t>We will aim for a minimalistic, symmetrical design, with recipes as the sole attraction.</w:t>
@@ -7219,16 +7036,26 @@
       <w:pPr>
         <w:rPr>
           <w:b/>
-          <w:sz w:val="24"/>
-          <w:szCs w:val="24"/>
         </w:rPr>
       </w:pPr>
       <w:bookmarkStart w:id="48" w:name="_Toc473828448"/>
       <w:bookmarkStart w:id="49" w:name="_Toc475051571"/>
-      <w:r>
+    </w:p>
+    <w:p>
+      <w:pPr>
         <w:rPr>
           <w:b/>
-        </w:rPr>
+          <w:sz w:val="28"/>
+          <w:szCs w:val="28"/>
+        </w:rPr>
+      </w:pPr>
+      <w:r>
+        <w:rPr>
+          <w:b/>
+          <w:sz w:val="28"/>
+          <w:szCs w:val="28"/>
+        </w:rPr>
+        <w:lastRenderedPageBreak/>
         <w:t>2.  Functional Requirements</w:t>
       </w:r>
       <w:bookmarkEnd w:id="47"/>
@@ -7267,7 +7094,6 @@
         <w:t>Elements for signing up will be basic: an email input (required), a username (required), password (required), country, and subscription check box. The only detail we will display online from a user is their username to display who submitted the recipe.</w:t>
       </w:r>
     </w:p>
-    <w:p/>
     <w:p>
       <w:r>
         <w:t xml:space="preserve">Another form will be used on a “contact us/submit a recipe” page. This form will have an email input(required), a name input(required), and a </w:t>
@@ -7304,15 +7130,20 @@
       <w:bookmarkEnd w:id="55"/>
     </w:p>
     <w:p>
+      <w:pPr>
+        <w:rPr>
+          <w:ins w:id="56" w:author="Hao Guan" w:date="2017-02-02T19:26:00Z"/>
+        </w:rPr>
+      </w:pPr>
       <w:r>
         <w:t xml:space="preserve">We plan to include a list of our top 10 dishes across the globe, chosen by us. This would be updated monthly with just a few dishes changing from the list. Also, we will implement a list view of all the dishes on our website, sorted by </w:t>
       </w:r>
-      <w:del w:id="56" w:author="clixxe@gmail.com" w:date="2017-02-02T20:54:00Z">
+      <w:del w:id="57" w:author="clixxe@gmail.com" w:date="2017-02-02T20:54:00Z">
         <w:r>
           <w:delText>country</w:delText>
         </w:r>
       </w:del>
-      <w:ins w:id="57" w:author="clixxe@gmail.com" w:date="2017-02-02T20:54:00Z">
+      <w:ins w:id="58" w:author="clixxe@gmail.com" w:date="2017-02-02T20:54:00Z">
         <w:r>
           <w:t>continent</w:t>
         </w:r>
@@ -7324,20 +7155,17 @@
     <w:p>
       <w:pPr>
         <w:rPr>
-          <w:ins w:id="58" w:author="Hao Guan" w:date="2017-02-02T19:26:00Z"/>
-        </w:rPr>
-      </w:pPr>
-    </w:p>
-    <w:p>
-      <w:pPr>
-        <w:rPr>
           <w:ins w:id="59" w:author="Hao Guan" w:date="2017-02-02T19:26:00Z"/>
+          <w:b/>
         </w:rPr>
       </w:pPr>
       <w:bookmarkStart w:id="60" w:name="_Toc473828451"/>
       <w:bookmarkStart w:id="61" w:name="_Toc475051574"/>
       <w:ins w:id="62" w:author="Hao Guan" w:date="2017-02-02T19:26:00Z">
         <w:r>
+          <w:rPr>
+            <w:b/>
+          </w:rPr>
           <w:t>2.3 User Input</w:t>
         </w:r>
         <w:bookmarkEnd w:id="60"/>
@@ -7345,96 +7173,58 @@
       </w:ins>
     </w:p>
     <w:p>
-      <w:pPr>
-        <w:rPr>
-          <w:u w:val="single"/>
-        </w:rPr>
-      </w:pPr>
       <w:ins w:id="63" w:author="Hao Guan" w:date="2017-02-02T19:26:00Z">
         <w:r>
-          <w:rPr>
-            <w:u w:val="single"/>
-          </w:rPr>
           <w:t xml:space="preserve">Our website will allow users to submit their own recipes through the contact/submit page. </w:t>
         </w:r>
       </w:ins>
       <w:ins w:id="64" w:author="Hao Guan" w:date="2017-02-02T19:27:00Z">
         <w:r>
-          <w:rPr>
-            <w:u w:val="single"/>
-          </w:rPr>
           <w:t xml:space="preserve">Another </w:t>
         </w:r>
       </w:ins>
       <w:ins w:id="65" w:author="Hao Guan" w:date="2017-02-02T19:28:00Z">
         <w:r>
-          <w:rPr>
-            <w:u w:val="single"/>
-          </w:rPr>
           <w:t xml:space="preserve">way </w:t>
         </w:r>
       </w:ins>
       <w:ins w:id="66" w:author="Hao Guan" w:date="2017-02-02T19:31:00Z">
         <w:r>
-          <w:rPr>
-            <w:u w:val="single"/>
-          </w:rPr>
           <w:t xml:space="preserve">that </w:t>
         </w:r>
       </w:ins>
       <w:ins w:id="67" w:author="Hao Guan" w:date="2017-02-02T19:28:00Z">
         <w:r>
-          <w:rPr>
-            <w:u w:val="single"/>
-          </w:rPr>
           <w:t>user</w:t>
         </w:r>
       </w:ins>
       <w:ins w:id="68" w:author="Hao Guan" w:date="2017-02-02T19:31:00Z">
         <w:r>
-          <w:rPr>
-            <w:u w:val="single"/>
-          </w:rPr>
           <w:t>s</w:t>
         </w:r>
       </w:ins>
       <w:ins w:id="69" w:author="Hao Guan" w:date="2017-02-02T19:28:00Z">
         <w:r>
-          <w:rPr>
-            <w:u w:val="single"/>
-          </w:rPr>
           <w:t xml:space="preserve"> can interact with our website is by commenting on recipes on the recipes page, </w:t>
         </w:r>
       </w:ins>
       <w:ins w:id="70" w:author="Hao Guan" w:date="2017-02-02T19:31:00Z">
         <w:r>
-          <w:rPr>
-            <w:u w:val="single"/>
-          </w:rPr>
           <w:t xml:space="preserve">and </w:t>
         </w:r>
       </w:ins>
       <w:ins w:id="71" w:author="Hao Guan" w:date="2017-02-02T19:28:00Z">
         <w:r>
-          <w:rPr>
-            <w:u w:val="single"/>
-          </w:rPr>
           <w:t>the users will also be able to reply to other users</w:t>
         </w:r>
       </w:ins>
       <w:ins w:id="72" w:author="Hao Guan" w:date="2017-02-02T19:32:00Z">
         <w:r>
-          <w:rPr>
-            <w:u w:val="single"/>
-          </w:rPr>
           <w:t>’</w:t>
         </w:r>
       </w:ins>
       <w:ins w:id="73" w:author="Hao Guan" w:date="2017-02-02T19:28:00Z">
         <w:r>
-          <w:rPr>
-            <w:u w:val="single"/>
-          </w:rPr>
           <w:t xml:space="preserve"> comments.</w:t>
         </w:r>
       </w:ins>
@@ -7581,60 +7371,74 @@
     </w:p>
     <w:p>
       <w:pPr>
+        <w:rPr>
+          <w:rFonts w:ascii="Helvetica" w:hAnsi="Helvetica"/>
+        </w:rPr>
+      </w:pPr>
+    </w:p>
+    <w:p>
+      <w:pPr>
+        <w:rPr>
+          <w:rFonts w:ascii="Helvetica" w:hAnsi="Helvetica"/>
+        </w:rPr>
+      </w:pPr>
+    </w:p>
+    <w:p>
+      <w:pPr>
         <w:pStyle w:val="Heading1"/>
-        <w:jc w:val="center"/>
       </w:pPr>
       <w:bookmarkStart w:id="88" w:name="_Toc475051577"/>
-      <w:bookmarkStart w:id="89" w:name="_Toc478071498"/>
-      <w:r>
-        <w:lastRenderedPageBreak/>
+      <w:bookmarkStart w:id="89" w:name="_Toc478078972"/>
+      <w:ins w:id="90" w:author="Hao Tang" w:date="2017-03-24T00:13:00Z">
+        <w:r>
+          <w:lastRenderedPageBreak/>
+          <w:t>Appendix II</w:t>
+        </w:r>
+      </w:ins>
+      <w:r>
+        <w:t xml:space="preserve"> — </w:t>
+      </w:r>
+      <w:r>
         <w:t>Milestone Two</w:t>
       </w:r>
       <w:bookmarkEnd w:id="88"/>
       <w:bookmarkEnd w:id="89"/>
     </w:p>
     <w:p>
-      <w:pPr>
-        <w:rPr>
-          <w:rFonts w:ascii="Helvetica" w:hAnsi="Helvetica"/>
-        </w:rPr>
-      </w:pPr>
-    </w:p>
-    <w:p>
-      <w:pPr>
-        <w:rPr>
-          <w:rFonts w:ascii="Helvetica" w:hAnsi="Helvetica"/>
-        </w:rPr>
-      </w:pPr>
-    </w:p>
-    <w:p>
       <w:r>
         <w:t>In the previous milestone, we decided the topic of our website and set the goals and purpose. For this milestone, we will proceed further and construct the basic structure of our website.</w:t>
       </w:r>
     </w:p>
-    <w:p/>
     <w:p>
       <w:r>
         <w:t>In the first section, we will propose a site map that demonstrates the essential components and the overall flow of our website, then the next section will focus on the layout for each proposed webpage.</w:t>
       </w:r>
     </w:p>
-    <w:p/>
     <w:p>
       <w:pPr>
         <w:rPr>
           <w:b/>
-        </w:rPr>
-      </w:pPr>
-      <w:bookmarkStart w:id="90" w:name="_Toc473828426"/>
-      <w:bookmarkStart w:id="91" w:name="_Toc475051578"/>
+          <w:sz w:val="28"/>
+        </w:rPr>
+      </w:pPr>
+      <w:bookmarkStart w:id="91" w:name="_Toc473828426"/>
+      <w:bookmarkStart w:id="92" w:name="_Toc475051578"/>
       <w:r>
         <w:rPr>
           <w:b/>
+          <w:sz w:val="28"/>
+        </w:rPr>
+        <w:t xml:space="preserve">1. </w:t>
+      </w:r>
+      <w:r>
+        <w:rPr>
+          <w:b/>
+          <w:sz w:val="28"/>
         </w:rPr>
         <w:t>Site map and navigation</w:t>
       </w:r>
-      <w:bookmarkEnd w:id="90"/>
       <w:bookmarkEnd w:id="91"/>
+      <w:bookmarkEnd w:id="92"/>
     </w:p>
     <w:p>
       <w:r>
@@ -7689,7 +7493,6 @@
         <w:t xml:space="preserve">. </w:t>
       </w:r>
     </w:p>
-    <w:p/>
     <w:p>
       <w:r>
         <w:t xml:space="preserve">The continents page and list view page will </w:t>
@@ -7760,18 +7563,30 @@
         </w:drawing>
       </w:r>
     </w:p>
-    <w:p/>
     <w:p>
       <w:pPr>
         <w:rPr>
           <w:b/>
-        </w:rPr>
-      </w:pPr>
-      <w:bookmarkStart w:id="92" w:name="_Toc473828427"/>
-      <w:bookmarkStart w:id="93" w:name="_Toc475051579"/>
+          <w:sz w:val="28"/>
+          <w:szCs w:val="28"/>
+        </w:rPr>
+      </w:pPr>
+      <w:bookmarkStart w:id="93" w:name="_Toc473828427"/>
+      <w:bookmarkStart w:id="94" w:name="_Toc475051579"/>
       <w:r>
         <w:rPr>
           <w:b/>
+          <w:sz w:val="28"/>
+          <w:szCs w:val="28"/>
+        </w:rPr>
+        <w:lastRenderedPageBreak/>
+        <w:t xml:space="preserve">2. </w:t>
+      </w:r>
+      <w:r>
+        <w:rPr>
+          <w:b/>
+          <w:sz w:val="28"/>
+          <w:szCs w:val="28"/>
         </w:rPr>
         <w:t xml:space="preserve">Page </w:t>
       </w:r>
@@ -7779,11 +7594,13 @@
         <w:rPr>
           <w:rFonts w:hint="eastAsia"/>
           <w:b/>
+          <w:sz w:val="28"/>
+          <w:szCs w:val="28"/>
         </w:rPr>
         <w:t>Layout</w:t>
       </w:r>
-      <w:bookmarkEnd w:id="92"/>
       <w:bookmarkEnd w:id="93"/>
+      <w:bookmarkEnd w:id="94"/>
     </w:p>
     <w:p>
       <w:r>
@@ -7802,32 +7619,37 @@
         <w:t xml:space="preserve"> column design for simplicity and visual continuity. </w:t>
       </w:r>
     </w:p>
-    <w:p/>
     <w:p>
       <w:r>
         <w:t>For responsiveness and a fluid-width layout, we will be using Bootstrap as a framework.</w:t>
       </w:r>
     </w:p>
-    <w:p/>
     <w:p>
       <w:r>
         <w:t>Print layouts will include all content minus images, the navigation bar, and the footer.</w:t>
       </w:r>
     </w:p>
-    <w:p/>
     <w:p>
       <w:r>
         <w:t xml:space="preserve">We used Visio to create the wireframe for all the pages as listed below: </w:t>
       </w:r>
     </w:p>
     <w:p>
-      <w:bookmarkStart w:id="94" w:name="_Toc473828428"/>
-      <w:bookmarkStart w:id="95" w:name="_Toc475051580"/>
-      <w:r>
+      <w:pPr>
+        <w:rPr>
+          <w:b/>
+        </w:rPr>
+      </w:pPr>
+      <w:bookmarkStart w:id="95" w:name="_Toc473828428"/>
+      <w:bookmarkStart w:id="96" w:name="_Toc475051580"/>
+      <w:r>
+        <w:rPr>
+          <w:b/>
+        </w:rPr>
         <w:t>2.1 Home Page</w:t>
       </w:r>
-      <w:bookmarkEnd w:id="94"/>
       <w:bookmarkEnd w:id="95"/>
+      <w:bookmarkEnd w:id="96"/>
     </w:p>
     <w:p>
       <w:r>
@@ -7890,8 +7712,8 @@
           <w:b/>
         </w:rPr>
       </w:pPr>
-      <w:bookmarkStart w:id="96" w:name="_Toc473828429"/>
-      <w:bookmarkStart w:id="97" w:name="_Toc475051581"/>
+      <w:bookmarkStart w:id="97" w:name="_Toc473828429"/>
+      <w:bookmarkStart w:id="98" w:name="_Toc475051581"/>
       <w:r>
         <w:rPr>
           <w:b/>
@@ -7899,8 +7721,8 @@
         <w:lastRenderedPageBreak/>
         <w:t>2.2 List View Page</w:t>
       </w:r>
-      <w:bookmarkEnd w:id="96"/>
       <w:bookmarkEnd w:id="97"/>
+      <w:bookmarkEnd w:id="98"/>
       <w:r>
         <w:rPr>
           <w:b/>
@@ -7959,7 +7781,7 @@
     </w:p>
     <w:p/>
     <w:p>
-      <w:bookmarkStart w:id="98" w:name="_Toc473828430"/>
+      <w:bookmarkStart w:id="99" w:name="_Toc473828430"/>
       <w:r>
         <w:rPr>
           <w:rFonts w:cstheme="majorBidi"/>
@@ -8015,7 +7837,7 @@
           </wp:inline>
         </w:drawing>
       </w:r>
-      <w:bookmarkEnd w:id="98"/>
+      <w:bookmarkEnd w:id="99"/>
     </w:p>
     <w:p>
       <w:pPr>
@@ -8023,8 +7845,8 @@
           <w:rFonts w:eastAsia="Arial,宋体"/>
         </w:rPr>
       </w:pPr>
-      <w:bookmarkStart w:id="99" w:name="_Toc473828431"/>
-      <w:bookmarkStart w:id="100" w:name="_Toc475051582"/>
+      <w:bookmarkStart w:id="100" w:name="_Toc473828431"/>
+      <w:bookmarkStart w:id="101" w:name="_Toc475051582"/>
     </w:p>
     <w:p>
       <w:pPr>
@@ -8046,8 +7868,8 @@
         </w:rPr>
         <w:t>Forum Page</w:t>
       </w:r>
-      <w:bookmarkEnd w:id="99"/>
       <w:bookmarkEnd w:id="100"/>
+      <w:bookmarkEnd w:id="101"/>
     </w:p>
     <w:p>
       <w:r>
@@ -8105,8 +7927,8 @@
           <w:b/>
         </w:rPr>
       </w:pPr>
-      <w:bookmarkStart w:id="101" w:name="_Toc473828432"/>
-      <w:bookmarkStart w:id="102" w:name="_Toc475051583"/>
+      <w:bookmarkStart w:id="102" w:name="_Toc473828432"/>
+      <w:bookmarkStart w:id="103" w:name="_Toc475051583"/>
       <w:r>
         <w:rPr>
           <w:rFonts w:eastAsia="Arial,宋体"/>
@@ -8120,8 +7942,8 @@
         </w:rPr>
         <w:t>Forum Post</w:t>
       </w:r>
-      <w:bookmarkEnd w:id="101"/>
       <w:bookmarkEnd w:id="102"/>
+      <w:bookmarkEnd w:id="103"/>
     </w:p>
     <w:p>
       <w:r>
@@ -8183,8 +8005,8 @@
           <w:b/>
         </w:rPr>
       </w:pPr>
-      <w:bookmarkStart w:id="103" w:name="_Toc473828433"/>
-      <w:bookmarkStart w:id="104" w:name="_Toc475051584"/>
+      <w:bookmarkStart w:id="104" w:name="_Toc473828433"/>
+      <w:bookmarkStart w:id="105" w:name="_Toc475051584"/>
       <w:r>
         <w:rPr>
           <w:b/>
@@ -8192,8 +8014,8 @@
         <w:lastRenderedPageBreak/>
         <w:t>2.6 Login Page</w:t>
       </w:r>
-      <w:bookmarkEnd w:id="103"/>
       <w:bookmarkEnd w:id="104"/>
+      <w:bookmarkEnd w:id="105"/>
     </w:p>
     <w:p>
       <w:r>
@@ -8251,8 +8073,15 @@
           <w:rFonts w:eastAsia="Arial,宋体"/>
         </w:rPr>
       </w:pPr>
-      <w:bookmarkStart w:id="105" w:name="_Toc473828434"/>
-      <w:bookmarkStart w:id="106" w:name="_Toc475051585"/>
+      <w:bookmarkStart w:id="106" w:name="_Toc473828434"/>
+      <w:bookmarkStart w:id="107" w:name="_Toc475051585"/>
+    </w:p>
+    <w:p>
+      <w:pPr>
+        <w:rPr>
+          <w:rFonts w:eastAsia="Arial,宋体"/>
+        </w:rPr>
+      </w:pPr>
     </w:p>
     <w:p>
       <w:pPr>
@@ -8356,6 +8185,7 @@
           <w:rFonts w:eastAsia="Arial,宋体"/>
           <w:b/>
         </w:rPr>
+        <w:lastRenderedPageBreak/>
         <w:t xml:space="preserve">2.7 </w:t>
       </w:r>
       <w:r>
@@ -8364,8 +8194,8 @@
         </w:rPr>
         <w:t>Continent Grid View</w:t>
       </w:r>
-      <w:bookmarkEnd w:id="105"/>
       <w:bookmarkEnd w:id="106"/>
+      <w:bookmarkEnd w:id="107"/>
     </w:p>
     <w:p>
       <w:r>
@@ -8373,7 +8203,6 @@
           <w:noProof/>
           <w:lang w:eastAsia="zh-CN"/>
         </w:rPr>
-        <w:lastRenderedPageBreak/>
         <w:drawing>
           <wp:inline distT="0" distB="0" distL="0" distR="0" wp14:anchorId="6C6591EB" wp14:editId="7A670218">
             <wp:extent cx="5985748" cy="6515100"/>
@@ -8452,13 +8281,14 @@
           <w:b/>
         </w:rPr>
       </w:pPr>
-      <w:bookmarkStart w:id="107" w:name="_Toc473828435"/>
-      <w:bookmarkStart w:id="108" w:name="_Toc475051586"/>
+      <w:bookmarkStart w:id="108" w:name="_Toc473828435"/>
+      <w:bookmarkStart w:id="109" w:name="_Toc475051586"/>
       <w:r>
         <w:rPr>
           <w:rFonts w:eastAsia="Arial,宋体"/>
           <w:b/>
         </w:rPr>
+        <w:lastRenderedPageBreak/>
         <w:t xml:space="preserve">2.8 </w:t>
       </w:r>
       <w:r>
@@ -8467,8 +8297,8 @@
         </w:rPr>
         <w:t>Recipe Page</w:t>
       </w:r>
-      <w:bookmarkEnd w:id="107"/>
       <w:bookmarkEnd w:id="108"/>
+      <w:bookmarkEnd w:id="109"/>
     </w:p>
     <w:p>
       <w:r>
@@ -8476,7 +8306,6 @@
           <w:noProof/>
           <w:lang w:eastAsia="zh-CN"/>
         </w:rPr>
-        <w:lastRenderedPageBreak/>
         <w:drawing>
           <wp:inline distT="0" distB="0" distL="0" distR="0" wp14:anchorId="6AD62A8F" wp14:editId="107F8FF4">
             <wp:extent cx="6266835" cy="6582232"/>
@@ -8525,18 +8354,27 @@
       <w:pPr>
         <w:rPr>
           <w:b/>
-        </w:rPr>
-      </w:pPr>
-      <w:bookmarkStart w:id="109" w:name="_Toc473828436"/>
-      <w:bookmarkStart w:id="110" w:name="_Toc475051587"/>
+          <w:sz w:val="28"/>
+        </w:rPr>
+      </w:pPr>
+      <w:bookmarkStart w:id="110" w:name="_Toc473828436"/>
+      <w:bookmarkStart w:id="111" w:name="_Toc475051587"/>
       <w:r>
         <w:rPr>
           <w:b/>
+          <w:sz w:val="28"/>
+        </w:rPr>
+        <w:t xml:space="preserve">3. </w:t>
+      </w:r>
+      <w:r>
+        <w:rPr>
+          <w:b/>
+          <w:sz w:val="28"/>
         </w:rPr>
         <w:t>Color Scheme</w:t>
       </w:r>
-      <w:bookmarkEnd w:id="109"/>
       <w:bookmarkEnd w:id="110"/>
+      <w:bookmarkEnd w:id="111"/>
     </w:p>
     <w:p>
       <w:r>
@@ -8555,7 +8393,11 @@
         <w:t xml:space="preserve">colors are not bright </w:t>
       </w:r>
       <w:r>
-        <w:t xml:space="preserve">enough to steal attention from our dishes; they </w:t>
+        <w:t xml:space="preserve">enough to steal attention from </w:t>
+      </w:r>
+      <w:r>
+        <w:lastRenderedPageBreak/>
+        <w:t xml:space="preserve">our dishes; they </w:t>
       </w:r>
       <w:r>
         <w:t xml:space="preserve">provide a warm atmosphere which is ideal for food </w:t>
@@ -8567,7 +8409,6 @@
         <w:t xml:space="preserve">. </w:t>
       </w:r>
     </w:p>
-    <w:p/>
     <w:p>
       <w:r>
         <w:t xml:space="preserve">These colors will mainly be </w:t>
@@ -8576,7 +8417,6 @@
         <w:t>used on our logo, and to accent the webpage.</w:t>
       </w:r>
     </w:p>
-    <w:p/>
     <w:p>
       <w:r>
         <w:rPr>
@@ -8631,18 +8471,30 @@
       <w:pPr>
         <w:rPr>
           <w:b/>
-        </w:rPr>
-      </w:pPr>
-      <w:bookmarkStart w:id="111" w:name="_Toc473828437"/>
-      <w:bookmarkStart w:id="112" w:name="_Toc475051588"/>
+          <w:sz w:val="28"/>
+          <w:szCs w:val="28"/>
+        </w:rPr>
+      </w:pPr>
+      <w:bookmarkStart w:id="112" w:name="_Toc473828437"/>
+      <w:bookmarkStart w:id="113" w:name="_Toc475051588"/>
       <w:r>
         <w:rPr>
           <w:b/>
+          <w:sz w:val="28"/>
+          <w:szCs w:val="28"/>
+        </w:rPr>
+        <w:t xml:space="preserve">4. </w:t>
+      </w:r>
+      <w:r>
+        <w:rPr>
+          <w:b/>
+          <w:sz w:val="28"/>
+          <w:szCs w:val="28"/>
         </w:rPr>
         <w:t>Reasons and Best Practices</w:t>
       </w:r>
-      <w:bookmarkEnd w:id="111"/>
       <w:bookmarkEnd w:id="112"/>
+      <w:bookmarkEnd w:id="113"/>
     </w:p>
     <w:p>
       <w:r>
@@ -8661,7 +8513,6 @@
         <w:t xml:space="preserve">. </w:t>
       </w:r>
     </w:p>
-    <w:p/>
     <w:p>
       <w:r>
         <w:t xml:space="preserve">Accessibility is another important aspect of our website. We </w:t>
@@ -8717,24 +8568,28 @@
     <w:p>
       <w:pPr>
         <w:pStyle w:val="Heading1"/>
-        <w:jc w:val="center"/>
-      </w:pPr>
-      <w:bookmarkStart w:id="113" w:name="_Toc478071499"/>
+      </w:pPr>
+      <w:bookmarkStart w:id="114" w:name="_Toc478078973"/>
       <w:r>
         <w:lastRenderedPageBreak/>
+        <w:t xml:space="preserve">Appendix III — </w:t>
+      </w:r>
+      <w:r>
         <w:t>Milestone Three</w:t>
       </w:r>
-      <w:bookmarkEnd w:id="113"/>
-    </w:p>
-    <w:p>
-      <w:pPr>
-        <w:rPr>
-          <w:rFonts w:ascii="Helvetica" w:hAnsi="Helvetica"/>
-        </w:rPr>
-      </w:pPr>
-      <w:r>
-        <w:rPr>
-          <w:rFonts w:ascii="Helvetica" w:hAnsi="Helvetica"/>
+      <w:bookmarkEnd w:id="114"/>
+    </w:p>
+    <w:p>
+      <w:pPr>
+        <w:rPr>
+          <w:rFonts w:cstheme="minorHAnsi"/>
+          <w:sz w:val="28"/>
+          <w:szCs w:val="28"/>
+        </w:rPr>
+      </w:pPr>
+      <w:r>
+        <w:rPr>
+          <w:rFonts w:cstheme="minorHAnsi"/>
           <w:b/>
           <w:sz w:val="28"/>
           <w:szCs w:val="28"/>
@@ -8745,47 +8600,26 @@
     <w:p>
       <w:pPr>
         <w:rPr>
-          <w:rFonts w:ascii="Helvetica" w:hAnsi="Helvetica"/>
-        </w:rPr>
-      </w:pPr>
-    </w:p>
-    <w:p>
-      <w:pPr>
-        <w:rPr>
-          <w:rFonts w:ascii="Helvetica" w:hAnsi="Helvetica"/>
-        </w:rPr>
-      </w:pPr>
-      <w:r>
-        <w:rPr>
-          <w:rFonts w:ascii="Helvetica" w:hAnsi="Helvetica"/>
+          <w:rFonts w:cstheme="minorHAnsi"/>
+        </w:rPr>
+      </w:pPr>
+      <w:r>
+        <w:rPr>
+          <w:rFonts w:cstheme="minorHAnsi"/>
           <w:b/>
         </w:rPr>
-        <w:t xml:space="preserve">1.1 Project </w:t>
-      </w:r>
-      <w:r>
-        <w:rPr>
-          <w:rFonts w:ascii="Helvetica" w:hAnsi="Helvetica"/>
-          <w:b/>
-        </w:rPr>
-        <w:t>Directory</w:t>
-      </w:r>
-      <w:r>
-        <w:rPr>
-          <w:rFonts w:ascii="Helvetica" w:hAnsi="Helvetica"/>
-          <w:b/>
-        </w:rPr>
-        <w:t xml:space="preserve"> </w:t>
-      </w:r>
-    </w:p>
-    <w:p>
-      <w:pPr>
-        <w:rPr>
-          <w:rFonts w:ascii="Helvetica" w:hAnsi="Helvetica"/>
-        </w:rPr>
-      </w:pPr>
-      <w:r>
-        <w:rPr>
-          <w:rFonts w:ascii="Helvetica" w:hAnsi="Helvetica"/>
+        <w:t xml:space="preserve">1.1 Project Directory </w:t>
+      </w:r>
+    </w:p>
+    <w:p>
+      <w:pPr>
+        <w:rPr>
+          <w:rFonts w:cstheme="minorHAnsi"/>
+        </w:rPr>
+      </w:pPr>
+      <w:r>
+        <w:rPr>
+          <w:rFonts w:cstheme="minorHAnsi"/>
         </w:rPr>
         <w:t xml:space="preserve">We created a folder called G5 to store our entire team project. The folder contains 10 subfolders. </w:t>
       </w:r>
@@ -8800,12 +8634,12 @@
         <w:ind w:hanging="360"/>
         <w:contextualSpacing/>
         <w:rPr>
-          <w:rFonts w:ascii="Helvetica" w:hAnsi="Helvetica"/>
-        </w:rPr>
-      </w:pPr>
-      <w:r>
-        <w:rPr>
-          <w:rFonts w:ascii="Helvetica" w:hAnsi="Helvetica"/>
+          <w:rFonts w:cstheme="minorHAnsi"/>
+        </w:rPr>
+      </w:pPr>
+      <w:r>
+        <w:rPr>
+          <w:rFonts w:cstheme="minorHAnsi"/>
         </w:rPr>
         <w:t>images/ - Stores the images used</w:t>
       </w:r>
@@ -8820,12 +8654,12 @@
         <w:ind w:hanging="360"/>
         <w:contextualSpacing/>
         <w:rPr>
-          <w:rFonts w:ascii="Helvetica" w:hAnsi="Helvetica"/>
-        </w:rPr>
-      </w:pPr>
-      <w:r>
-        <w:rPr>
-          <w:rFonts w:ascii="Helvetica" w:hAnsi="Helvetica"/>
+          <w:rFonts w:cstheme="minorHAnsi"/>
+        </w:rPr>
+      </w:pPr>
+      <w:r>
+        <w:rPr>
+          <w:rFonts w:cstheme="minorHAnsi"/>
         </w:rPr>
         <w:t>style/ - Stores the base.css file</w:t>
       </w:r>
@@ -8840,12 +8674,12 @@
         <w:ind w:hanging="360"/>
         <w:contextualSpacing/>
         <w:rPr>
-          <w:rFonts w:ascii="Helvetica" w:hAnsi="Helvetica"/>
-        </w:rPr>
-      </w:pPr>
-      <w:r>
-        <w:rPr>
-          <w:rFonts w:ascii="Helvetica" w:hAnsi="Helvetica"/>
+          <w:rFonts w:cstheme="minorHAnsi"/>
+        </w:rPr>
+      </w:pPr>
+      <w:r>
+        <w:rPr>
+          <w:rFonts w:cstheme="minorHAnsi"/>
         </w:rPr>
         <w:t>prototypes/ - Stores the prototype pages that were used to build the site</w:t>
       </w:r>
@@ -8860,104 +8694,104 @@
         <w:ind w:hanging="360"/>
         <w:contextualSpacing/>
         <w:rPr>
-          <w:rFonts w:ascii="Helvetica" w:hAnsi="Helvetica"/>
+          <w:rFonts w:cstheme="minorHAnsi"/>
         </w:rPr>
       </w:pPr>
       <w:proofErr w:type="spellStart"/>
       <w:r>
         <w:rPr>
-          <w:rFonts w:ascii="Helvetica" w:hAnsi="Helvetica"/>
+          <w:rFonts w:cstheme="minorHAnsi"/>
         </w:rPr>
         <w:t>africa</w:t>
       </w:r>
       <w:proofErr w:type="spellEnd"/>
       <w:r>
         <w:rPr>
-          <w:rFonts w:ascii="Helvetica" w:hAnsi="Helvetica"/>
+          <w:rFonts w:cstheme="minorHAnsi"/>
         </w:rPr>
         <w:t xml:space="preserve">/, </w:t>
       </w:r>
       <w:proofErr w:type="spellStart"/>
       <w:r>
         <w:rPr>
-          <w:rFonts w:ascii="Helvetica" w:hAnsi="Helvetica"/>
+          <w:rFonts w:cstheme="minorHAnsi"/>
         </w:rPr>
         <w:t>antarctica</w:t>
       </w:r>
       <w:proofErr w:type="spellEnd"/>
       <w:r>
         <w:rPr>
-          <w:rFonts w:ascii="Helvetica" w:hAnsi="Helvetica"/>
+          <w:rFonts w:cstheme="minorHAnsi"/>
         </w:rPr>
         <w:t xml:space="preserve">/, </w:t>
       </w:r>
       <w:proofErr w:type="spellStart"/>
       <w:r>
         <w:rPr>
-          <w:rFonts w:ascii="Helvetica" w:hAnsi="Helvetica"/>
+          <w:rFonts w:cstheme="minorHAnsi"/>
         </w:rPr>
         <w:t>asia</w:t>
       </w:r>
       <w:proofErr w:type="spellEnd"/>
       <w:r>
         <w:rPr>
-          <w:rFonts w:ascii="Helvetica" w:hAnsi="Helvetica"/>
+          <w:rFonts w:cstheme="minorHAnsi"/>
         </w:rPr>
         <w:t xml:space="preserve">/, </w:t>
       </w:r>
       <w:proofErr w:type="spellStart"/>
       <w:r>
         <w:rPr>
-          <w:rFonts w:ascii="Helvetica" w:hAnsi="Helvetica"/>
+          <w:rFonts w:cstheme="minorHAnsi"/>
         </w:rPr>
         <w:t>australia</w:t>
       </w:r>
       <w:proofErr w:type="spellEnd"/>
       <w:r>
         <w:rPr>
-          <w:rFonts w:ascii="Helvetica" w:hAnsi="Helvetica"/>
+          <w:rFonts w:cstheme="minorHAnsi"/>
         </w:rPr>
         <w:t xml:space="preserve">/, </w:t>
       </w:r>
       <w:proofErr w:type="spellStart"/>
       <w:r>
         <w:rPr>
-          <w:rFonts w:ascii="Helvetica" w:hAnsi="Helvetica"/>
+          <w:rFonts w:cstheme="minorHAnsi"/>
         </w:rPr>
         <w:t>europe</w:t>
       </w:r>
       <w:proofErr w:type="spellEnd"/>
       <w:r>
         <w:rPr>
-          <w:rFonts w:ascii="Helvetica" w:hAnsi="Helvetica"/>
+          <w:rFonts w:cstheme="minorHAnsi"/>
         </w:rPr>
         <w:t>/, north-</w:t>
       </w:r>
       <w:proofErr w:type="spellStart"/>
       <w:r>
         <w:rPr>
-          <w:rFonts w:ascii="Helvetica" w:hAnsi="Helvetica"/>
+          <w:rFonts w:cstheme="minorHAnsi"/>
         </w:rPr>
         <w:t>america</w:t>
       </w:r>
       <w:proofErr w:type="spellEnd"/>
       <w:r>
         <w:rPr>
-          <w:rFonts w:ascii="Helvetica" w:hAnsi="Helvetica"/>
+          <w:rFonts w:cstheme="minorHAnsi"/>
         </w:rPr>
         <w:t>/, and south-</w:t>
       </w:r>
       <w:proofErr w:type="spellStart"/>
       <w:r>
         <w:rPr>
-          <w:rFonts w:ascii="Helvetica" w:hAnsi="Helvetica"/>
+          <w:rFonts w:cstheme="minorHAnsi"/>
         </w:rPr>
         <w:t>america</w:t>
       </w:r>
       <w:proofErr w:type="spellEnd"/>
       <w:r>
         <w:rPr>
-          <w:rFonts w:ascii="Helvetica" w:hAnsi="Helvetica"/>
+          <w:rFonts w:cstheme="minorHAnsi"/>
         </w:rPr>
         <w:t>/  Each folder stores its respective landing page and recipes</w:t>
       </w:r>
@@ -8972,12 +8806,12 @@
         <w:ind w:hanging="360"/>
         <w:contextualSpacing/>
         <w:rPr>
-          <w:rFonts w:ascii="Helvetica" w:hAnsi="Helvetica"/>
-        </w:rPr>
-      </w:pPr>
-      <w:r>
-        <w:rPr>
-          <w:rFonts w:ascii="Helvetica" w:hAnsi="Helvetica"/>
+          <w:rFonts w:cstheme="minorHAnsi"/>
+        </w:rPr>
+      </w:pPr>
+      <w:r>
+        <w:rPr>
+          <w:rFonts w:cstheme="minorHAnsi"/>
         </w:rPr>
         <w:t>G5 contains web pages that are in the main navigation bar</w:t>
       </w:r>
@@ -8985,26 +8819,26 @@
     <w:p>
       <w:pPr>
         <w:rPr>
-          <w:rFonts w:ascii="Helvetica" w:hAnsi="Helvetica"/>
-        </w:rPr>
-        <w:pPrChange w:id="114" w:author="Hao Tang" w:date="2017-03-23T23:27:00Z">
+          <w:rFonts w:cstheme="minorHAnsi"/>
+        </w:rPr>
+        <w:pPrChange w:id="115" w:author="Hao Tang" w:date="2017-03-23T23:27:00Z">
           <w:pPr>
             <w:ind w:left="720"/>
           </w:pPr>
         </w:pPrChange>
       </w:pPr>
-      <w:ins w:id="115" w:author="Hao Tang" w:date="2017-03-23T23:27:00Z">
+      <w:ins w:id="116" w:author="Hao Tang" w:date="2017-03-23T23:27:00Z">
         <w:r>
           <w:rPr>
-            <w:rFonts w:ascii="Helvetica" w:hAnsi="Helvetica"/>
+            <w:rFonts w:cstheme="minorHAnsi"/>
           </w:rPr>
           <w:t>We also created one imag</w:t>
         </w:r>
       </w:ins>
-      <w:ins w:id="116" w:author="Hao Tang" w:date="2017-03-23T23:28:00Z">
+      <w:ins w:id="117" w:author="Hao Tang" w:date="2017-03-23T23:28:00Z">
         <w:r>
           <w:rPr>
-            <w:rFonts w:ascii="Helvetica" w:hAnsi="Helvetica"/>
+            <w:rFonts w:cstheme="minorHAnsi"/>
           </w:rPr>
           <w:t>es folder under each continents folder to store the images used for that continent.</w:t>
         </w:r>
@@ -9013,12 +8847,12 @@
     <w:p>
       <w:pPr>
         <w:rPr>
-          <w:rFonts w:ascii="Helvetica" w:hAnsi="Helvetica"/>
-        </w:rPr>
-      </w:pPr>
-      <w:r>
-        <w:rPr>
-          <w:rFonts w:ascii="Helvetica" w:hAnsi="Helvetica"/>
+          <w:rFonts w:cstheme="minorHAnsi"/>
+        </w:rPr>
+      </w:pPr>
+      <w:r>
+        <w:rPr>
+          <w:rFonts w:cstheme="minorHAnsi"/>
           <w:b/>
         </w:rPr>
         <w:t>1.2 Filenames</w:t>
@@ -9027,12 +8861,12 @@
     <w:p>
       <w:pPr>
         <w:rPr>
-          <w:rFonts w:ascii="Helvetica" w:hAnsi="Helvetica"/>
-        </w:rPr>
-      </w:pPr>
-      <w:r>
-        <w:rPr>
-          <w:rFonts w:ascii="Helvetica" w:hAnsi="Helvetica"/>
+          <w:rFonts w:cstheme="minorHAnsi"/>
+        </w:rPr>
+      </w:pPr>
+      <w:r>
+        <w:rPr>
+          <w:rFonts w:cstheme="minorHAnsi"/>
         </w:rPr>
         <w:t>We named our files based on the subject and content. The file names for all the main pages are:</w:t>
       </w:r>
@@ -9047,12 +8881,12 @@
         <w:ind w:hanging="360"/>
         <w:contextualSpacing/>
         <w:rPr>
-          <w:rFonts w:ascii="Helvetica" w:hAnsi="Helvetica"/>
-        </w:rPr>
-      </w:pPr>
-      <w:r>
-        <w:rPr>
-          <w:rFonts w:ascii="Helvetica" w:hAnsi="Helvetica"/>
+          <w:rFonts w:cstheme="minorHAnsi"/>
+        </w:rPr>
+      </w:pPr>
+      <w:r>
+        <w:rPr>
+          <w:rFonts w:cstheme="minorHAnsi"/>
         </w:rPr>
         <w:t>index.html - Home page</w:t>
       </w:r>
@@ -9067,12 +8901,12 @@
         <w:ind w:hanging="360"/>
         <w:contextualSpacing/>
         <w:rPr>
-          <w:rFonts w:ascii="Helvetica" w:hAnsi="Helvetica"/>
-        </w:rPr>
-      </w:pPr>
-      <w:r>
-        <w:rPr>
-          <w:rFonts w:ascii="Helvetica" w:hAnsi="Helvetica"/>
+          <w:rFonts w:cstheme="minorHAnsi"/>
+        </w:rPr>
+      </w:pPr>
+      <w:r>
+        <w:rPr>
+          <w:rFonts w:cstheme="minorHAnsi"/>
         </w:rPr>
         <w:t>listview.html - List view page for all recipes</w:t>
       </w:r>
@@ -9087,12 +8921,12 @@
         <w:ind w:hanging="360"/>
         <w:contextualSpacing/>
         <w:rPr>
-          <w:rFonts w:ascii="Helvetica" w:hAnsi="Helvetica"/>
-        </w:rPr>
-      </w:pPr>
-      <w:r>
-        <w:rPr>
-          <w:rFonts w:ascii="Helvetica" w:hAnsi="Helvetica"/>
+          <w:rFonts w:cstheme="minorHAnsi"/>
+        </w:rPr>
+      </w:pPr>
+      <w:r>
+        <w:rPr>
+          <w:rFonts w:cstheme="minorHAnsi"/>
         </w:rPr>
         <w:t>login.html - Login page</w:t>
       </w:r>
@@ -9107,12 +8941,12 @@
         <w:ind w:hanging="360"/>
         <w:contextualSpacing/>
         <w:rPr>
-          <w:rFonts w:ascii="Helvetica" w:hAnsi="Helvetica"/>
-        </w:rPr>
-      </w:pPr>
-      <w:r>
-        <w:rPr>
-          <w:rFonts w:ascii="Helvetica" w:hAnsi="Helvetica"/>
+          <w:rFonts w:cstheme="minorHAnsi"/>
+        </w:rPr>
+      </w:pPr>
+      <w:r>
+        <w:rPr>
+          <w:rFonts w:cstheme="minorHAnsi"/>
         </w:rPr>
         <w:t>contact - Contact page</w:t>
       </w:r>
@@ -9127,12 +8961,12 @@
         <w:ind w:hanging="360"/>
         <w:contextualSpacing/>
         <w:rPr>
-          <w:rFonts w:ascii="Helvetica" w:hAnsi="Helvetica"/>
-        </w:rPr>
-      </w:pPr>
-      <w:r>
-        <w:rPr>
-          <w:rFonts w:ascii="Helvetica" w:hAnsi="Helvetica"/>
+          <w:rFonts w:cstheme="minorHAnsi"/>
+        </w:rPr>
+      </w:pPr>
+      <w:r>
+        <w:rPr>
+          <w:rFonts w:cstheme="minorHAnsi"/>
         </w:rPr>
         <w:t>forum.html - Forum page</w:t>
       </w:r>
@@ -9147,12 +8981,12 @@
         <w:ind w:hanging="360"/>
         <w:contextualSpacing/>
         <w:rPr>
-          <w:rFonts w:ascii="Helvetica" w:hAnsi="Helvetica"/>
-        </w:rPr>
-      </w:pPr>
-      <w:r>
-        <w:rPr>
-          <w:rFonts w:ascii="Helvetica" w:hAnsi="Helvetica"/>
+          <w:rFonts w:cstheme="minorHAnsi"/>
+        </w:rPr>
+      </w:pPr>
+      <w:r>
+        <w:rPr>
+          <w:rFonts w:cstheme="minorHAnsi"/>
         </w:rPr>
         <w:t>forum-post-prototype.html - Forum post format page</w:t>
       </w:r>
@@ -9167,12 +9001,12 @@
         <w:ind w:hanging="360"/>
         <w:contextualSpacing/>
         <w:rPr>
-          <w:rFonts w:ascii="Helvetica" w:hAnsi="Helvetica"/>
-        </w:rPr>
-      </w:pPr>
-      <w:r>
-        <w:rPr>
-          <w:rFonts w:ascii="Helvetica" w:hAnsi="Helvetica"/>
+          <w:rFonts w:cstheme="minorHAnsi"/>
+        </w:rPr>
+      </w:pPr>
+      <w:r>
+        <w:rPr>
+          <w:rFonts w:cstheme="minorHAnsi"/>
         </w:rPr>
         <w:t>signup.html - Signup page</w:t>
       </w:r>
@@ -9180,19 +9014,19 @@
     <w:p>
       <w:pPr>
         <w:rPr>
-          <w:rFonts w:ascii="Helvetica" w:hAnsi="Helvetica"/>
-        </w:rPr>
-      </w:pPr>
-    </w:p>
-    <w:p>
-      <w:pPr>
-        <w:rPr>
-          <w:rFonts w:ascii="Helvetica" w:hAnsi="Helvetica"/>
-        </w:rPr>
-      </w:pPr>
-      <w:r>
-        <w:rPr>
-          <w:rFonts w:ascii="Helvetica" w:hAnsi="Helvetica"/>
+          <w:rFonts w:cstheme="minorHAnsi"/>
+        </w:rPr>
+      </w:pPr>
+    </w:p>
+    <w:p>
+      <w:pPr>
+        <w:rPr>
+          <w:rFonts w:cstheme="minorHAnsi"/>
+        </w:rPr>
+      </w:pPr>
+      <w:r>
+        <w:rPr>
+          <w:rFonts w:cstheme="minorHAnsi"/>
         </w:rPr>
         <w:t xml:space="preserve">Other than those listed above. The page for each continent is named index.html in its respective folder, and the name of each recipe page is the name of the dish. </w:t>
       </w:r>
@@ -9200,19 +9034,12 @@
     <w:p>
       <w:pPr>
         <w:rPr>
-          <w:rFonts w:ascii="Helvetica" w:hAnsi="Helvetica"/>
-        </w:rPr>
-      </w:pPr>
-    </w:p>
-    <w:p>
-      <w:pPr>
-        <w:rPr>
-          <w:rFonts w:ascii="Helvetica" w:hAnsi="Helvetica"/>
-        </w:rPr>
-      </w:pPr>
-      <w:r>
-        <w:rPr>
-          <w:rFonts w:ascii="Helvetica" w:hAnsi="Helvetica"/>
+          <w:rFonts w:cstheme="minorHAnsi"/>
+        </w:rPr>
+      </w:pPr>
+      <w:r>
+        <w:rPr>
+          <w:rFonts w:cstheme="minorHAnsi"/>
           <w:b/>
         </w:rPr>
         <w:t xml:space="preserve">1.3 Styling </w:t>
@@ -9221,12 +9048,12 @@
     <w:p>
       <w:pPr>
         <w:rPr>
-          <w:rFonts w:ascii="Helvetica" w:hAnsi="Helvetica"/>
-        </w:rPr>
-      </w:pPr>
-      <w:r>
-        <w:rPr>
-          <w:rFonts w:ascii="Helvetica" w:hAnsi="Helvetica"/>
+          <w:rFonts w:cstheme="minorHAnsi"/>
+        </w:rPr>
+      </w:pPr>
+      <w:r>
+        <w:rPr>
+          <w:rFonts w:cstheme="minorHAnsi"/>
         </w:rPr>
         <w:t xml:space="preserve">The global font we chose is Montserrat with fall back on Arial and generic sans-serif. </w:t>
       </w:r>
@@ -9234,67 +9061,61 @@
     <w:p>
       <w:pPr>
         <w:rPr>
-          <w:del w:id="117" w:author="Hao Tang" w:date="2017-03-23T23:29:00Z"/>
-          <w:rFonts w:ascii="Helvetica" w:hAnsi="Helvetica"/>
-        </w:rPr>
-      </w:pPr>
-      <w:r>
-        <w:rPr>
-          <w:rFonts w:ascii="Helvetica" w:hAnsi="Helvetica"/>
-        </w:rPr>
-        <w:t>Using Bootstrap 4.0 as a framework, we did not have to edit much of the headings, or lists for now.</w:t>
-      </w:r>
-      <w:r>
-        <w:rPr>
-          <w:rFonts w:ascii="Helvetica" w:hAnsi="Helvetica"/>
-        </w:rPr>
-        <w:t xml:space="preserve"> Bootstrap’s grid system and predefined classes were very useful to us.</w:t>
-      </w:r>
-    </w:p>
-    <w:p>
-      <w:pPr>
-        <w:rPr>
-          <w:rFonts w:ascii="Helvetica" w:hAnsi="Helvetica"/>
-        </w:rPr>
-      </w:pPr>
-    </w:p>
-    <w:p>
-      <w:pPr>
-        <w:rPr>
-          <w:rFonts w:ascii="Helvetica" w:hAnsi="Helvetica"/>
-        </w:rPr>
-      </w:pPr>
-      <w:r>
-        <w:rPr>
-          <w:rFonts w:ascii="Helvetica" w:hAnsi="Helvetica"/>
+          <w:del w:id="118" w:author="Hao Tang" w:date="2017-03-23T23:29:00Z"/>
+          <w:rFonts w:cstheme="minorHAnsi"/>
+        </w:rPr>
+      </w:pPr>
+      <w:r>
+        <w:rPr>
+          <w:rFonts w:cstheme="minorHAnsi"/>
+        </w:rPr>
+        <w:t>Using Bootstrap 4.0 as a framework, we did not have to edit much of the headings, or lists for now. Bootstrap’s grid system and predefined classes were very useful to us.</w:t>
+      </w:r>
+    </w:p>
+    <w:p>
+      <w:pPr>
+        <w:rPr>
+          <w:rFonts w:cstheme="minorHAnsi"/>
+        </w:rPr>
+      </w:pPr>
+    </w:p>
+    <w:p>
+      <w:pPr>
+        <w:rPr>
+          <w:rFonts w:cstheme="minorHAnsi"/>
+        </w:rPr>
+      </w:pPr>
+      <w:r>
+        <w:rPr>
+          <w:rFonts w:cstheme="minorHAnsi"/>
         </w:rPr>
         <w:t xml:space="preserve">The main navigation bar is consistent with the wireframe. We used Bootstrap’s </w:t>
       </w:r>
       <w:proofErr w:type="spellStart"/>
       <w:r>
         <w:rPr>
-          <w:rFonts w:ascii="Helvetica" w:hAnsi="Helvetica"/>
+          <w:rFonts w:cstheme="minorHAnsi"/>
         </w:rPr>
         <w:t>nav</w:t>
       </w:r>
       <w:proofErr w:type="spellEnd"/>
       <w:r>
         <w:rPr>
-          <w:rFonts w:ascii="Helvetica" w:hAnsi="Helvetica"/>
+          <w:rFonts w:cstheme="minorHAnsi"/>
         </w:rPr>
         <w:t xml:space="preserve"> and </w:t>
       </w:r>
       <w:proofErr w:type="spellStart"/>
       <w:r>
         <w:rPr>
-          <w:rFonts w:ascii="Helvetica" w:hAnsi="Helvetica"/>
+          <w:rFonts w:cstheme="minorHAnsi"/>
         </w:rPr>
         <w:t>nav</w:t>
       </w:r>
       <w:proofErr w:type="spellEnd"/>
       <w:r>
         <w:rPr>
-          <w:rFonts w:ascii="Helvetica" w:hAnsi="Helvetica"/>
+          <w:rFonts w:cstheme="minorHAnsi"/>
         </w:rPr>
         <w:t>-link classes.</w:t>
       </w:r>
@@ -9302,12 +9123,12 @@
     <w:p>
       <w:pPr>
         <w:rPr>
-          <w:rFonts w:ascii="Helvetica" w:hAnsi="Helvetica"/>
-        </w:rPr>
-      </w:pPr>
-      <w:r>
-        <w:rPr>
-          <w:rFonts w:ascii="Helvetica" w:hAnsi="Helvetica"/>
+          <w:rFonts w:cstheme="minorHAnsi"/>
+        </w:rPr>
+      </w:pPr>
+      <w:r>
+        <w:rPr>
+          <w:rFonts w:cstheme="minorHAnsi"/>
         </w:rPr>
         <w:t>The footer varies slightly from the wireframe. With A/B testing we concluded it is more visually appealing this way.</w:t>
       </w:r>
@@ -9315,96 +9136,71 @@
     <w:p>
       <w:pPr>
         <w:rPr>
-          <w:rFonts w:ascii="Helvetica" w:hAnsi="Helvetica"/>
-        </w:rPr>
-      </w:pPr>
-    </w:p>
-    <w:p>
-      <w:pPr>
-        <w:rPr>
-          <w:rFonts w:ascii="Helvetica" w:hAnsi="Helvetica"/>
-        </w:rPr>
-      </w:pPr>
-      <w:r>
-        <w:rPr>
-          <w:rFonts w:ascii="Helvetica" w:hAnsi="Helvetica"/>
-        </w:rPr>
-        <w:lastRenderedPageBreak/>
+          <w:rFonts w:cstheme="minorHAnsi"/>
+        </w:rPr>
+      </w:pPr>
+      <w:r>
+        <w:rPr>
+          <w:rFonts w:cstheme="minorHAnsi"/>
+        </w:rPr>
         <w:t>We followed the appropriate style and accessibility guidelines. Our defined class names are coherent, and our code has been cleaned up by dirtymarkup.com.</w:t>
       </w:r>
     </w:p>
     <w:p>
       <w:pPr>
         <w:rPr>
-          <w:rFonts w:ascii="Helvetica" w:hAnsi="Helvetica"/>
-        </w:rPr>
-      </w:pPr>
-    </w:p>
-    <w:p>
-      <w:pPr>
-        <w:rPr>
-          <w:rFonts w:ascii="Helvetica" w:hAnsi="Helvetica"/>
-        </w:rPr>
-      </w:pPr>
-      <w:r>
-        <w:rPr>
-          <w:rFonts w:ascii="Helvetica" w:hAnsi="Helvetica"/>
+          <w:rFonts w:cstheme="minorHAnsi"/>
+        </w:rPr>
+      </w:pPr>
+    </w:p>
+    <w:p>
+      <w:pPr>
+        <w:rPr>
+          <w:rFonts w:cstheme="minorHAnsi"/>
+        </w:rPr>
+      </w:pPr>
+      <w:r>
+        <w:rPr>
+          <w:rFonts w:cstheme="minorHAnsi"/>
           <w:b/>
           <w:sz w:val="28"/>
           <w:szCs w:val="28"/>
         </w:rPr>
-        <w:t xml:space="preserve">2. </w:t>
-      </w:r>
-      <w:r>
-        <w:rPr>
-          <w:rFonts w:ascii="Helvetica" w:hAnsi="Helvetica"/>
-          <w:b/>
-          <w:sz w:val="28"/>
-          <w:szCs w:val="28"/>
-        </w:rPr>
-        <w:t>Style</w:t>
-      </w:r>
-      <w:r>
-        <w:rPr>
-          <w:rFonts w:ascii="Helvetica" w:hAnsi="Helvetica"/>
-          <w:b/>
-          <w:sz w:val="28"/>
-          <w:szCs w:val="28"/>
-        </w:rPr>
-        <w:t>sheet</w:t>
-      </w:r>
-    </w:p>
-    <w:p>
-      <w:pPr>
-        <w:rPr>
-          <w:rFonts w:ascii="Helvetica" w:hAnsi="Helvetica"/>
-        </w:rPr>
-      </w:pPr>
-      <w:r>
-        <w:rPr>
-          <w:rFonts w:ascii="Helvetica" w:hAnsi="Helvetica"/>
+        <w:lastRenderedPageBreak/>
+        <w:t>2. Stylesheet</w:t>
+      </w:r>
+    </w:p>
+    <w:p>
+      <w:pPr>
+        <w:rPr>
+          <w:rFonts w:cstheme="minorHAnsi"/>
+        </w:rPr>
+      </w:pPr>
+      <w:r>
+        <w:rPr>
+          <w:rFonts w:cstheme="minorHAnsi"/>
         </w:rPr>
         <w:t xml:space="preserve">All our styles are defined in </w:t>
       </w:r>
-      <w:ins w:id="118" w:author="Hao Tang" w:date="2017-03-23T23:30:00Z">
+      <w:ins w:id="119" w:author="Hao Tang" w:date="2017-03-23T23:30:00Z">
         <w:r>
           <w:rPr>
-            <w:rFonts w:ascii="Helvetica" w:hAnsi="Helvetica"/>
+            <w:rFonts w:cstheme="minorHAnsi"/>
           </w:rPr>
           <w:t>style</w:t>
         </w:r>
       </w:ins>
-      <w:del w:id="119" w:author="Hao Tang" w:date="2017-03-23T23:30:00Z">
+      <w:del w:id="120" w:author="Hao Tang" w:date="2017-03-23T23:30:00Z">
         <w:r>
           <w:rPr>
-            <w:rFonts w:ascii="Helvetica" w:hAnsi="Helvetica"/>
+            <w:rFonts w:cstheme="minorHAnsi"/>
           </w:rPr>
           <w:delText>css</w:delText>
         </w:r>
       </w:del>
       <w:r>
         <w:rPr>
-          <w:rFonts w:ascii="Helvetica" w:hAnsi="Helvetica"/>
+          <w:rFonts w:cstheme="minorHAnsi"/>
         </w:rPr>
         <w:t xml:space="preserve">/base.css as required. </w:t>
       </w:r>
@@ -9412,12 +9208,12 @@
     <w:p>
       <w:pPr>
         <w:rPr>
-          <w:rFonts w:ascii="Helvetica" w:hAnsi="Helvetica"/>
-        </w:rPr>
-      </w:pPr>
-      <w:r>
-        <w:rPr>
-          <w:rFonts w:ascii="Helvetica" w:hAnsi="Helvetica"/>
+          <w:rFonts w:cstheme="minorHAnsi"/>
+        </w:rPr>
+      </w:pPr>
+      <w:r>
+        <w:rPr>
+          <w:rFonts w:cstheme="minorHAnsi"/>
         </w:rPr>
         <w:t>Page specific stylings are separated by comments.</w:t>
       </w:r>
@@ -9425,26 +9221,26 @@
     <w:p>
       <w:pPr>
         <w:rPr>
-          <w:rFonts w:ascii="Helvetica" w:hAnsi="Helvetica"/>
-        </w:rPr>
-      </w:pPr>
-      <w:r>
-        <w:rPr>
-          <w:rFonts w:ascii="Helvetica" w:hAnsi="Helvetica"/>
+          <w:rFonts w:cstheme="minorHAnsi"/>
+        </w:rPr>
+      </w:pPr>
+      <w:r>
+        <w:rPr>
+          <w:rFonts w:cstheme="minorHAnsi"/>
         </w:rPr>
         <w:t xml:space="preserve">Bootstrap cards were used to showcase recipes on continent pages. Alongside this, we added a simple animation with CSS called </w:t>
       </w:r>
       <w:proofErr w:type="spellStart"/>
       <w:r>
         <w:rPr>
-          <w:rFonts w:ascii="Helvetica" w:hAnsi="Helvetica"/>
+          <w:rFonts w:cstheme="minorHAnsi"/>
         </w:rPr>
         <w:t>hvr</w:t>
       </w:r>
       <w:proofErr w:type="spellEnd"/>
       <w:r>
         <w:rPr>
-          <w:rFonts w:ascii="Helvetica" w:hAnsi="Helvetica"/>
+          <w:rFonts w:cstheme="minorHAnsi"/>
         </w:rPr>
         <w:t>-grow which can be demonstrated on any continent page.</w:t>
       </w:r>
@@ -9452,26 +9248,19 @@
     <w:p>
       <w:pPr>
         <w:rPr>
-          <w:rFonts w:ascii="Helvetica" w:hAnsi="Helvetica"/>
-        </w:rPr>
-      </w:pPr>
-    </w:p>
-    <w:p>
-      <w:pPr>
-        <w:rPr>
-          <w:rFonts w:ascii="Helvetica" w:hAnsi="Helvetica"/>
-        </w:rPr>
-      </w:pPr>
-    </w:p>
-    <w:p>
-      <w:pPr>
-        <w:rPr>
-          <w:rFonts w:ascii="Helvetica" w:hAnsi="Helvetica"/>
-        </w:rPr>
-      </w:pPr>
-      <w:r>
-        <w:rPr>
-          <w:rFonts w:ascii="Helvetica" w:hAnsi="Helvetica"/>
+          <w:rFonts w:cstheme="minorHAnsi"/>
+        </w:rPr>
+      </w:pPr>
+    </w:p>
+    <w:p>
+      <w:pPr>
+        <w:rPr>
+          <w:rFonts w:cstheme="minorHAnsi"/>
+        </w:rPr>
+      </w:pPr>
+      <w:r>
+        <w:rPr>
+          <w:rFonts w:cstheme="minorHAnsi"/>
           <w:b/>
           <w:sz w:val="28"/>
           <w:szCs w:val="28"/>
@@ -9482,12 +9271,12 @@
     <w:p>
       <w:pPr>
         <w:rPr>
-          <w:rFonts w:ascii="Helvetica" w:hAnsi="Helvetica"/>
-        </w:rPr>
-      </w:pPr>
-      <w:r>
-        <w:rPr>
-          <w:rFonts w:ascii="Helvetica" w:hAnsi="Helvetica"/>
+          <w:rFonts w:cstheme="minorHAnsi"/>
+        </w:rPr>
+      </w:pPr>
+      <w:r>
+        <w:rPr>
+          <w:rFonts w:cstheme="minorHAnsi"/>
         </w:rPr>
         <w:t>We have two prototype pages that were used in creating recipe pages and continent pages.</w:t>
       </w:r>
@@ -9495,24 +9284,24 @@
     <w:p>
       <w:pPr>
         <w:rPr>
-          <w:rFonts w:ascii="Helvetica" w:hAnsi="Helvetica"/>
-        </w:rPr>
-      </w:pPr>
-      <w:r>
-        <w:rPr>
-          <w:rFonts w:ascii="Helvetica" w:hAnsi="Helvetica"/>
+          <w:rFonts w:cstheme="minorHAnsi"/>
+        </w:rPr>
+      </w:pPr>
+      <w:r>
+        <w:rPr>
+          <w:rFonts w:cstheme="minorHAnsi"/>
         </w:rPr>
         <w:t xml:space="preserve">We tested how these pages display on IE9, Firefox, Chrome and </w:t>
       </w:r>
       <w:r>
         <w:rPr>
-          <w:rFonts w:ascii="Helvetica" w:eastAsia="微软雅黑" w:hAnsi="Helvetica" w:cs="微软雅黑"/>
+          <w:rFonts w:eastAsia="微软雅黑" w:cstheme="minorHAnsi"/>
         </w:rPr>
         <w:t>Microsoft Edge</w:t>
       </w:r>
       <w:r>
         <w:rPr>
-          <w:rFonts w:ascii="Helvetica" w:hAnsi="Helvetica"/>
+          <w:rFonts w:cstheme="minorHAnsi"/>
         </w:rPr>
         <w:t>. They all render equivalently.</w:t>
       </w:r>
@@ -9520,19 +9309,12 @@
     <w:p>
       <w:pPr>
         <w:rPr>
-          <w:rFonts w:ascii="Helvetica" w:hAnsi="Helvetica"/>
-        </w:rPr>
-      </w:pPr>
-    </w:p>
-    <w:p>
-      <w:pPr>
-        <w:rPr>
-          <w:rFonts w:ascii="Helvetica" w:hAnsi="Helvetica"/>
-        </w:rPr>
-      </w:pPr>
-      <w:r>
-        <w:rPr>
-          <w:rFonts w:ascii="Helvetica" w:hAnsi="Helvetica"/>
+          <w:rFonts w:cstheme="minorHAnsi"/>
+        </w:rPr>
+      </w:pPr>
+      <w:r>
+        <w:rPr>
+          <w:rFonts w:cstheme="minorHAnsi"/>
         </w:rPr>
         <w:t>We also have forum-prototype-page.html which shows how a forum post will appear once we implement MySQL appropriately.</w:t>
       </w:r>
@@ -9540,114 +9322,98 @@
     <w:p>
       <w:pPr>
         <w:rPr>
-          <w:rFonts w:ascii="Helvetica" w:hAnsi="Helvetica"/>
-        </w:rPr>
-      </w:pPr>
-    </w:p>
-    <w:p>
-      <w:pPr>
-        <w:rPr>
-          <w:rFonts w:ascii="Helvetica" w:hAnsi="Helvetica"/>
-        </w:rPr>
-      </w:pPr>
-      <w:r>
-        <w:rPr>
-          <w:rFonts w:ascii="Helvetica" w:hAnsi="Helvetica"/>
+          <w:rFonts w:cstheme="minorHAnsi"/>
+        </w:rPr>
+      </w:pPr>
+    </w:p>
+    <w:p>
+      <w:pPr>
+        <w:rPr>
+          <w:rFonts w:cstheme="minorHAnsi"/>
+        </w:rPr>
+      </w:pPr>
+      <w:r>
+        <w:rPr>
+          <w:rFonts w:cstheme="minorHAnsi"/>
           <w:b/>
           <w:sz w:val="28"/>
           <w:szCs w:val="28"/>
         </w:rPr>
-        <w:t xml:space="preserve">4. Remaining </w:t>
-      </w:r>
-      <w:r>
-        <w:rPr>
-          <w:rFonts w:ascii="Helvetica" w:hAnsi="Helvetica"/>
+        <w:t>4. Remaining Pages</w:t>
+      </w:r>
+    </w:p>
+    <w:p>
+      <w:pPr>
+        <w:rPr>
+          <w:rFonts w:cstheme="minorHAnsi"/>
+        </w:rPr>
+      </w:pPr>
+      <w:r>
+        <w:rPr>
+          <w:rFonts w:cstheme="minorHAnsi"/>
+        </w:rPr>
+        <w:t>login.html, contact.html, and signup.html use forms which post to http://webdevfoundations.net/scripts/formdemo.asp for now.</w:t>
+      </w:r>
+    </w:p>
+    <w:p>
+      <w:pPr>
+        <w:rPr>
+          <w:rFonts w:cstheme="minorHAnsi"/>
+        </w:rPr>
+      </w:pPr>
+      <w:r>
+        <w:rPr>
+          <w:rFonts w:cstheme="minorHAnsi"/>
+        </w:rPr>
+        <w:t xml:space="preserve">When we cover JavaScript, we will add client side validation to the forms and </w:t>
+      </w:r>
+    </w:p>
+    <w:p>
+      <w:pPr>
+        <w:rPr>
+          <w:rFonts w:cstheme="minorHAnsi"/>
+        </w:rPr>
+      </w:pPr>
+      <w:r>
+        <w:rPr>
+          <w:rFonts w:cstheme="minorHAnsi"/>
+        </w:rPr>
+        <w:t>functionality to the home page navigation. Hence the temporary links.</w:t>
+      </w:r>
+    </w:p>
+    <w:p>
+      <w:pPr>
+        <w:rPr>
+          <w:rFonts w:cstheme="minorHAnsi"/>
+        </w:rPr>
+      </w:pPr>
+    </w:p>
+    <w:p>
+      <w:pPr>
+        <w:rPr>
+          <w:rFonts w:cstheme="minorHAnsi"/>
+        </w:rPr>
+      </w:pPr>
+      <w:r>
+        <w:rPr>
+          <w:rFonts w:cstheme="minorHAnsi"/>
           <w:b/>
           <w:sz w:val="28"/>
           <w:szCs w:val="28"/>
         </w:rPr>
-        <w:t>Pages</w:t>
-      </w:r>
-    </w:p>
-    <w:p>
-      <w:pPr>
-        <w:rPr>
-          <w:rFonts w:ascii="Helvetica" w:hAnsi="Helvetica"/>
-        </w:rPr>
-      </w:pPr>
-      <w:r>
-        <w:rPr>
-          <w:rFonts w:ascii="Helvetica" w:hAnsi="Helvetica"/>
-        </w:rPr>
-        <w:t>login.html, contact.html, and signup.html use forms which post to http://webdevfoundations.net/scripts/formdemo.asp for now.</w:t>
-      </w:r>
-    </w:p>
-    <w:p>
-      <w:pPr>
-        <w:rPr>
-          <w:rFonts w:ascii="Helvetica" w:hAnsi="Helvetica"/>
-        </w:rPr>
-      </w:pPr>
-      <w:r>
-        <w:rPr>
-          <w:rFonts w:ascii="Helvetica" w:hAnsi="Helvetica"/>
-        </w:rPr>
-        <w:t xml:space="preserve">When we cover JavaScript, we will add client side validation to the forms and </w:t>
-      </w:r>
-    </w:p>
-    <w:p>
-      <w:pPr>
-        <w:rPr>
-          <w:rFonts w:ascii="Helvetica" w:hAnsi="Helvetica"/>
-        </w:rPr>
-      </w:pPr>
-      <w:r>
-        <w:rPr>
-          <w:rFonts w:ascii="Helvetica" w:hAnsi="Helvetica"/>
-        </w:rPr>
-        <w:t>functionality to the home page navigation. Hence the temporary links.</w:t>
-      </w:r>
-    </w:p>
-    <w:p>
-      <w:pPr>
-        <w:rPr>
-          <w:rFonts w:ascii="Helvetica" w:hAnsi="Helvetica"/>
-        </w:rPr>
-      </w:pPr>
-    </w:p>
-    <w:p>
-      <w:pPr>
-        <w:rPr>
-          <w:rFonts w:ascii="Helvetica" w:hAnsi="Helvetica"/>
-        </w:rPr>
-      </w:pPr>
-    </w:p>
-    <w:p>
-      <w:pPr>
-        <w:rPr>
-          <w:rFonts w:ascii="Helvetica" w:hAnsi="Helvetica"/>
-        </w:rPr>
-      </w:pPr>
-      <w:r>
-        <w:rPr>
-          <w:rFonts w:ascii="Helvetica" w:hAnsi="Helvetica"/>
+        <w:t>5. Testing</w:t>
+      </w:r>
+    </w:p>
+    <w:p>
+      <w:pPr>
+        <w:rPr>
+          <w:rFonts w:cstheme="minorHAnsi"/>
+        </w:rPr>
+      </w:pPr>
+      <w:r>
+        <w:rPr>
+          <w:rFonts w:cstheme="minorHAnsi"/>
           <w:b/>
-          <w:sz w:val="28"/>
-          <w:szCs w:val="28"/>
-        </w:rPr>
-        <w:t>5. Testing</w:t>
-      </w:r>
-    </w:p>
-    <w:p>
-      <w:pPr>
-        <w:rPr>
-          <w:rFonts w:ascii="Helvetica" w:hAnsi="Helvetica"/>
-        </w:rPr>
-      </w:pPr>
-      <w:r>
-        <w:rPr>
-          <w:rFonts w:ascii="Helvetica" w:hAnsi="Helvetica"/>
-          <w:b/>
         </w:rPr>
         <w:t>5.1 A/B testing</w:t>
       </w:r>
@@ -9655,12 +9421,12 @@
     <w:p>
       <w:pPr>
         <w:rPr>
-          <w:rFonts w:ascii="Helvetica" w:hAnsi="Helvetica"/>
-        </w:rPr>
-      </w:pPr>
-      <w:r>
-        <w:rPr>
-          <w:rFonts w:ascii="Helvetica" w:hAnsi="Helvetica"/>
+          <w:rFonts w:cstheme="minorHAnsi"/>
+        </w:rPr>
+      </w:pPr>
+      <w:r>
+        <w:rPr>
+          <w:rFonts w:cstheme="minorHAnsi"/>
         </w:rPr>
         <w:t>We conducted an internal A/B testing on the main color scheme of our website with:</w:t>
       </w:r>
@@ -9668,34 +9434,65 @@
     <w:p>
       <w:pPr>
         <w:rPr>
-          <w:rFonts w:ascii="Helvetica" w:hAnsi="Helvetica"/>
-        </w:rPr>
-      </w:pPr>
-    </w:p>
-    <w:p>
-      <w:pPr>
-        <w:rPr>
-          <w:rFonts w:ascii="Helvetica" w:hAnsi="Helvetica"/>
-        </w:rPr>
-      </w:pPr>
-    </w:p>
-    <w:p>
-      <w:pPr>
-        <w:rPr>
-          <w:rFonts w:ascii="Helvetica" w:hAnsi="Helvetica"/>
-        </w:rPr>
-      </w:pPr>
-      <w:r>
-        <w:rPr>
-          <w:rFonts w:ascii="Helvetica" w:hAnsi="Helvetica"/>
-        </w:rPr>
-        <w:t xml:space="preserve">A: The dark gray </w:t>
-      </w:r>
-      <w:r>
-        <w:rPr>
-          <w:rFonts w:ascii="Helvetica" w:hAnsi="Helvetica"/>
-        </w:rPr>
-        <w:t>default Bootstrap colour.</w:t>
+          <w:rFonts w:cstheme="minorHAnsi"/>
+        </w:rPr>
+      </w:pPr>
+    </w:p>
+    <w:p>
+      <w:pPr>
+        <w:rPr>
+          <w:rFonts w:cstheme="minorHAnsi"/>
+        </w:rPr>
+      </w:pPr>
+    </w:p>
+    <w:p>
+      <w:pPr>
+        <w:rPr>
+          <w:rFonts w:cstheme="minorHAnsi"/>
+        </w:rPr>
+      </w:pPr>
+    </w:p>
+    <w:p>
+      <w:pPr>
+        <w:rPr>
+          <w:rFonts w:cstheme="minorHAnsi"/>
+        </w:rPr>
+      </w:pPr>
+    </w:p>
+    <w:p>
+      <w:pPr>
+        <w:rPr>
+          <w:rFonts w:cstheme="minorHAnsi"/>
+        </w:rPr>
+      </w:pPr>
+    </w:p>
+    <w:p>
+      <w:pPr>
+        <w:rPr>
+          <w:ins w:id="121" w:author="Hao Tang" w:date="2017-03-24T00:11:00Z"/>
+          <w:rFonts w:cstheme="minorHAnsi"/>
+        </w:rPr>
+      </w:pPr>
+    </w:p>
+    <w:p>
+      <w:pPr>
+        <w:rPr>
+          <w:rFonts w:cstheme="minorHAnsi"/>
+        </w:rPr>
+      </w:pPr>
+    </w:p>
+    <w:p>
+      <w:pPr>
+        <w:rPr>
+          <w:rFonts w:cstheme="minorHAnsi"/>
+        </w:rPr>
+      </w:pPr>
+      <w:r>
+        <w:rPr>
+          <w:rFonts w:cstheme="minorHAnsi"/>
+        </w:rPr>
+        <w:lastRenderedPageBreak/>
+        <w:t>A: The dark gray default Bootstrap colour.</w:t>
       </w:r>
     </w:p>
     <w:p>
@@ -9710,7 +9507,6 @@
           <w:noProof/>
           <w:lang w:eastAsia="zh-CN"/>
         </w:rPr>
-        <w:lastRenderedPageBreak/>
         <w:drawing>
           <wp:inline distT="114300" distB="114300" distL="114300" distR="114300" wp14:anchorId="656BBDE3" wp14:editId="7160AC8A">
             <wp:extent cx="5731200" cy="2933700"/>
@@ -9900,13 +9696,6 @@
           <w:rFonts w:ascii="Helvetica" w:hAnsi="Helvetica"/>
         </w:rPr>
       </w:pPr>
-    </w:p>
-    <w:p>
-      <w:pPr>
-        <w:rPr>
-          <w:rFonts w:ascii="Helvetica" w:hAnsi="Helvetica"/>
-        </w:rPr>
-      </w:pPr>
       <w:r>
         <w:rPr>
           <w:rFonts w:ascii="Helvetica" w:hAnsi="Helvetica"/>
@@ -9914,13 +9703,6 @@
         <w:lastRenderedPageBreak/>
         <w:t>For now, we have decided the brown colour. We will conduct further A/B testing when the website is fully developed.</w:t>
       </w:r>
-    </w:p>
-    <w:p>
-      <w:pPr>
-        <w:rPr>
-          <w:rFonts w:ascii="Helvetica" w:hAnsi="Helvetica"/>
-        </w:rPr>
-      </w:pPr>
     </w:p>
     <w:p>
       <w:pPr>
@@ -10104,24 +9886,18 @@
       <w:pPr>
         <w:rPr>
           <w:rFonts w:ascii="Helvetica" w:hAnsi="Helvetica"/>
+          <w:sz w:val="18"/>
         </w:rPr>
       </w:pPr>
       <w:r>
         <w:rPr>
           <w:rFonts w:ascii="Helvetica" w:hAnsi="Helvetica"/>
           <w:b/>
-          <w:sz w:val="36"/>
+          <w:sz w:val="28"/>
           <w:szCs w:val="36"/>
         </w:rPr>
         <w:t>6. Summary</w:t>
       </w:r>
-    </w:p>
-    <w:p>
-      <w:pPr>
-        <w:rPr>
-          <w:rFonts w:ascii="Helvetica" w:hAnsi="Helvetica"/>
-        </w:rPr>
-      </w:pPr>
     </w:p>
     <w:p>
       <w:pPr>
@@ -10162,13 +9938,6 @@
           <w:rFonts w:ascii="Helvetica" w:hAnsi="Helvetica"/>
         </w:rPr>
       </w:pPr>
-    </w:p>
-    <w:p>
-      <w:pPr>
-        <w:rPr>
-          <w:rFonts w:ascii="Helvetica" w:hAnsi="Helvetica"/>
-        </w:rPr>
-      </w:pPr>
       <w:r>
         <w:rPr>
           <w:rFonts w:ascii="Helvetica" w:hAnsi="Helvetica"/>
@@ -10303,20 +10072,6 @@
           <w:rFonts w:ascii="Helvetica" w:hAnsi="Helvetica"/>
         </w:rPr>
       </w:pPr>
-    </w:p>
-    <w:p>
-      <w:pPr>
-        <w:rPr>
-          <w:rFonts w:ascii="Helvetica" w:hAnsi="Helvetica"/>
-        </w:rPr>
-      </w:pPr>
-    </w:p>
-    <w:p>
-      <w:pPr>
-        <w:rPr>
-          <w:rFonts w:ascii="Helvetica" w:hAnsi="Helvetica"/>
-        </w:rPr>
-      </w:pPr>
       <w:r>
         <w:rPr>
           <w:rFonts w:ascii="Helvetica" w:hAnsi="Helvetica"/>
@@ -10364,13 +10119,6 @@
           <w:rFonts w:ascii="Helvetica" w:hAnsi="Helvetica"/>
         </w:rPr>
       </w:pPr>
-    </w:p>
-    <w:p>
-      <w:pPr>
-        <w:rPr>
-          <w:rFonts w:ascii="Helvetica" w:hAnsi="Helvetica"/>
-        </w:rPr>
-      </w:pPr>
       <w:r>
         <w:rPr>
           <w:rFonts w:ascii="Helvetica" w:hAnsi="Helvetica"/>
@@ -10396,7 +10144,6 @@
         <w:rPr>
           <w:rFonts w:ascii="Helvetica" w:hAnsi="Helvetica"/>
         </w:rPr>
-        <w:lastRenderedPageBreak/>
         <w:t xml:space="preserve">For next </w:t>
       </w:r>
       <w:r>
@@ -10405,7 +10152,7 @@
         </w:rPr>
         <w:t>the milestone we will add</w:t>
       </w:r>
-      <w:del w:id="120" w:author="Hao Tang" w:date="2017-03-23T23:32:00Z">
+      <w:del w:id="122" w:author="Hao Tang" w:date="2017-03-23T23:32:00Z">
         <w:r>
           <w:rPr>
             <w:rFonts w:ascii="Helvetica" w:hAnsi="Helvetica"/>
@@ -10432,86 +10179,97 @@
           <w:rFonts w:ascii="Helvetica" w:hAnsi="Helvetica"/>
         </w:rPr>
       </w:pPr>
-    </w:p>
-    <w:p>
-      <w:pPr>
+      <w:r>
         <w:rPr>
           <w:rFonts w:ascii="Helvetica" w:hAnsi="Helvetica"/>
         </w:rPr>
-      </w:pPr>
+        <w:t xml:space="preserve">Some pages do not validate completely due to reasons including: improper nesting of anchor elements, and not accepting ‘ | ‘ in the import statement: </w:t>
+      </w:r>
       <w:r>
         <w:rPr>
           <w:rFonts w:ascii="Helvetica" w:hAnsi="Helvetica"/>
         </w:rPr>
-        <w:t xml:space="preserve">Some pages do not validate completely due to reasons including: improper nesting of anchor elements, and not accepting ‘ | ‘ in the import statement: </w:t>
-      </w:r>
+        <w:t xml:space="preserve">&lt;link </w:t>
+      </w:r>
+      <w:proofErr w:type="spellStart"/>
       <w:r>
         <w:rPr>
           <w:rFonts w:ascii="Helvetica" w:hAnsi="Helvetica"/>
         </w:rPr>
-        <w:t xml:space="preserve">&lt;link </w:t>
+        <w:t>href</w:t>
+      </w:r>
+      <w:proofErr w:type="spellEnd"/>
+      <w:r>
+        <w:rPr>
+          <w:rFonts w:ascii="Helvetica" w:hAnsi="Helvetica"/>
+        </w:rPr>
+        <w:t>=</w:t>
+      </w:r>
+    </w:p>
+    <w:p>
+      <w:pPr>
+        <w:rPr>
+          <w:rFonts w:ascii="Helvetica" w:hAnsi="Helvetica"/>
+        </w:rPr>
+      </w:pPr>
+      <w:r>
+        <w:rPr>
+          <w:rFonts w:ascii="Helvetica" w:hAnsi="Helvetica"/>
+        </w:rPr>
+        <w:t xml:space="preserve">"https://fonts.googleapis.com/css?family=Montserrat|Open+Sans|Roboto" </w:t>
       </w:r>
       <w:proofErr w:type="spellStart"/>
       <w:r>
         <w:rPr>
           <w:rFonts w:ascii="Helvetica" w:hAnsi="Helvetica"/>
         </w:rPr>
-        <w:t>href</w:t>
+        <w:t>rel</w:t>
       </w:r>
       <w:proofErr w:type="spellEnd"/>
       <w:r>
         <w:rPr>
           <w:rFonts w:ascii="Helvetica" w:hAnsi="Helvetica"/>
         </w:rPr>
-        <w:t>=</w:t>
-      </w:r>
-    </w:p>
-    <w:p>
-      <w:pPr>
-        <w:rPr>
-          <w:rFonts w:ascii="Helvetica" w:hAnsi="Helvetica"/>
-        </w:rPr>
-      </w:pPr>
-      <w:r>
-        <w:rPr>
-          <w:rFonts w:ascii="Helvetica" w:hAnsi="Helvetica"/>
-        </w:rPr>
-        <w:t xml:space="preserve">"https://fonts.googleapis.com/css?family=Montserrat|Open+Sans|Roboto" </w:t>
-      </w:r>
-      <w:proofErr w:type="spellStart"/>
-      <w:r>
-        <w:rPr>
-          <w:rFonts w:ascii="Helvetica" w:hAnsi="Helvetica"/>
-        </w:rPr>
-        <w:t>rel</w:t>
-      </w:r>
-      <w:proofErr w:type="spellEnd"/>
-      <w:r>
-        <w:rPr>
-          <w:rFonts w:ascii="Helvetica" w:hAnsi="Helvetica"/>
-        </w:rPr>
         <w:t>="stylesheet"&gt;</w:t>
       </w:r>
     </w:p>
     <w:p>
       <w:pPr>
-        <w:rPr>
-          <w:rFonts w:ascii="Helvetica" w:hAnsi="Helvetica"/>
-        </w:rPr>
-      </w:pPr>
-    </w:p>
-    <w:p>
-      <w:pPr>
-        <w:rPr>
-          <w:del w:id="121" w:author="Hao Tang" w:date="2017-03-23T23:36:00Z"/>
-          <w:rFonts w:ascii="Helvetica" w:hAnsi="Helvetica"/>
-        </w:rPr>
-      </w:pPr>
-      <w:r>
         <w:rPr>
           <w:rFonts w:ascii="Helvetica" w:hAnsi="Helvetica"/>
           <w:b/>
         </w:rPr>
+      </w:pPr>
+    </w:p>
+    <w:p>
+      <w:pPr>
+        <w:rPr>
+          <w:rFonts w:ascii="Helvetica" w:hAnsi="Helvetica"/>
+          <w:b/>
+        </w:rPr>
+      </w:pPr>
+    </w:p>
+    <w:p>
+      <w:pPr>
+        <w:rPr>
+          <w:rFonts w:ascii="Helvetica" w:hAnsi="Helvetica"/>
+          <w:b/>
+        </w:rPr>
+      </w:pPr>
+    </w:p>
+    <w:p>
+      <w:pPr>
+        <w:rPr>
+          <w:del w:id="123" w:author="Hao Tang" w:date="2017-03-23T23:36:00Z"/>
+          <w:rFonts w:ascii="Helvetica" w:hAnsi="Helvetica"/>
+        </w:rPr>
+      </w:pPr>
+      <w:r>
+        <w:rPr>
+          <w:rFonts w:ascii="Helvetica" w:hAnsi="Helvetica"/>
+          <w:b/>
+        </w:rPr>
+        <w:lastRenderedPageBreak/>
         <w:t>6.5 Screenshots</w:t>
       </w:r>
     </w:p>
@@ -10528,7 +10286,7 @@
           <w:rFonts w:ascii="Helvetica" w:hAnsi="Helvetica"/>
         </w:rPr>
       </w:pPr>
-      <w:del w:id="122" w:author="Hao Tang" w:date="2017-03-23T23:36:00Z">
+      <w:del w:id="124" w:author="Hao Tang" w:date="2017-03-23T23:36:00Z">
         <w:r>
           <w:rPr>
             <w:rFonts w:ascii="Helvetica" w:hAnsi="Helvetica"/>
@@ -10585,7 +10343,7 @@
           </w:drawing>
         </w:r>
       </w:del>
-      <w:ins w:id="123" w:author="Hao Tang" w:date="2017-03-23T23:36:00Z">
+      <w:ins w:id="125" w:author="Hao Tang" w:date="2017-03-23T23:36:00Z">
         <w:r>
           <w:rPr>
             <w:noProof/>
@@ -10641,7 +10399,7 @@
         </w:rPr>
         <w:t>Figure 1: Screenshot of home page</w:t>
       </w:r>
-      <w:ins w:id="124" w:author="Hao Tang" w:date="2017-03-23T23:36:00Z">
+      <w:ins w:id="126" w:author="Hao Tang" w:date="2017-03-23T23:36:00Z">
         <w:r>
           <w:rPr>
             <w:rFonts w:ascii="Helvetica" w:hAnsi="Helvetica"/>
@@ -10649,9 +10407,7 @@
           <w:t>.</w:t>
         </w:r>
       </w:ins>
-      <w:bookmarkStart w:id="125" w:name="_GoBack"/>
-      <w:bookmarkEnd w:id="125"/>
-      <w:del w:id="126" w:author="Hao Tang" w:date="2017-03-23T23:36:00Z">
+      <w:del w:id="127" w:author="Hao Tang" w:date="2017-03-23T23:36:00Z">
         <w:r>
           <w:rPr>
             <w:rFonts w:ascii="Helvetica" w:hAnsi="Helvetica"/>
@@ -10679,41 +10435,12 @@
           <w:rFonts w:ascii="Helvetica" w:hAnsi="Helvetica"/>
         </w:rPr>
       </w:pPr>
-    </w:p>
-    <w:p>
-      <w:pPr>
-        <w:rPr>
-          <w:rFonts w:ascii="Helvetica" w:hAnsi="Helvetica"/>
-        </w:rPr>
-      </w:pPr>
-    </w:p>
-    <w:p>
-      <w:pPr>
-        <w:rPr>
-          <w:rFonts w:ascii="Helvetica" w:hAnsi="Helvetica"/>
-        </w:rPr>
-      </w:pPr>
-    </w:p>
-    <w:p>
-      <w:pPr>
-        <w:rPr>
-          <w:rFonts w:ascii="Helvetica" w:hAnsi="Helvetica"/>
-        </w:rPr>
-      </w:pPr>
-    </w:p>
-    <w:p>
-      <w:pPr>
-        <w:rPr>
-          <w:rFonts w:ascii="Helvetica" w:hAnsi="Helvetica"/>
-        </w:rPr>
-      </w:pPr>
       <w:r>
         <w:rPr>
           <w:rFonts w:ascii="Helvetica" w:hAnsi="Helvetica"/>
           <w:noProof/>
           <w:lang w:eastAsia="zh-CN"/>
         </w:rPr>
-        <w:lastRenderedPageBreak/>
         <w:drawing>
           <wp:inline distT="0" distB="0" distL="0" distR="0" wp14:anchorId="0DEEB4EC" wp14:editId="199F8300">
             <wp:extent cx="5716905" cy="3156585"/>
@@ -10803,6 +10530,7 @@
           <w:noProof/>
           <w:lang w:eastAsia="zh-CN"/>
         </w:rPr>
+        <w:lastRenderedPageBreak/>
         <w:drawing>
           <wp:inline distT="0" distB="0" distL="0" distR="0" wp14:anchorId="1771527F" wp14:editId="71768E27">
             <wp:extent cx="5716905" cy="3204210"/>
@@ -12435,7 +12163,7 @@
 </file>
 
 <file path=customXml/itemProps2.xml><?xml version="1.0" encoding="utf-8"?>
-<ds:datastoreItem xmlns:ds="http://schemas.openxmlformats.org/officeDocument/2006/customXml" ds:itemID="{0602DDD9-D541-49B2-A22E-829ACFEB31F5}">
+<ds:datastoreItem xmlns:ds="http://schemas.openxmlformats.org/officeDocument/2006/customXml" ds:itemID="{14A77BC1-B0B1-43EC-8C37-246E53943BD8}">
   <ds:schemaRefs>
     <ds:schemaRef ds:uri="http://schemas.openxmlformats.org/officeDocument/2006/bibliography"/>
   </ds:schemaRefs>

</xml_diff>